<commit_message>
Finished the console documentation. Added some documentation inside the API it self.
</commit_message>
<xml_diff>
--- a/doc/Programmers Guide for TIE.docx
+++ b/doc/Programmers Guide for TIE.docx
@@ -1,6 +1,6 @@
 
 <file path=word/document.xml><?xml version="1.0" encoding="utf-8"?>
-<w:document xmlns:ve="http://schemas.openxmlformats.org/markup-compatibility/2006" xmlns:o="urn:schemas-microsoft-com:office:office" xmlns:r="http://schemas.openxmlformats.org/officeDocument/2006/relationships" xmlns:m="http://schemas.openxmlformats.org/officeDocument/2006/math" xmlns:v="urn:schemas-microsoft-com:vml" xmlns:wp="http://schemas.openxmlformats.org/drawingml/2006/wordprocessingDrawing" xmlns:w10="urn:schemas-microsoft-com:office:word" xmlns:w="http://schemas.openxmlformats.org/wordprocessingml/2006/main" xmlns:wne="http://schemas.microsoft.com/office/word/2006/wordml">
+<w:document xmlns:wpc="http://schemas.microsoft.com/office/word/2010/wordprocessingCanvas" xmlns:mc="http://schemas.openxmlformats.org/markup-compatibility/2006" xmlns:o="urn:schemas-microsoft-com:office:office" xmlns:r="http://schemas.openxmlformats.org/officeDocument/2006/relationships" xmlns:m="http://schemas.openxmlformats.org/officeDocument/2006/math" xmlns:v="urn:schemas-microsoft-com:vml" xmlns:wp14="http://schemas.microsoft.com/office/word/2010/wordprocessingDrawing" xmlns:wp="http://schemas.openxmlformats.org/drawingml/2006/wordprocessingDrawing" xmlns:w10="urn:schemas-microsoft-com:office:word" xmlns:w="http://schemas.openxmlformats.org/wordprocessingml/2006/main" xmlns:w14="http://schemas.microsoft.com/office/word/2010/wordml" xmlns:wpg="http://schemas.microsoft.com/office/word/2010/wordprocessingGroup" xmlns:wpi="http://schemas.microsoft.com/office/word/2010/wordprocessingInk" xmlns:wne="http://schemas.microsoft.com/office/word/2006/wordml" xmlns:wps="http://schemas.microsoft.com/office/word/2010/wordprocessingShape" mc:Ignorable="w14 wp14">
   <w:body>
     <w:p>
       <w:pPr>
@@ -49,6 +49,7 @@
           <w:docPartUnique/>
         </w:docPartObj>
       </w:sdtPr>
+      <w:sdtEndPr/>
       <w:sdtContent>
         <w:p>
           <w:pPr>
@@ -57,15 +58,19 @@
               <w:noProof/>
             </w:rPr>
           </w:pPr>
-          <w:proofErr w:type="spellStart"/>
           <w:r>
+            <w:rPr>
+              <w:lang w:val="en-US"/>
+            </w:rPr>
             <w:t>Index</w:t>
           </w:r>
-          <w:proofErr w:type="spellEnd"/>
           <w:r>
             <w:fldChar w:fldCharType="begin"/>
           </w:r>
           <w:r>
+            <w:rPr>
+              <w:lang w:val="en-US"/>
+            </w:rPr>
             <w:instrText xml:space="preserve"> TOC \o "2-2" \h \z \t "Título;1;Subtítulo;3" </w:instrText>
           </w:r>
           <w:r>
@@ -83,7 +88,7 @@
               <w:lang w:eastAsia="pt-PT"/>
             </w:rPr>
           </w:pPr>
-          <w:hyperlink w:anchor="_Toc374465936" w:history="1">
+          <w:hyperlink w:anchor="_Toc374954718" w:history="1">
             <w:r>
               <w:rPr>
                 <w:rStyle w:val="Hiperligao"/>
@@ -111,7 +116,7 @@
                 <w:noProof/>
                 <w:webHidden/>
               </w:rPr>
-              <w:instrText xml:space="preserve"> PAGEREF _Toc374465936 \h </w:instrText>
+              <w:instrText xml:space="preserve"> PAGEREF _Toc374954718 \h </w:instrText>
             </w:r>
             <w:r>
               <w:rPr>
@@ -153,7 +158,7 @@
               <w:lang w:eastAsia="pt-PT"/>
             </w:rPr>
           </w:pPr>
-          <w:hyperlink w:anchor="_Toc374465937" w:history="1">
+          <w:hyperlink w:anchor="_Toc374954719" w:history="1">
             <w:r>
               <w:rPr>
                 <w:rStyle w:val="Hiperligao"/>
@@ -181,7 +186,7 @@
                 <w:noProof/>
                 <w:webHidden/>
               </w:rPr>
-              <w:instrText xml:space="preserve"> PAGEREF _Toc374465937 \h </w:instrText>
+              <w:instrText xml:space="preserve"> PAGEREF _Toc374954719 \h </w:instrText>
             </w:r>
             <w:r>
               <w:rPr>
@@ -223,7 +228,7 @@
               <w:lang w:eastAsia="pt-PT"/>
             </w:rPr>
           </w:pPr>
-          <w:hyperlink w:anchor="_Toc374465938" w:history="1">
+          <w:hyperlink w:anchor="_Toc374954720" w:history="1">
             <w:r>
               <w:rPr>
                 <w:rStyle w:val="Hiperligao"/>
@@ -251,7 +256,7 @@
                 <w:noProof/>
                 <w:webHidden/>
               </w:rPr>
-              <w:instrText xml:space="preserve"> PAGEREF _Toc374465938 \h </w:instrText>
+              <w:instrText xml:space="preserve"> PAGEREF _Toc374954720 \h </w:instrText>
             </w:r>
             <w:r>
               <w:rPr>
@@ -293,7 +298,7 @@
               <w:lang w:eastAsia="pt-PT"/>
             </w:rPr>
           </w:pPr>
-          <w:hyperlink w:anchor="_Toc374465939" w:history="1">
+          <w:hyperlink w:anchor="_Toc374954721" w:history="1">
             <w:r>
               <w:rPr>
                 <w:rStyle w:val="Hiperligao"/>
@@ -321,7 +326,7 @@
                 <w:noProof/>
                 <w:webHidden/>
               </w:rPr>
-              <w:instrText xml:space="preserve"> PAGEREF _Toc374465939 \h </w:instrText>
+              <w:instrText xml:space="preserve"> PAGEREF _Toc374954721 \h </w:instrText>
             </w:r>
             <w:r>
               <w:rPr>
@@ -363,7 +368,7 @@
               <w:lang w:eastAsia="pt-PT"/>
             </w:rPr>
           </w:pPr>
-          <w:hyperlink w:anchor="_Toc374465940" w:history="1">
+          <w:hyperlink w:anchor="_Toc374954722" w:history="1">
             <w:r>
               <w:rPr>
                 <w:rStyle w:val="Hiperligao"/>
@@ -392,7 +397,7 @@
                 <w:noProof/>
                 <w:webHidden/>
               </w:rPr>
-              <w:instrText xml:space="preserve"> PAGEREF _Toc374465940 \h </w:instrText>
+              <w:instrText xml:space="preserve"> PAGEREF _Toc374954722 \h </w:instrText>
             </w:r>
             <w:r>
               <w:rPr>
@@ -425,7 +430,7 @@
         </w:p>
         <w:p>
           <w:pPr>
-            <w:pStyle w:val="ndice3"/>
+            <w:pStyle w:val="ndice2"/>
             <w:tabs>
               <w:tab w:val="right" w:leader="dot" w:pos="8494"/>
             </w:tabs>
@@ -434,14 +439,15 @@
               <w:lang w:eastAsia="pt-PT"/>
             </w:rPr>
           </w:pPr>
-          <w:hyperlink w:anchor="_Toc374465941" w:history="1">
+          <w:hyperlink w:anchor="_Toc374954723" w:history="1">
             <w:r>
               <w:rPr>
                 <w:rStyle w:val="Hiperligao"/>
+                <w:iCs/>
                 <w:noProof/>
                 <w:lang w:val="en-US"/>
               </w:rPr>
-              <w:t>as</w:t>
+              <w:t>Dynamic Console</w:t>
             </w:r>
             <w:r>
               <w:rPr>
@@ -462,7 +468,7 @@
                 <w:noProof/>
                 <w:webHidden/>
               </w:rPr>
-              <w:instrText xml:space="preserve"> PAGEREF _Toc374465941 \h </w:instrText>
+              <w:instrText xml:space="preserve"> PAGEREF _Toc374954723 \h </w:instrText>
             </w:r>
             <w:r>
               <w:rPr>
@@ -482,7 +488,7 @@
                 <w:noProof/>
                 <w:webHidden/>
               </w:rPr>
-              <w:t>4</w:t>
+              <w:t>7</w:t>
             </w:r>
             <w:r>
               <w:rPr>
@@ -526,7 +532,7 @@
         </w:rPr>
       </w:pPr>
       <w:bookmarkStart w:id="0" w:name="_Toc374457409"/>
-      <w:bookmarkStart w:id="1" w:name="_Toc374465936"/>
+      <w:bookmarkStart w:id="1" w:name="_Toc374954718"/>
       <w:r>
         <w:rPr>
           <w:lang w:val="en-US"/>
@@ -602,7 +608,7 @@
         </w:rPr>
       </w:pPr>
       <w:bookmarkStart w:id="2" w:name="_Toc374457410"/>
-      <w:bookmarkStart w:id="3" w:name="_Toc374465937"/>
+      <w:bookmarkStart w:id="3" w:name="_Toc374954719"/>
       <w:r>
         <w:rPr>
           <w:lang w:val="en-US"/>
@@ -677,7 +683,7 @@
         </w:rPr>
       </w:pPr>
       <w:bookmarkStart w:id="4" w:name="_Toc374457411"/>
-      <w:bookmarkStart w:id="5" w:name="_Toc374465938"/>
+      <w:bookmarkStart w:id="5" w:name="_Toc374954720"/>
       <w:r>
         <w:rPr>
           <w:lang w:val="en-US"/>
@@ -710,7 +716,21 @@
         <w:rPr>
           <w:lang w:val="en-US"/>
         </w:rPr>
-        <w:t>The Display Modes are  Console, Dynamic Console and Window</w:t>
+        <w:t xml:space="preserve">The Display Modes </w:t>
+      </w:r>
+      <w:proofErr w:type="gramStart"/>
+      <w:r>
+        <w:rPr>
+          <w:lang w:val="en-US"/>
+        </w:rPr>
+        <w:t>are  Console</w:t>
+      </w:r>
+      <w:proofErr w:type="gramEnd"/>
+      <w:r>
+        <w:rPr>
+          <w:lang w:val="en-US"/>
+        </w:rPr>
+        <w:t>, Dynamic Console and Window</w:t>
       </w:r>
       <w:r>
         <w:rPr>
@@ -729,7 +749,21 @@
         <w:rPr>
           <w:lang w:val="en-US"/>
         </w:rPr>
-        <w:t>Console is the basic console that your Operating System as and where you can run Java applications.</w:t>
+        <w:t xml:space="preserve">Console is the basic console that </w:t>
+      </w:r>
+      <w:proofErr w:type="gramStart"/>
+      <w:r>
+        <w:rPr>
+          <w:lang w:val="en-US"/>
+        </w:rPr>
+        <w:t>your</w:t>
+      </w:r>
+      <w:proofErr w:type="gramEnd"/>
+      <w:r>
+        <w:rPr>
+          <w:lang w:val="en-US"/>
+        </w:rPr>
+        <w:t xml:space="preserve"> Operating System as and where you can run Java applications.</w:t>
       </w:r>
     </w:p>
     <w:p>
@@ -846,7 +880,7 @@
         </w:rPr>
       </w:pPr>
       <w:bookmarkStart w:id="6" w:name="_Toc374457412"/>
-      <w:bookmarkStart w:id="7" w:name="_Toc374465939"/>
+      <w:bookmarkStart w:id="7" w:name="_Toc374954721"/>
       <w:r>
         <w:rPr>
           <w:lang w:val="en-US"/>
@@ -859,14 +893,14 @@
     </w:p>
     <w:p>
       <w:pPr>
-        <w:pStyle w:val="Ttulo2"/>
+        <w:pStyle w:val="Cabealho2"/>
         <w:rPr>
           <w:rStyle w:val="nfase"/>
           <w:i w:val="0"/>
           <w:lang w:val="en-US"/>
         </w:rPr>
       </w:pPr>
-      <w:bookmarkStart w:id="8" w:name="_Toc374465940"/>
+      <w:bookmarkStart w:id="8" w:name="_Toc374954722"/>
       <w:r>
         <w:rPr>
           <w:rStyle w:val="nfase"/>
@@ -942,7 +976,7 @@
                     </pic:cNvPicPr>
                   </pic:nvPicPr>
                   <pic:blipFill>
-                    <a:blip r:embed="rId7" cstate="print"/>
+                    <a:blip r:embed="rId8" cstate="print"/>
                     <a:srcRect/>
                     <a:stretch>
                       <a:fillRect/>
@@ -1083,7 +1117,7 @@
                     </pic:cNvPicPr>
                   </pic:nvPicPr>
                   <pic:blipFill>
-                    <a:blip r:embed="rId8" cstate="print"/>
+                    <a:blip r:embed="rId9" cstate="print"/>
                     <a:srcRect/>
                     <a:stretch>
                       <a:fillRect/>
@@ -1135,7 +1169,14 @@
         <w:rPr>
           <w:lang w:val="en-US"/>
         </w:rPr>
-        <w:t xml:space="preserve">.*; </w:t>
+        <w:t>.*</w:t>
+      </w:r>
+      <w:proofErr w:type="gramStart"/>
+      <w:r>
+        <w:rPr>
+          <w:lang w:val="en-US"/>
+        </w:rPr>
+        <w:t xml:space="preserve">; </w:t>
       </w:r>
       <w:r>
         <w:rPr>
@@ -1143,6 +1184,7 @@
         </w:rPr>
         <w:t>.</w:t>
       </w:r>
+      <w:proofErr w:type="gramEnd"/>
     </w:p>
     <w:p>
       <w:pPr>
@@ -1271,7 +1313,7 @@
                     </pic:cNvPicPr>
                   </pic:nvPicPr>
                   <pic:blipFill>
-                    <a:blip r:embed="rId9" cstate="print"/>
+                    <a:blip r:embed="rId10" cstate="print"/>
                     <a:srcRect/>
                     <a:stretch>
                       <a:fillRect/>
@@ -1371,103 +1413,6 @@
     </w:p>
     <w:p>
       <w:pPr>
-        <w:spacing w:after="0" w:line="240" w:lineRule="auto"/>
-        <w:rPr>
-          <w:lang w:val="en-US"/>
-        </w:rPr>
-      </w:pPr>
-      <w:r>
-        <w:rPr>
-          <w:lang w:val="en-US"/>
-        </w:rPr>
-        <w:tab/>
-      </w:r>
-      <w:r>
-        <w:rPr>
-          <w:lang w:val="en-US"/>
-        </w:rPr>
-        <w:tab/>
-        <w:t>String text;</w:t>
-      </w:r>
-    </w:p>
-    <w:p>
-      <w:pPr>
-        <w:spacing w:after="0" w:line="240" w:lineRule="auto"/>
-        <w:rPr>
-          <w:color w:val="000000" w:themeColor="text1"/>
-          <w:lang w:val="en-US"/>
-        </w:rPr>
-      </w:pPr>
-      <w:r>
-        <w:rPr>
-          <w:lang w:val="en-US"/>
-        </w:rPr>
-        <w:tab/>
-      </w:r>
-      <w:r>
-        <w:rPr>
-          <w:lang w:val="en-US"/>
-        </w:rPr>
-        <w:tab/>
-      </w:r>
-      <w:r>
-        <w:rPr>
-          <w:color w:val="FF0000"/>
-          <w:lang w:val="en-US"/>
-        </w:rPr>
-        <w:t>int</w:t>
-      </w:r>
-      <w:r>
-        <w:rPr>
-          <w:color w:val="FF0000"/>
-          <w:lang w:val="en-US"/>
-        </w:rPr>
-        <w:t xml:space="preserve"> </w:t>
-      </w:r>
-      <w:r>
-        <w:rPr>
-          <w:color w:val="000000" w:themeColor="text1"/>
-          <w:lang w:val="en-US"/>
-        </w:rPr>
-        <w:t>num;</w:t>
-      </w:r>
-    </w:p>
-    <w:p>
-      <w:pPr>
-        <w:spacing w:after="0" w:line="240" w:lineRule="auto"/>
-        <w:rPr>
-          <w:color w:val="000000" w:themeColor="text1"/>
-          <w:lang w:val="en-US"/>
-        </w:rPr>
-      </w:pPr>
-    </w:p>
-    <w:p>
-      <w:pPr>
-        <w:spacing w:after="0" w:line="240" w:lineRule="auto"/>
-        <w:rPr>
-          <w:color w:val="000000" w:themeColor="text1"/>
-          <w:lang w:val="en-US"/>
-        </w:rPr>
-      </w:pPr>
-      <w:r>
-        <w:rPr>
-          <w:color w:val="000000" w:themeColor="text1"/>
-          <w:lang w:val="en-US"/>
-        </w:rPr>
-        <w:t>In here we started by creating two local variables, one as a String to keep some input text from the user and a integer to keep a number from the user.</w:t>
-      </w:r>
-    </w:p>
-    <w:p>
-      <w:pPr>
-        <w:spacing w:after="0" w:line="240" w:lineRule="auto"/>
-        <w:rPr>
-          <w:color w:val="000000" w:themeColor="text1"/>
-          <w:lang w:val="en-US"/>
-        </w:rPr>
-      </w:pPr>
-    </w:p>
-    <w:p>
-      <w:pPr>
         <w:autoSpaceDE w:val="0"/>
         <w:autoSpaceDN w:val="0"/>
         <w:adjustRightInd w:val="0"/>
@@ -1481,9 +1426,171 @@
       </w:pPr>
       <w:r>
         <w:rPr>
+          <w:rFonts w:ascii="Consolas" w:hAnsi="Consolas" w:cs="Consolas"/>
+          <w:color w:val="000000"/>
+          <w:sz w:val="20"/>
+          <w:szCs w:val="20"/>
+          <w:lang w:val="en-US"/>
+        </w:rPr>
+        <w:tab/>
+      </w:r>
+      <w:r>
+        <w:rPr>
+          <w:rFonts w:ascii="Consolas" w:hAnsi="Consolas" w:cs="Consolas"/>
+          <w:color w:val="000000"/>
+          <w:sz w:val="20"/>
+          <w:szCs w:val="20"/>
+          <w:lang w:val="en-US"/>
+        </w:rPr>
+        <w:tab/>
+        <w:t>String text;</w:t>
+      </w:r>
+    </w:p>
+    <w:p>
+      <w:pPr>
+        <w:spacing w:after="0" w:line="240" w:lineRule="auto"/>
+        <w:rPr>
+          <w:rFonts w:ascii="Consolas" w:hAnsi="Consolas" w:cs="Consolas"/>
+          <w:color w:val="000000"/>
+          <w:sz w:val="20"/>
+          <w:szCs w:val="20"/>
+          <w:lang w:val="en-US"/>
+        </w:rPr>
+      </w:pPr>
+      <w:r>
+        <w:rPr>
+          <w:rFonts w:ascii="Consolas" w:hAnsi="Consolas" w:cs="Consolas"/>
+          <w:color w:val="000000"/>
+          <w:sz w:val="20"/>
+          <w:szCs w:val="20"/>
+          <w:lang w:val="en-US"/>
+        </w:rPr>
+        <w:tab/>
+      </w:r>
+      <w:r>
+        <w:rPr>
+          <w:rFonts w:ascii="Consolas" w:hAnsi="Consolas" w:cs="Consolas"/>
+          <w:color w:val="000000"/>
+          <w:sz w:val="20"/>
+          <w:szCs w:val="20"/>
+          <w:lang w:val="en-US"/>
+        </w:rPr>
+        <w:tab/>
+      </w:r>
+      <w:proofErr w:type="spellStart"/>
+      <w:proofErr w:type="gramStart"/>
+      <w:r>
+        <w:rPr>
+          <w:rFonts w:ascii="Consolas" w:hAnsi="Consolas" w:cs="Consolas"/>
+          <w:b/>
+          <w:bCs/>
+          <w:color w:val="7F0055"/>
+          <w:sz w:val="20"/>
+          <w:szCs w:val="20"/>
+          <w:lang w:val="en-US"/>
+        </w:rPr>
+        <w:t>int</w:t>
+      </w:r>
+      <w:proofErr w:type="spellEnd"/>
+      <w:proofErr w:type="gramEnd"/>
+      <w:r>
+        <w:rPr>
+          <w:rFonts w:ascii="Consolas" w:hAnsi="Consolas" w:cs="Consolas"/>
+          <w:color w:val="000000"/>
+          <w:sz w:val="20"/>
+          <w:szCs w:val="20"/>
+          <w:lang w:val="en-US"/>
+        </w:rPr>
+        <w:t xml:space="preserve"> num;</w:t>
+      </w:r>
+    </w:p>
+    <w:p>
+      <w:pPr>
+        <w:spacing w:after="0" w:line="240" w:lineRule="auto"/>
+        <w:rPr>
           <w:color w:val="000000" w:themeColor="text1"/>
           <w:lang w:val="en-US"/>
         </w:rPr>
+      </w:pPr>
+    </w:p>
+    <w:p>
+      <w:pPr>
+        <w:spacing w:after="0" w:line="240" w:lineRule="auto"/>
+        <w:rPr>
+          <w:color w:val="000000" w:themeColor="text1"/>
+          <w:lang w:val="en-US"/>
+        </w:rPr>
+      </w:pPr>
+      <w:r>
+        <w:rPr>
+          <w:color w:val="000000" w:themeColor="text1"/>
+          <w:lang w:val="en-US"/>
+        </w:rPr>
+        <w:t>Here</w:t>
+      </w:r>
+      <w:r>
+        <w:rPr>
+          <w:color w:val="000000" w:themeColor="text1"/>
+          <w:lang w:val="en-US"/>
+        </w:rPr>
+        <w:t xml:space="preserve"> we started by creating two local variables, one as a String to keep some input text from the user and </w:t>
+      </w:r>
+      <w:r>
+        <w:rPr>
+          <w:color w:val="000000" w:themeColor="text1"/>
+          <w:lang w:val="en-US"/>
+        </w:rPr>
+        <w:t>one</w:t>
+      </w:r>
+      <w:r>
+        <w:rPr>
+          <w:color w:val="000000" w:themeColor="text1"/>
+          <w:lang w:val="en-US"/>
+        </w:rPr>
+        <w:t xml:space="preserve"> integer to keep a number </w:t>
+      </w:r>
+      <w:r>
+        <w:rPr>
+          <w:color w:val="000000" w:themeColor="text1"/>
+          <w:lang w:val="en-US"/>
+        </w:rPr>
+        <w:t xml:space="preserve">input </w:t>
+      </w:r>
+      <w:r>
+        <w:rPr>
+          <w:color w:val="000000" w:themeColor="text1"/>
+          <w:lang w:val="en-US"/>
+        </w:rPr>
+        <w:t>from the user.</w:t>
+      </w:r>
+    </w:p>
+    <w:p>
+      <w:pPr>
+        <w:spacing w:after="0" w:line="240" w:lineRule="auto"/>
+        <w:rPr>
+          <w:color w:val="000000" w:themeColor="text1"/>
+          <w:lang w:val="en-US"/>
+        </w:rPr>
+      </w:pPr>
+    </w:p>
+    <w:p>
+      <w:pPr>
+        <w:autoSpaceDE w:val="0"/>
+        <w:autoSpaceDN w:val="0"/>
+        <w:adjustRightInd w:val="0"/>
+        <w:spacing w:after="0" w:line="240" w:lineRule="auto"/>
+        <w:rPr>
+          <w:rFonts w:ascii="Consolas" w:hAnsi="Consolas" w:cs="Consolas"/>
+          <w:sz w:val="20"/>
+          <w:szCs w:val="20"/>
+          <w:lang w:val="en-US"/>
+        </w:rPr>
+      </w:pPr>
+      <w:r>
+        <w:rPr>
+          <w:color w:val="000000" w:themeColor="text1"/>
+          <w:lang w:val="en-US"/>
+        </w:rPr>
         <w:tab/>
       </w:r>
       <w:r>
@@ -1493,6 +1600,7 @@
         </w:rPr>
         <w:tab/>
       </w:r>
+      <w:proofErr w:type="gramStart"/>
       <w:r>
         <w:rPr>
           <w:rFonts w:ascii="Consolas" w:hAnsi="Consolas" w:cs="Consolas"/>
@@ -1515,6 +1623,7 @@
         </w:rPr>
         <w:t>(</w:t>
       </w:r>
+      <w:proofErr w:type="gramEnd"/>
       <w:r>
         <w:rPr>
           <w:rFonts w:ascii="Consolas" w:hAnsi="Consolas" w:cs="Consolas"/>
@@ -1564,14 +1673,27 @@
         </w:rPr>
         <w:tab/>
       </w:r>
-      <w:r>
-        <w:rPr>
-          <w:rFonts w:ascii="Consolas" w:hAnsi="Consolas" w:cs="Consolas"/>
-          <w:color w:val="000000"/>
-          <w:sz w:val="20"/>
-          <w:szCs w:val="20"/>
-        </w:rPr>
-        <w:t xml:space="preserve">text = </w:t>
+      <w:proofErr w:type="gramStart"/>
+      <w:r>
+        <w:rPr>
+          <w:rFonts w:ascii="Consolas" w:hAnsi="Consolas" w:cs="Consolas"/>
+          <w:color w:val="000000"/>
+          <w:sz w:val="20"/>
+          <w:szCs w:val="20"/>
+          <w:lang w:val="en-US"/>
+        </w:rPr>
+        <w:t>text</w:t>
+      </w:r>
+      <w:proofErr w:type="gramEnd"/>
+      <w:r>
+        <w:rPr>
+          <w:rFonts w:ascii="Consolas" w:hAnsi="Consolas" w:cs="Consolas"/>
+          <w:color w:val="000000"/>
+          <w:sz w:val="20"/>
+          <w:szCs w:val="20"/>
+          <w:lang w:val="en-US"/>
+        </w:rPr>
+        <w:t xml:space="preserve"> = </w:t>
       </w:r>
       <w:r>
         <w:rPr>
@@ -1581,6 +1703,7 @@
           <w:color w:val="000000"/>
           <w:sz w:val="20"/>
           <w:szCs w:val="20"/>
+          <w:lang w:val="en-US"/>
         </w:rPr>
         <w:t>readln</w:t>
       </w:r>
@@ -1590,6 +1713,7 @@
           <w:color w:val="000000"/>
           <w:sz w:val="20"/>
           <w:szCs w:val="20"/>
+          <w:lang w:val="en-US"/>
         </w:rPr>
         <w:t>();</w:t>
       </w:r>
@@ -1605,6 +1729,608 @@
     </w:p>
     <w:p>
       <w:pPr>
+        <w:spacing w:after="0" w:line="240" w:lineRule="auto"/>
+        <w:rPr>
+          <w:color w:val="000000" w:themeColor="text1"/>
+          <w:lang w:val="en-US"/>
+        </w:rPr>
+      </w:pPr>
+      <w:r>
+        <w:rPr>
+          <w:color w:val="000000" w:themeColor="text1"/>
+          <w:lang w:val="en-US"/>
+        </w:rPr>
+        <w:t>The writeln is a method from the API that is going to print a new line to the console.</w:t>
+      </w:r>
+    </w:p>
+    <w:p>
+      <w:pPr>
+        <w:spacing w:after="0" w:line="240" w:lineRule="auto"/>
+        <w:rPr>
+          <w:color w:val="000000" w:themeColor="text1"/>
+          <w:lang w:val="en-US"/>
+        </w:rPr>
+      </w:pPr>
+      <w:r>
+        <w:rPr>
+          <w:color w:val="000000" w:themeColor="text1"/>
+          <w:lang w:val="en-US"/>
+        </w:rPr>
+        <w:t>The readln() is also a method by the TIE API that returns the user input. It is going to wait until the user types something.</w:t>
+      </w:r>
+    </w:p>
+    <w:p>
+      <w:pPr>
+        <w:spacing w:after="0" w:line="240" w:lineRule="auto"/>
+        <w:rPr>
+          <w:color w:val="000000" w:themeColor="text1"/>
+          <w:lang w:val="en-US"/>
+        </w:rPr>
+      </w:pPr>
+    </w:p>
+    <w:p>
+      <w:pPr>
+        <w:autoSpaceDE w:val="0"/>
+        <w:autoSpaceDN w:val="0"/>
+        <w:adjustRightInd w:val="0"/>
+        <w:spacing w:after="0" w:line="240" w:lineRule="auto"/>
+        <w:rPr>
+          <w:rFonts w:ascii="Consolas" w:hAnsi="Consolas" w:cs="Consolas"/>
+          <w:sz w:val="20"/>
+          <w:szCs w:val="20"/>
+          <w:lang w:val="en-US"/>
+        </w:rPr>
+      </w:pPr>
+      <w:r>
+        <w:rPr>
+          <w:rFonts w:ascii="Consolas" w:hAnsi="Consolas" w:cs="Consolas"/>
+          <w:color w:val="000000"/>
+          <w:sz w:val="20"/>
+          <w:szCs w:val="20"/>
+          <w:lang w:val="en-US"/>
+        </w:rPr>
+        <w:tab/>
+      </w:r>
+      <w:r>
+        <w:rPr>
+          <w:rFonts w:ascii="Consolas" w:hAnsi="Consolas" w:cs="Consolas"/>
+          <w:color w:val="000000"/>
+          <w:sz w:val="20"/>
+          <w:szCs w:val="20"/>
+          <w:lang w:val="en-US"/>
+        </w:rPr>
+        <w:tab/>
+      </w:r>
+      <w:proofErr w:type="gramStart"/>
+      <w:r>
+        <w:rPr>
+          <w:rFonts w:ascii="Consolas" w:hAnsi="Consolas" w:cs="Consolas"/>
+          <w:i/>
+          <w:iCs/>
+          <w:color w:val="000000"/>
+          <w:sz w:val="20"/>
+          <w:szCs w:val="20"/>
+          <w:lang w:val="en-US"/>
+        </w:rPr>
+        <w:t>writeln</w:t>
+      </w:r>
+      <w:r>
+        <w:rPr>
+          <w:rFonts w:ascii="Consolas" w:hAnsi="Consolas" w:cs="Consolas"/>
+          <w:color w:val="000000"/>
+          <w:sz w:val="20"/>
+          <w:szCs w:val="20"/>
+          <w:lang w:val="en-US"/>
+        </w:rPr>
+        <w:t>(</w:t>
+      </w:r>
+      <w:proofErr w:type="gramEnd"/>
+      <w:r>
+        <w:rPr>
+          <w:rFonts w:ascii="Consolas" w:hAnsi="Consolas" w:cs="Consolas"/>
+          <w:color w:val="2A00FF"/>
+          <w:sz w:val="20"/>
+          <w:szCs w:val="20"/>
+          <w:lang w:val="en-US"/>
+        </w:rPr>
+        <w:t>"You typed "</w:t>
+      </w:r>
+      <w:r>
+        <w:rPr>
+          <w:rFonts w:ascii="Consolas" w:hAnsi="Consolas" w:cs="Consolas"/>
+          <w:color w:val="000000"/>
+          <w:sz w:val="20"/>
+          <w:szCs w:val="20"/>
+          <w:lang w:val="en-US"/>
+        </w:rPr>
+        <w:t xml:space="preserve"> + text + </w:t>
+      </w:r>
+      <w:r>
+        <w:rPr>
+          <w:rFonts w:ascii="Consolas" w:hAnsi="Consolas" w:cs="Consolas"/>
+          <w:color w:val="2A00FF"/>
+          <w:sz w:val="20"/>
+          <w:szCs w:val="20"/>
+          <w:lang w:val="en-US"/>
+        </w:rPr>
+        <w:t>" now type in a number: "</w:t>
+      </w:r>
+      <w:r>
+        <w:rPr>
+          <w:rFonts w:ascii="Consolas" w:hAnsi="Consolas" w:cs="Consolas"/>
+          <w:color w:val="000000"/>
+          <w:sz w:val="20"/>
+          <w:szCs w:val="20"/>
+          <w:lang w:val="en-US"/>
+        </w:rPr>
+        <w:t>);</w:t>
+      </w:r>
+    </w:p>
+    <w:p>
+      <w:pPr>
+        <w:spacing w:after="0" w:line="240" w:lineRule="auto"/>
+        <w:rPr>
+          <w:color w:val="000000" w:themeColor="text1"/>
+          <w:lang w:val="en-US"/>
+        </w:rPr>
+      </w:pPr>
+      <w:r>
+        <w:rPr>
+          <w:rFonts w:ascii="Consolas" w:hAnsi="Consolas" w:cs="Consolas"/>
+          <w:color w:val="000000"/>
+          <w:sz w:val="20"/>
+          <w:szCs w:val="20"/>
+          <w:lang w:val="en-US"/>
+        </w:rPr>
+        <w:tab/>
+      </w:r>
+      <w:r>
+        <w:rPr>
+          <w:rFonts w:ascii="Consolas" w:hAnsi="Consolas" w:cs="Consolas"/>
+          <w:color w:val="000000"/>
+          <w:sz w:val="20"/>
+          <w:szCs w:val="20"/>
+          <w:lang w:val="en-US"/>
+        </w:rPr>
+        <w:tab/>
+      </w:r>
+      <w:proofErr w:type="gramStart"/>
+      <w:r>
+        <w:rPr>
+          <w:rFonts w:ascii="Consolas" w:hAnsi="Consolas" w:cs="Consolas"/>
+          <w:color w:val="000000"/>
+          <w:sz w:val="20"/>
+          <w:szCs w:val="20"/>
+          <w:lang w:val="en-US"/>
+        </w:rPr>
+        <w:t>num</w:t>
+      </w:r>
+      <w:proofErr w:type="gramEnd"/>
+      <w:r>
+        <w:rPr>
+          <w:rFonts w:ascii="Consolas" w:hAnsi="Consolas" w:cs="Consolas"/>
+          <w:color w:val="000000"/>
+          <w:sz w:val="20"/>
+          <w:szCs w:val="20"/>
+          <w:lang w:val="en-US"/>
+        </w:rPr>
+        <w:t xml:space="preserve"> = </w:t>
+      </w:r>
+      <w:r>
+        <w:rPr>
+          <w:rFonts w:ascii="Consolas" w:hAnsi="Consolas" w:cs="Consolas"/>
+          <w:i/>
+          <w:iCs/>
+          <w:color w:val="000000"/>
+          <w:sz w:val="20"/>
+          <w:szCs w:val="20"/>
+          <w:lang w:val="en-US"/>
+        </w:rPr>
+        <w:t>readln</w:t>
+      </w:r>
+      <w:r>
+        <w:rPr>
+          <w:rFonts w:ascii="Consolas" w:hAnsi="Consolas" w:cs="Consolas"/>
+          <w:color w:val="000000"/>
+          <w:sz w:val="20"/>
+          <w:szCs w:val="20"/>
+          <w:lang w:val="en-US"/>
+        </w:rPr>
+        <w:t>(1);</w:t>
+      </w:r>
+    </w:p>
+    <w:p>
+      <w:pPr>
+        <w:spacing w:after="0" w:line="240" w:lineRule="auto"/>
+        <w:rPr>
+          <w:color w:val="000000" w:themeColor="text1"/>
+          <w:lang w:val="en-US"/>
+        </w:rPr>
+      </w:pPr>
+    </w:p>
+    <w:p>
+      <w:pPr>
+        <w:spacing w:after="0" w:line="240" w:lineRule="auto"/>
+        <w:rPr>
+          <w:color w:val="000000" w:themeColor="text1"/>
+          <w:lang w:val="en-US"/>
+        </w:rPr>
+      </w:pPr>
+      <w:r>
+        <w:rPr>
+          <w:color w:val="000000" w:themeColor="text1"/>
+          <w:lang w:val="en-US"/>
+        </w:rPr>
+        <w:t xml:space="preserve">On this bit of code we are going to write in a new like the text that we wrote and ask the user to write a number. This number is going to be stored on the num variable given by the </w:t>
+      </w:r>
+      <w:proofErr w:type="gramStart"/>
+      <w:r>
+        <w:rPr>
+          <w:color w:val="000000" w:themeColor="text1"/>
+          <w:lang w:val="en-US"/>
+        </w:rPr>
+        <w:t>readln(</w:t>
+      </w:r>
+      <w:proofErr w:type="gramEnd"/>
+      <w:r>
+        <w:rPr>
+          <w:color w:val="000000" w:themeColor="text1"/>
+          <w:lang w:val="en-US"/>
+        </w:rPr>
+        <w:t xml:space="preserve">1). In this case we typed a 1 inside the </w:t>
+      </w:r>
+      <w:r>
+        <w:rPr>
+          <w:color w:val="000000" w:themeColor="text1"/>
+          <w:lang w:val="en-US"/>
+        </w:rPr>
+        <w:t>brackets to</w:t>
+      </w:r>
+      <w:r>
+        <w:rPr>
+          <w:color w:val="000000" w:themeColor="text1"/>
+          <w:lang w:val="en-US"/>
+        </w:rPr>
+        <w:t xml:space="preserve"> inform the API that we want the read to be a number.</w:t>
+      </w:r>
+    </w:p>
+    <w:p>
+      <w:pPr>
+        <w:spacing w:after="0" w:line="240" w:lineRule="auto"/>
+        <w:rPr>
+          <w:color w:val="000000" w:themeColor="text1"/>
+          <w:lang w:val="en-US"/>
+        </w:rPr>
+      </w:pPr>
+    </w:p>
+    <w:p>
+      <w:pPr>
+        <w:autoSpaceDE w:val="0"/>
+        <w:autoSpaceDN w:val="0"/>
+        <w:adjustRightInd w:val="0"/>
+        <w:spacing w:after="0" w:line="240" w:lineRule="auto"/>
+        <w:rPr>
+          <w:rFonts w:ascii="Consolas" w:hAnsi="Consolas" w:cs="Consolas"/>
+          <w:sz w:val="20"/>
+          <w:szCs w:val="20"/>
+          <w:lang w:val="en-US"/>
+        </w:rPr>
+      </w:pPr>
+      <w:r>
+        <w:rPr>
+          <w:rFonts w:ascii="Consolas" w:hAnsi="Consolas" w:cs="Consolas"/>
+          <w:color w:val="000000"/>
+          <w:sz w:val="20"/>
+          <w:szCs w:val="20"/>
+          <w:lang w:val="en-US"/>
+        </w:rPr>
+        <w:tab/>
+      </w:r>
+      <w:r>
+        <w:rPr>
+          <w:rFonts w:ascii="Consolas" w:hAnsi="Consolas" w:cs="Consolas"/>
+          <w:color w:val="000000"/>
+          <w:sz w:val="20"/>
+          <w:szCs w:val="20"/>
+          <w:lang w:val="en-US"/>
+        </w:rPr>
+        <w:tab/>
+      </w:r>
+      <w:proofErr w:type="gramStart"/>
+      <w:r>
+        <w:rPr>
+          <w:rFonts w:ascii="Consolas" w:hAnsi="Consolas" w:cs="Consolas"/>
+          <w:i/>
+          <w:iCs/>
+          <w:color w:val="000000"/>
+          <w:sz w:val="20"/>
+          <w:szCs w:val="20"/>
+          <w:lang w:val="en-US"/>
+        </w:rPr>
+        <w:t>writeln</w:t>
+      </w:r>
+      <w:r>
+        <w:rPr>
+          <w:rFonts w:ascii="Consolas" w:hAnsi="Consolas" w:cs="Consolas"/>
+          <w:color w:val="000000"/>
+          <w:sz w:val="20"/>
+          <w:szCs w:val="20"/>
+          <w:lang w:val="en-US"/>
+        </w:rPr>
+        <w:t>(</w:t>
+      </w:r>
+      <w:proofErr w:type="gramEnd"/>
+      <w:r>
+        <w:rPr>
+          <w:rFonts w:ascii="Consolas" w:hAnsi="Consolas" w:cs="Consolas"/>
+          <w:color w:val="2A00FF"/>
+          <w:sz w:val="20"/>
+          <w:szCs w:val="20"/>
+          <w:lang w:val="en-US"/>
+        </w:rPr>
+        <w:t>"You typed "</w:t>
+      </w:r>
+      <w:r>
+        <w:rPr>
+          <w:rFonts w:ascii="Consolas" w:hAnsi="Consolas" w:cs="Consolas"/>
+          <w:color w:val="000000"/>
+          <w:sz w:val="20"/>
+          <w:szCs w:val="20"/>
+          <w:lang w:val="en-US"/>
+        </w:rPr>
+        <w:t xml:space="preserve"> + num);</w:t>
+      </w:r>
+    </w:p>
+    <w:p>
+      <w:pPr>
+        <w:autoSpaceDE w:val="0"/>
+        <w:autoSpaceDN w:val="0"/>
+        <w:adjustRightInd w:val="0"/>
+        <w:spacing w:after="0" w:line="240" w:lineRule="auto"/>
+        <w:rPr>
+          <w:rFonts w:ascii="Consolas" w:hAnsi="Consolas" w:cs="Consolas"/>
+          <w:sz w:val="20"/>
+          <w:szCs w:val="20"/>
+          <w:lang w:val="en-US"/>
+        </w:rPr>
+      </w:pPr>
+      <w:r>
+        <w:rPr>
+          <w:rFonts w:ascii="Consolas" w:hAnsi="Consolas" w:cs="Consolas"/>
+          <w:color w:val="000000"/>
+          <w:sz w:val="20"/>
+          <w:szCs w:val="20"/>
+          <w:lang w:val="en-US"/>
+        </w:rPr>
+        <w:tab/>
+      </w:r>
+      <w:r>
+        <w:rPr>
+          <w:rFonts w:ascii="Consolas" w:hAnsi="Consolas" w:cs="Consolas"/>
+          <w:color w:val="000000"/>
+          <w:sz w:val="20"/>
+          <w:szCs w:val="20"/>
+          <w:lang w:val="en-US"/>
+        </w:rPr>
+        <w:tab/>
+      </w:r>
+      <w:proofErr w:type="gramStart"/>
+      <w:r>
+        <w:rPr>
+          <w:rFonts w:ascii="Consolas" w:hAnsi="Consolas" w:cs="Consolas"/>
+          <w:i/>
+          <w:iCs/>
+          <w:color w:val="000000"/>
+          <w:sz w:val="20"/>
+          <w:szCs w:val="20"/>
+          <w:lang w:val="en-US"/>
+        </w:rPr>
+        <w:t>writeln</w:t>
+      </w:r>
+      <w:r>
+        <w:rPr>
+          <w:rFonts w:ascii="Consolas" w:hAnsi="Consolas" w:cs="Consolas"/>
+          <w:color w:val="000000"/>
+          <w:sz w:val="20"/>
+          <w:szCs w:val="20"/>
+          <w:lang w:val="en-US"/>
+        </w:rPr>
+        <w:t>(</w:t>
+      </w:r>
+      <w:proofErr w:type="gramEnd"/>
+      <w:r>
+        <w:rPr>
+          <w:rFonts w:ascii="Consolas" w:hAnsi="Consolas" w:cs="Consolas"/>
+          <w:color w:val="2A00FF"/>
+          <w:sz w:val="20"/>
+          <w:szCs w:val="20"/>
+          <w:lang w:val="en-US"/>
+        </w:rPr>
+        <w:t>"Thank you!"</w:t>
+      </w:r>
+      <w:r>
+        <w:rPr>
+          <w:rFonts w:ascii="Consolas" w:hAnsi="Consolas" w:cs="Consolas"/>
+          <w:color w:val="000000"/>
+          <w:sz w:val="20"/>
+          <w:szCs w:val="20"/>
+          <w:lang w:val="en-US"/>
+        </w:rPr>
+        <w:t>);</w:t>
+      </w:r>
+    </w:p>
+    <w:p>
+      <w:pPr>
+        <w:spacing w:after="0" w:line="240" w:lineRule="auto"/>
+        <w:rPr>
+          <w:color w:val="000000" w:themeColor="text1"/>
+          <w:lang w:val="en-US"/>
+        </w:rPr>
+      </w:pPr>
+      <w:r>
+        <w:rPr>
+          <w:rFonts w:ascii="Consolas" w:hAnsi="Consolas" w:cs="Consolas"/>
+          <w:color w:val="000000"/>
+          <w:sz w:val="20"/>
+          <w:szCs w:val="20"/>
+          <w:lang w:val="en-US"/>
+        </w:rPr>
+        <w:tab/>
+      </w:r>
+      <w:r>
+        <w:rPr>
+          <w:rFonts w:ascii="Consolas" w:hAnsi="Consolas" w:cs="Consolas"/>
+          <w:color w:val="000000"/>
+          <w:sz w:val="20"/>
+          <w:szCs w:val="20"/>
+          <w:lang w:val="en-US"/>
+        </w:rPr>
+        <w:tab/>
+      </w:r>
+      <w:proofErr w:type="gramStart"/>
+      <w:r>
+        <w:rPr>
+          <w:rFonts w:ascii="Consolas" w:hAnsi="Consolas" w:cs="Consolas"/>
+          <w:i/>
+          <w:iCs/>
+          <w:color w:val="000000"/>
+          <w:sz w:val="20"/>
+          <w:szCs w:val="20"/>
+          <w:lang w:val="en-US"/>
+        </w:rPr>
+        <w:t>exit</w:t>
+      </w:r>
+      <w:r>
+        <w:rPr>
+          <w:rFonts w:ascii="Consolas" w:hAnsi="Consolas" w:cs="Consolas"/>
+          <w:color w:val="000000"/>
+          <w:sz w:val="20"/>
+          <w:szCs w:val="20"/>
+          <w:lang w:val="en-US"/>
+        </w:rPr>
+        <w:t>(</w:t>
+      </w:r>
+      <w:proofErr w:type="gramEnd"/>
+      <w:r>
+        <w:rPr>
+          <w:rFonts w:ascii="Consolas" w:hAnsi="Consolas" w:cs="Consolas"/>
+          <w:color w:val="000000"/>
+          <w:sz w:val="20"/>
+          <w:szCs w:val="20"/>
+          <w:lang w:val="en-US"/>
+        </w:rPr>
+        <w:t>);</w:t>
+      </w:r>
+    </w:p>
+    <w:p>
+      <w:pPr>
+        <w:spacing w:after="0" w:line="240" w:lineRule="auto"/>
+        <w:rPr>
+          <w:color w:val="000000" w:themeColor="text1"/>
+          <w:lang w:val="en-US"/>
+        </w:rPr>
+      </w:pPr>
+      <w:r>
+        <w:rPr>
+          <w:color w:val="000000" w:themeColor="text1"/>
+          <w:lang w:val="en-US"/>
+        </w:rPr>
+        <w:t xml:space="preserve">To finish the program we tell the user what number was received thank him for the using our program and </w:t>
+      </w:r>
+      <w:proofErr w:type="gramStart"/>
+      <w:r>
+        <w:rPr>
+          <w:color w:val="000000" w:themeColor="text1"/>
+          <w:lang w:val="en-US"/>
+        </w:rPr>
+        <w:t>exit(</w:t>
+      </w:r>
+      <w:proofErr w:type="gramEnd"/>
+      <w:r>
+        <w:rPr>
+          <w:color w:val="000000" w:themeColor="text1"/>
+          <w:lang w:val="en-US"/>
+        </w:rPr>
+        <w:t xml:space="preserve">) the program. This </w:t>
+      </w:r>
+      <w:proofErr w:type="gramStart"/>
+      <w:r>
+        <w:rPr>
+          <w:color w:val="000000" w:themeColor="text1"/>
+          <w:lang w:val="en-US"/>
+        </w:rPr>
+        <w:t>exit(</w:t>
+      </w:r>
+      <w:proofErr w:type="gramEnd"/>
+      <w:r>
+        <w:rPr>
+          <w:color w:val="000000" w:themeColor="text1"/>
+          <w:lang w:val="en-US"/>
+        </w:rPr>
+        <w:t xml:space="preserve">) method is also from the API and it is recommended </w:t>
+      </w:r>
+      <w:r>
+        <w:rPr>
+          <w:color w:val="000000" w:themeColor="text1"/>
+          <w:lang w:val="en-US"/>
+        </w:rPr>
+        <w:t xml:space="preserve">to use </w:t>
+      </w:r>
+      <w:r>
+        <w:rPr>
+          <w:color w:val="000000" w:themeColor="text1"/>
+          <w:lang w:val="en-US"/>
+        </w:rPr>
+        <w:t>but not mandatory to use at the end, this will close the scanners and avoid some process to keep running after the application has been closed.</w:t>
+      </w:r>
+    </w:p>
+    <w:p>
+      <w:pPr>
+        <w:spacing w:after="0" w:line="240" w:lineRule="auto"/>
+        <w:rPr>
+          <w:color w:val="000000" w:themeColor="text1"/>
+          <w:lang w:val="en-US"/>
+        </w:rPr>
+      </w:pPr>
+    </w:p>
+    <w:p>
+      <w:pPr>
+        <w:spacing w:after="0" w:line="240" w:lineRule="auto"/>
+        <w:rPr>
+          <w:color w:val="000000" w:themeColor="text1"/>
+          <w:lang w:val="en-US"/>
+        </w:rPr>
+      </w:pPr>
+    </w:p>
+    <w:p>
+      <w:pPr>
+        <w:spacing w:after="0" w:line="240" w:lineRule="auto"/>
+        <w:rPr>
+          <w:color w:val="000000" w:themeColor="text1"/>
+          <w:lang w:val="en-US"/>
+        </w:rPr>
+      </w:pPr>
+    </w:p>
+    <w:p>
+      <w:pPr>
+        <w:spacing w:after="0" w:line="240" w:lineRule="auto"/>
+        <w:rPr>
+          <w:color w:val="000000" w:themeColor="text1"/>
+          <w:lang w:val="en-US"/>
+        </w:rPr>
+      </w:pPr>
+    </w:p>
+    <w:p>
+      <w:pPr>
+        <w:spacing w:after="0" w:line="240" w:lineRule="auto"/>
+        <w:rPr>
+          <w:color w:val="000000" w:themeColor="text1"/>
+          <w:lang w:val="en-US"/>
+        </w:rPr>
+      </w:pPr>
+    </w:p>
+    <w:p>
+      <w:pPr>
         <w:spacing w:after="0"/>
         <w:rPr>
           <w:lang w:val="en-US"/>
@@ -1614,6 +2340,7 @@
         <w:rPr>
           <w:lang w:val="en-US"/>
         </w:rPr>
+        <w:lastRenderedPageBreak/>
         <w:t xml:space="preserve">In this case we didn't created a </w:t>
       </w:r>
       <w:proofErr w:type="spellStart"/>
@@ -1642,35 +2369,984 @@
         <w:rPr>
           <w:lang w:val="en-US"/>
         </w:rPr>
-        <w:t>, this is used to avoid people that don't know much of this yet to give more attention to the Java itself.</w:t>
-      </w:r>
-    </w:p>
-    <w:p>
-      <w:pPr>
-        <w:rPr>
-          <w:lang w:val="en-US"/>
-        </w:rPr>
-      </w:pPr>
-    </w:p>
-    <w:p>
-      <w:pPr>
-        <w:rPr>
-          <w:lang w:val="en-US"/>
-        </w:rPr>
-      </w:pPr>
-      <w:r>
-        <w:rPr>
-          <w:lang w:val="en-US"/>
-        </w:rPr>
-        <w:br w:type="page"/>
-      </w:r>
-    </w:p>
-    <w:p>
-      <w:pPr>
-        <w:rPr>
-          <w:lang w:val="en-US"/>
-        </w:rPr>
-      </w:pPr>
+        <w:t>, this is used to avoid people that don't know much of this yet to give more attention to the Java itself</w:t>
+      </w:r>
+      <w:r>
+        <w:rPr>
+          <w:lang w:val="en-US"/>
+        </w:rPr>
+        <w:t xml:space="preserve"> and less to setting up the environment</w:t>
+      </w:r>
+      <w:r>
+        <w:rPr>
+          <w:lang w:val="en-US"/>
+        </w:rPr>
+        <w:t>.</w:t>
+      </w:r>
+    </w:p>
+    <w:p>
+      <w:pPr>
+        <w:spacing w:after="0"/>
+        <w:rPr>
+          <w:lang w:val="en-US"/>
+        </w:rPr>
+      </w:pPr>
+      <w:r>
+        <w:rPr>
+          <w:lang w:val="en-US"/>
+        </w:rPr>
+        <w:t xml:space="preserve">On the console </w:t>
+      </w:r>
+      <w:proofErr w:type="spellStart"/>
+      <w:r>
+        <w:rPr>
+          <w:lang w:val="en-US"/>
+        </w:rPr>
+        <w:t>DisplayType</w:t>
+      </w:r>
+      <w:proofErr w:type="spellEnd"/>
+      <w:r>
+        <w:rPr>
+          <w:lang w:val="en-US"/>
+        </w:rPr>
+        <w:t xml:space="preserve"> there aren’t much more to learn because of the low quality of the console given by the Java, and because of that we are going to had only one last example of code before moving into the next </w:t>
+      </w:r>
+      <w:proofErr w:type="spellStart"/>
+      <w:r>
+        <w:rPr>
+          <w:lang w:val="en-US"/>
+        </w:rPr>
+        <w:t>DisplayType</w:t>
+      </w:r>
+      <w:proofErr w:type="spellEnd"/>
+      <w:r>
+        <w:rPr>
+          <w:lang w:val="en-US"/>
+        </w:rPr>
+        <w:t xml:space="preserve">, </w:t>
+      </w:r>
+      <w:proofErr w:type="spellStart"/>
+      <w:r>
+        <w:rPr>
+          <w:lang w:val="en-US"/>
+        </w:rPr>
+        <w:t>DynamicConsole</w:t>
+      </w:r>
+      <w:proofErr w:type="spellEnd"/>
+      <w:r>
+        <w:rPr>
+          <w:lang w:val="en-US"/>
+        </w:rPr>
+        <w:t>.</w:t>
+      </w:r>
+    </w:p>
+    <w:p>
+      <w:pPr>
+        <w:rPr>
+          <w:lang w:val="en-US"/>
+        </w:rPr>
+      </w:pPr>
+    </w:p>
+    <w:p>
+      <w:pPr>
+        <w:rPr>
+          <w:lang w:val="en-US"/>
+        </w:rPr>
+      </w:pPr>
+      <w:r>
+        <w:rPr>
+          <w:noProof/>
+          <w:lang w:eastAsia="pt-PT"/>
+        </w:rPr>
+        <w:drawing>
+          <wp:anchor distT="0" distB="0" distL="114300" distR="114300" simplePos="0" relativeHeight="251661312" behindDoc="1" locked="0" layoutInCell="1" allowOverlap="1" wp14:anchorId="42AA24C5" wp14:editId="145167F2">
+            <wp:simplePos x="0" y="0"/>
+            <wp:positionH relativeFrom="column">
+              <wp:posOffset>4099</wp:posOffset>
+            </wp:positionH>
+            <wp:positionV relativeFrom="paragraph">
+              <wp:posOffset>31381</wp:posOffset>
+            </wp:positionV>
+            <wp:extent cx="5191760" cy="4412615"/>
+            <wp:effectExtent l="0" t="0" r="0" b="0"/>
+            <wp:wrapNone/>
+            <wp:docPr id="1" name="Imagem 1" descr="F:\AAAAJavaOnline\TurnItEasier\doc\lib\I4.png"/>
+            <wp:cNvGraphicFramePr>
+              <a:graphicFrameLocks xmlns:a="http://schemas.openxmlformats.org/drawingml/2006/main" noChangeAspect="1"/>
+            </wp:cNvGraphicFramePr>
+            <a:graphic xmlns:a="http://schemas.openxmlformats.org/drawingml/2006/main">
+              <a:graphicData uri="http://schemas.openxmlformats.org/drawingml/2006/picture">
+                <pic:pic xmlns:pic="http://schemas.openxmlformats.org/drawingml/2006/picture">
+                  <pic:nvPicPr>
+                    <pic:cNvPr id="0" name="Picture 1" descr="F:\AAAAJavaOnline\TurnItEasier\doc\lib\I4.png"/>
+                    <pic:cNvPicPr>
+                      <a:picLocks noChangeAspect="1" noChangeArrowheads="1"/>
+                    </pic:cNvPicPr>
+                  </pic:nvPicPr>
+                  <pic:blipFill>
+                    <a:blip r:embed="rId11">
+                      <a:extLst>
+                        <a:ext uri="{28A0092B-C50C-407E-A947-70E740481C1C}">
+                          <a14:useLocalDpi xmlns:a14="http://schemas.microsoft.com/office/drawing/2010/main" val="0"/>
+                        </a:ext>
+                      </a:extLst>
+                    </a:blip>
+                    <a:srcRect/>
+                    <a:stretch>
+                      <a:fillRect/>
+                    </a:stretch>
+                  </pic:blipFill>
+                  <pic:spPr bwMode="auto">
+                    <a:xfrm>
+                      <a:off x="0" y="0"/>
+                      <a:ext cx="5191760" cy="4412615"/>
+                    </a:xfrm>
+                    <a:prstGeom prst="rect">
+                      <a:avLst/>
+                    </a:prstGeom>
+                    <a:noFill/>
+                    <a:ln>
+                      <a:noFill/>
+                    </a:ln>
+                  </pic:spPr>
+                </pic:pic>
+              </a:graphicData>
+            </a:graphic>
+            <wp14:sizeRelH relativeFrom="page">
+              <wp14:pctWidth>0</wp14:pctWidth>
+            </wp14:sizeRelH>
+            <wp14:sizeRelV relativeFrom="page">
+              <wp14:pctHeight>0</wp14:pctHeight>
+            </wp14:sizeRelV>
+          </wp:anchor>
+        </w:drawing>
+      </w:r>
+    </w:p>
+    <w:p>
+      <w:pPr>
+        <w:rPr>
+          <w:lang w:val="en-US"/>
+        </w:rPr>
+      </w:pPr>
+    </w:p>
+    <w:p>
+      <w:pPr>
+        <w:rPr>
+          <w:lang w:val="en-US"/>
+        </w:rPr>
+      </w:pPr>
+    </w:p>
+    <w:p>
+      <w:pPr>
+        <w:rPr>
+          <w:lang w:val="en-US"/>
+        </w:rPr>
+      </w:pPr>
+    </w:p>
+    <w:p>
+      <w:pPr>
+        <w:rPr>
+          <w:lang w:val="en-US"/>
+        </w:rPr>
+      </w:pPr>
+    </w:p>
+    <w:p>
+      <w:pPr>
+        <w:rPr>
+          <w:lang w:val="en-US"/>
+        </w:rPr>
+      </w:pPr>
+    </w:p>
+    <w:p>
+      <w:pPr>
+        <w:rPr>
+          <w:lang w:val="en-US"/>
+        </w:rPr>
+      </w:pPr>
+    </w:p>
+    <w:p>
+      <w:pPr>
+        <w:rPr>
+          <w:lang w:val="en-US"/>
+        </w:rPr>
+      </w:pPr>
+    </w:p>
+    <w:p>
+      <w:pPr>
+        <w:rPr>
+          <w:lang w:val="en-US"/>
+        </w:rPr>
+      </w:pPr>
+    </w:p>
+    <w:p>
+      <w:pPr>
+        <w:rPr>
+          <w:lang w:val="en-US"/>
+        </w:rPr>
+      </w:pPr>
+    </w:p>
+    <w:p>
+      <w:pPr>
+        <w:rPr>
+          <w:lang w:val="en-US"/>
+        </w:rPr>
+      </w:pPr>
+    </w:p>
+    <w:p>
+      <w:pPr>
+        <w:rPr>
+          <w:lang w:val="en-US"/>
+        </w:rPr>
+      </w:pPr>
+    </w:p>
+    <w:p>
+      <w:pPr>
+        <w:rPr>
+          <w:lang w:val="en-US"/>
+        </w:rPr>
+      </w:pPr>
+    </w:p>
+    <w:p>
+      <w:pPr>
+        <w:rPr>
+          <w:lang w:val="en-US"/>
+        </w:rPr>
+      </w:pPr>
+    </w:p>
+    <w:p>
+      <w:pPr>
+        <w:rPr>
+          <w:lang w:val="en-US"/>
+        </w:rPr>
+      </w:pPr>
+    </w:p>
+    <w:p>
+      <w:pPr>
+        <w:rPr>
+          <w:lang w:val="en-US"/>
+        </w:rPr>
+      </w:pPr>
+      <w:r>
+        <w:rPr>
+          <w:lang w:val="en-US"/>
+        </w:rPr>
+        <w:t>Explanation:</w:t>
+      </w:r>
+    </w:p>
+    <w:p>
+      <w:pPr>
+        <w:rPr>
+          <w:rFonts w:ascii="Consolas" w:hAnsi="Consolas" w:cs="Consolas"/>
+          <w:sz w:val="20"/>
+          <w:szCs w:val="20"/>
+          <w:lang w:val="en-US"/>
+        </w:rPr>
+      </w:pPr>
+      <w:r>
+        <w:rPr>
+          <w:lang w:val="en-US"/>
+        </w:rPr>
+        <w:t>In this very basic example we created a simple login syste</w:t>
+      </w:r>
+      <w:r>
+        <w:rPr>
+          <w:lang w:val="en-US"/>
+        </w:rPr>
+        <w:t>m password. If the user is logged in it is going to count from 5 to 1 until it says “You’re in! “, if you fail it is going to say that you have failed the login.</w:t>
+      </w:r>
+    </w:p>
+    <w:p>
+      <w:pPr>
+        <w:autoSpaceDE w:val="0"/>
+        <w:autoSpaceDN w:val="0"/>
+        <w:adjustRightInd w:val="0"/>
+        <w:spacing w:after="0" w:line="240" w:lineRule="auto"/>
+        <w:rPr>
+          <w:rFonts w:ascii="Consolas" w:hAnsi="Consolas" w:cs="Consolas"/>
+          <w:sz w:val="20"/>
+          <w:szCs w:val="20"/>
+          <w:lang w:val="en-US"/>
+        </w:rPr>
+      </w:pPr>
+      <w:r>
+        <w:rPr>
+          <w:rFonts w:ascii="Consolas" w:hAnsi="Consolas" w:cs="Consolas"/>
+          <w:color w:val="000000"/>
+          <w:sz w:val="20"/>
+          <w:szCs w:val="20"/>
+          <w:lang w:val="en-US"/>
+        </w:rPr>
+        <w:tab/>
+      </w:r>
+      <w:r>
+        <w:rPr>
+          <w:rFonts w:ascii="Consolas" w:hAnsi="Consolas" w:cs="Consolas"/>
+          <w:color w:val="000000"/>
+          <w:sz w:val="20"/>
+          <w:szCs w:val="20"/>
+          <w:lang w:val="en-US"/>
+        </w:rPr>
+        <w:tab/>
+        <w:t>String user;</w:t>
+      </w:r>
+    </w:p>
+    <w:p>
+      <w:pPr>
+        <w:autoSpaceDE w:val="0"/>
+        <w:autoSpaceDN w:val="0"/>
+        <w:adjustRightInd w:val="0"/>
+        <w:spacing w:after="0" w:line="240" w:lineRule="auto"/>
+        <w:rPr>
+          <w:rFonts w:ascii="Consolas" w:hAnsi="Consolas" w:cs="Consolas"/>
+          <w:sz w:val="20"/>
+          <w:szCs w:val="20"/>
+          <w:lang w:val="en-US"/>
+        </w:rPr>
+      </w:pPr>
+      <w:r>
+        <w:rPr>
+          <w:rFonts w:ascii="Consolas" w:hAnsi="Consolas" w:cs="Consolas"/>
+          <w:color w:val="000000"/>
+          <w:sz w:val="20"/>
+          <w:szCs w:val="20"/>
+          <w:lang w:val="en-US"/>
+        </w:rPr>
+        <w:tab/>
+      </w:r>
+      <w:r>
+        <w:rPr>
+          <w:rFonts w:ascii="Consolas" w:hAnsi="Consolas" w:cs="Consolas"/>
+          <w:color w:val="000000"/>
+          <w:sz w:val="20"/>
+          <w:szCs w:val="20"/>
+          <w:lang w:val="en-US"/>
+        </w:rPr>
+        <w:tab/>
+        <w:t>String pw;</w:t>
+      </w:r>
+    </w:p>
+    <w:p>
+      <w:pPr>
+        <w:autoSpaceDE w:val="0"/>
+        <w:autoSpaceDN w:val="0"/>
+        <w:adjustRightInd w:val="0"/>
+        <w:spacing w:after="0" w:line="240" w:lineRule="auto"/>
+        <w:rPr>
+          <w:rFonts w:ascii="Consolas" w:hAnsi="Consolas" w:cs="Consolas"/>
+          <w:sz w:val="20"/>
+          <w:szCs w:val="20"/>
+          <w:lang w:val="en-US"/>
+        </w:rPr>
+      </w:pPr>
+      <w:r>
+        <w:rPr>
+          <w:rFonts w:ascii="Consolas" w:hAnsi="Consolas" w:cs="Consolas"/>
+          <w:color w:val="000000"/>
+          <w:sz w:val="20"/>
+          <w:szCs w:val="20"/>
+          <w:lang w:val="en-US"/>
+        </w:rPr>
+        <w:tab/>
+      </w:r>
+      <w:r>
+        <w:rPr>
+          <w:rFonts w:ascii="Consolas" w:hAnsi="Consolas" w:cs="Consolas"/>
+          <w:color w:val="000000"/>
+          <w:sz w:val="20"/>
+          <w:szCs w:val="20"/>
+          <w:lang w:val="en-US"/>
+        </w:rPr>
+        <w:tab/>
+      </w:r>
+      <w:proofErr w:type="gramStart"/>
+      <w:r>
+        <w:rPr>
+          <w:rFonts w:ascii="Consolas" w:hAnsi="Consolas" w:cs="Consolas"/>
+          <w:i/>
+          <w:iCs/>
+          <w:color w:val="000000"/>
+          <w:sz w:val="20"/>
+          <w:szCs w:val="20"/>
+          <w:lang w:val="en-US"/>
+        </w:rPr>
+        <w:t>write</w:t>
+      </w:r>
+      <w:r>
+        <w:rPr>
+          <w:rFonts w:ascii="Consolas" w:hAnsi="Consolas" w:cs="Consolas"/>
+          <w:color w:val="000000"/>
+          <w:sz w:val="20"/>
+          <w:szCs w:val="20"/>
+          <w:lang w:val="en-US"/>
+        </w:rPr>
+        <w:t>(</w:t>
+      </w:r>
+      <w:proofErr w:type="gramEnd"/>
+      <w:r>
+        <w:rPr>
+          <w:rFonts w:ascii="Consolas" w:hAnsi="Consolas" w:cs="Consolas"/>
+          <w:color w:val="2A00FF"/>
+          <w:sz w:val="20"/>
+          <w:szCs w:val="20"/>
+          <w:lang w:val="en-US"/>
+        </w:rPr>
+        <w:t>"User: "</w:t>
+      </w:r>
+      <w:r>
+        <w:rPr>
+          <w:rFonts w:ascii="Consolas" w:hAnsi="Consolas" w:cs="Consolas"/>
+          <w:color w:val="000000"/>
+          <w:sz w:val="20"/>
+          <w:szCs w:val="20"/>
+          <w:lang w:val="en-US"/>
+        </w:rPr>
+        <w:t>);</w:t>
+      </w:r>
+    </w:p>
+    <w:p>
+      <w:pPr>
+        <w:autoSpaceDE w:val="0"/>
+        <w:autoSpaceDN w:val="0"/>
+        <w:adjustRightInd w:val="0"/>
+        <w:spacing w:after="0" w:line="240" w:lineRule="auto"/>
+        <w:rPr>
+          <w:rFonts w:ascii="Consolas" w:hAnsi="Consolas" w:cs="Consolas"/>
+          <w:sz w:val="20"/>
+          <w:szCs w:val="20"/>
+          <w:lang w:val="en-US"/>
+        </w:rPr>
+      </w:pPr>
+      <w:r>
+        <w:rPr>
+          <w:rFonts w:ascii="Consolas" w:hAnsi="Consolas" w:cs="Consolas"/>
+          <w:color w:val="000000"/>
+          <w:sz w:val="20"/>
+          <w:szCs w:val="20"/>
+          <w:lang w:val="en-US"/>
+        </w:rPr>
+        <w:tab/>
+      </w:r>
+      <w:r>
+        <w:rPr>
+          <w:rFonts w:ascii="Consolas" w:hAnsi="Consolas" w:cs="Consolas"/>
+          <w:color w:val="000000"/>
+          <w:sz w:val="20"/>
+          <w:szCs w:val="20"/>
+          <w:lang w:val="en-US"/>
+        </w:rPr>
+        <w:tab/>
+      </w:r>
+      <w:proofErr w:type="gramStart"/>
+      <w:r>
+        <w:rPr>
+          <w:rFonts w:ascii="Consolas" w:hAnsi="Consolas" w:cs="Consolas"/>
+          <w:color w:val="000000"/>
+          <w:sz w:val="20"/>
+          <w:szCs w:val="20"/>
+          <w:lang w:val="en-US"/>
+        </w:rPr>
+        <w:t>user</w:t>
+      </w:r>
+      <w:proofErr w:type="gramEnd"/>
+      <w:r>
+        <w:rPr>
+          <w:rFonts w:ascii="Consolas" w:hAnsi="Consolas" w:cs="Consolas"/>
+          <w:color w:val="000000"/>
+          <w:sz w:val="20"/>
+          <w:szCs w:val="20"/>
+          <w:lang w:val="en-US"/>
+        </w:rPr>
+        <w:t xml:space="preserve"> = </w:t>
+      </w:r>
+      <w:r>
+        <w:rPr>
+          <w:rFonts w:ascii="Consolas" w:hAnsi="Consolas" w:cs="Consolas"/>
+          <w:i/>
+          <w:iCs/>
+          <w:color w:val="000000"/>
+          <w:sz w:val="20"/>
+          <w:szCs w:val="20"/>
+          <w:lang w:val="en-US"/>
+        </w:rPr>
+        <w:t>readln</w:t>
+      </w:r>
+      <w:r>
+        <w:rPr>
+          <w:rFonts w:ascii="Consolas" w:hAnsi="Consolas" w:cs="Consolas"/>
+          <w:color w:val="000000"/>
+          <w:sz w:val="20"/>
+          <w:szCs w:val="20"/>
+          <w:lang w:val="en-US"/>
+        </w:rPr>
+        <w:t>();</w:t>
+      </w:r>
+    </w:p>
+    <w:p>
+      <w:pPr>
+        <w:autoSpaceDE w:val="0"/>
+        <w:autoSpaceDN w:val="0"/>
+        <w:adjustRightInd w:val="0"/>
+        <w:spacing w:after="0" w:line="240" w:lineRule="auto"/>
+        <w:rPr>
+          <w:rFonts w:ascii="Consolas" w:hAnsi="Consolas" w:cs="Consolas"/>
+          <w:sz w:val="20"/>
+          <w:szCs w:val="20"/>
+          <w:lang w:val="en-US"/>
+        </w:rPr>
+      </w:pPr>
+      <w:r>
+        <w:rPr>
+          <w:rFonts w:ascii="Consolas" w:hAnsi="Consolas" w:cs="Consolas"/>
+          <w:color w:val="000000"/>
+          <w:sz w:val="20"/>
+          <w:szCs w:val="20"/>
+          <w:lang w:val="en-US"/>
+        </w:rPr>
+        <w:tab/>
+      </w:r>
+      <w:r>
+        <w:rPr>
+          <w:rFonts w:ascii="Consolas" w:hAnsi="Consolas" w:cs="Consolas"/>
+          <w:color w:val="000000"/>
+          <w:sz w:val="20"/>
+          <w:szCs w:val="20"/>
+          <w:lang w:val="en-US"/>
+        </w:rPr>
+        <w:tab/>
+      </w:r>
+      <w:proofErr w:type="gramStart"/>
+      <w:r>
+        <w:rPr>
+          <w:rFonts w:ascii="Consolas" w:hAnsi="Consolas" w:cs="Consolas"/>
+          <w:i/>
+          <w:iCs/>
+          <w:color w:val="000000"/>
+          <w:sz w:val="20"/>
+          <w:szCs w:val="20"/>
+          <w:lang w:val="en-US"/>
+        </w:rPr>
+        <w:t>write</w:t>
+      </w:r>
+      <w:r>
+        <w:rPr>
+          <w:rFonts w:ascii="Consolas" w:hAnsi="Consolas" w:cs="Consolas"/>
+          <w:color w:val="000000"/>
+          <w:sz w:val="20"/>
+          <w:szCs w:val="20"/>
+          <w:lang w:val="en-US"/>
+        </w:rPr>
+        <w:t>(</w:t>
+      </w:r>
+      <w:proofErr w:type="gramEnd"/>
+      <w:r>
+        <w:rPr>
+          <w:rFonts w:ascii="Consolas" w:hAnsi="Consolas" w:cs="Consolas"/>
+          <w:color w:val="2A00FF"/>
+          <w:sz w:val="20"/>
+          <w:szCs w:val="20"/>
+          <w:lang w:val="en-US"/>
+        </w:rPr>
+        <w:t>"Password: "</w:t>
+      </w:r>
+      <w:r>
+        <w:rPr>
+          <w:rFonts w:ascii="Consolas" w:hAnsi="Consolas" w:cs="Consolas"/>
+          <w:color w:val="000000"/>
+          <w:sz w:val="20"/>
+          <w:szCs w:val="20"/>
+          <w:lang w:val="en-US"/>
+        </w:rPr>
+        <w:t>);</w:t>
+      </w:r>
+    </w:p>
+    <w:p>
+      <w:pPr>
+        <w:rPr>
+          <w:lang w:val="en-US"/>
+        </w:rPr>
+      </w:pPr>
+      <w:r>
+        <w:rPr>
+          <w:rFonts w:ascii="Consolas" w:hAnsi="Consolas" w:cs="Consolas"/>
+          <w:color w:val="000000"/>
+          <w:sz w:val="20"/>
+          <w:szCs w:val="20"/>
+          <w:lang w:val="en-US"/>
+        </w:rPr>
+        <w:tab/>
+      </w:r>
+      <w:r>
+        <w:rPr>
+          <w:rFonts w:ascii="Consolas" w:hAnsi="Consolas" w:cs="Consolas"/>
+          <w:color w:val="000000"/>
+          <w:sz w:val="20"/>
+          <w:szCs w:val="20"/>
+          <w:lang w:val="en-US"/>
+        </w:rPr>
+        <w:tab/>
+      </w:r>
+      <w:proofErr w:type="gramStart"/>
+      <w:r>
+        <w:rPr>
+          <w:rFonts w:ascii="Consolas" w:hAnsi="Consolas" w:cs="Consolas"/>
+          <w:color w:val="000000"/>
+          <w:sz w:val="20"/>
+          <w:szCs w:val="20"/>
+          <w:lang w:val="en-US"/>
+        </w:rPr>
+        <w:t>pw</w:t>
+      </w:r>
+      <w:proofErr w:type="gramEnd"/>
+      <w:r>
+        <w:rPr>
+          <w:rFonts w:ascii="Consolas" w:hAnsi="Consolas" w:cs="Consolas"/>
+          <w:color w:val="000000"/>
+          <w:sz w:val="20"/>
+          <w:szCs w:val="20"/>
+          <w:lang w:val="en-US"/>
+        </w:rPr>
+        <w:t xml:space="preserve"> = </w:t>
+      </w:r>
+      <w:proofErr w:type="spellStart"/>
+      <w:r>
+        <w:rPr>
+          <w:rFonts w:ascii="Consolas" w:hAnsi="Consolas" w:cs="Consolas"/>
+          <w:i/>
+          <w:iCs/>
+          <w:color w:val="000000"/>
+          <w:sz w:val="20"/>
+          <w:szCs w:val="20"/>
+          <w:lang w:val="en-US"/>
+        </w:rPr>
+        <w:t>readPW</w:t>
+      </w:r>
+      <w:proofErr w:type="spellEnd"/>
+      <w:r>
+        <w:rPr>
+          <w:rFonts w:ascii="Consolas" w:hAnsi="Consolas" w:cs="Consolas"/>
+          <w:color w:val="000000"/>
+          <w:sz w:val="20"/>
+          <w:szCs w:val="20"/>
+          <w:lang w:val="en-US"/>
+        </w:rPr>
+        <w:t>();</w:t>
+      </w:r>
+    </w:p>
+    <w:p>
+      <w:pPr>
+        <w:autoSpaceDE w:val="0"/>
+        <w:autoSpaceDN w:val="0"/>
+        <w:adjustRightInd w:val="0"/>
+        <w:spacing w:after="0" w:line="240" w:lineRule="auto"/>
+        <w:rPr>
+          <w:rFonts w:ascii="Consolas" w:hAnsi="Consolas" w:cs="Consolas"/>
+          <w:sz w:val="20"/>
+          <w:szCs w:val="20"/>
+        </w:rPr>
+      </w:pPr>
+      <w:r>
+        <w:rPr>
+          <w:lang w:val="en-US"/>
+        </w:rPr>
+        <w:lastRenderedPageBreak/>
+        <w:t xml:space="preserve">This, as before is going to read the user and password and it is basically the same as it was before except some small changes: instead of using writeln we used write which is going to allow the user to type the user and password in the same line as the words “User:” and “Password:”. And the last change we have done is instead of using readln() we used </w:t>
+      </w:r>
+      <w:proofErr w:type="spellStart"/>
+      <w:r>
+        <w:rPr>
+          <w:lang w:val="en-US"/>
+        </w:rPr>
+        <w:t>readPW</w:t>
+      </w:r>
+      <w:proofErr w:type="spellEnd"/>
+      <w:r>
+        <w:rPr>
+          <w:lang w:val="en-US"/>
+        </w:rPr>
+        <w:t xml:space="preserve">() this will prevent the user to see the actual password on the console when its typed so if there is </w:t>
+      </w:r>
+      <w:r>
+        <w:rPr>
+          <w:lang w:val="en-US"/>
+        </w:rPr>
+        <w:t>someone</w:t>
+      </w:r>
+      <w:r>
+        <w:rPr>
+          <w:lang w:val="en-US"/>
+        </w:rPr>
+        <w:t xml:space="preserve"> looking to the screen can’t tell how many characters or what characters the password as. </w:t>
+      </w:r>
+    </w:p>
+    <w:p>
+      <w:pPr>
+        <w:rPr>
+          <w:lang w:val="en-US"/>
+        </w:rPr>
+      </w:pPr>
+      <w:r>
+        <w:rPr>
+          <w:rFonts w:ascii="Consolas" w:hAnsi="Consolas" w:cs="Consolas"/>
+          <w:color w:val="000000"/>
+          <w:sz w:val="20"/>
+          <w:szCs w:val="20"/>
+        </w:rPr>
+        <w:tab/>
+      </w:r>
+      <w:r>
+        <w:rPr>
+          <w:rFonts w:ascii="Consolas" w:hAnsi="Consolas" w:cs="Consolas"/>
+          <w:color w:val="000000"/>
+          <w:sz w:val="20"/>
+          <w:szCs w:val="20"/>
+        </w:rPr>
+        <w:tab/>
+      </w:r>
+      <w:proofErr w:type="gramStart"/>
+      <w:r>
+        <w:rPr>
+          <w:rFonts w:ascii="Consolas" w:hAnsi="Consolas" w:cs="Consolas"/>
+          <w:i/>
+          <w:iCs/>
+          <w:color w:val="000000"/>
+          <w:sz w:val="20"/>
+          <w:szCs w:val="20"/>
+          <w:lang w:val="en-US"/>
+        </w:rPr>
+        <w:t>delay</w:t>
+      </w:r>
+      <w:r>
+        <w:rPr>
+          <w:rFonts w:ascii="Consolas" w:hAnsi="Consolas" w:cs="Consolas"/>
+          <w:color w:val="000000"/>
+          <w:sz w:val="20"/>
+          <w:szCs w:val="20"/>
+          <w:lang w:val="en-US"/>
+        </w:rPr>
+        <w:t>(</w:t>
+      </w:r>
+      <w:proofErr w:type="gramEnd"/>
+      <w:r>
+        <w:rPr>
+          <w:rFonts w:ascii="Consolas" w:hAnsi="Consolas" w:cs="Consolas"/>
+          <w:color w:val="000000"/>
+          <w:sz w:val="20"/>
+          <w:szCs w:val="20"/>
+          <w:lang w:val="en-US"/>
+        </w:rPr>
+        <w:t>1000);</w:t>
+      </w:r>
+      <w:r>
+        <w:rPr>
+          <w:lang w:val="en-US"/>
+        </w:rPr>
+        <w:t xml:space="preserve"> </w:t>
+      </w:r>
+    </w:p>
+    <w:p>
+      <w:pPr>
+        <w:rPr>
+          <w:rFonts w:ascii="Consolas" w:hAnsi="Consolas" w:cs="Consolas"/>
+          <w:color w:val="000000"/>
+          <w:sz w:val="20"/>
+          <w:szCs w:val="20"/>
+          <w:lang w:val="en-US"/>
+        </w:rPr>
+      </w:pPr>
+      <w:r>
+        <w:rPr>
+          <w:lang w:val="en-US"/>
+        </w:rPr>
+        <w:t xml:space="preserve">The delay method is also from the TIE API and it is used to add a delay in </w:t>
+      </w:r>
+      <w:proofErr w:type="spellStart"/>
+      <w:r>
+        <w:rPr>
+          <w:lang w:val="en-US"/>
+        </w:rPr>
+        <w:t>miliseconds</w:t>
+      </w:r>
+      <w:proofErr w:type="spellEnd"/>
+      <w:r>
+        <w:rPr>
+          <w:lang w:val="en-US"/>
+        </w:rPr>
+        <w:t>.</w:t>
+      </w:r>
+    </w:p>
+    <w:p>
+      <w:pPr>
+        <w:rPr>
+          <w:lang w:val="en-US"/>
+        </w:rPr>
+      </w:pPr>
+      <w:r>
+        <w:rPr>
+          <w:noProof/>
+          <w:lang w:eastAsia="pt-PT"/>
+        </w:rPr>
+        <w:pict>
+          <v:rect id="_x0000_s1026" style="position:absolute;margin-left:33.85pt;margin-top:2.4pt;width:359.45pt;height:70.4pt;z-index:251662336" fillcolor="white [3201]" strokecolor="#c0504d [3205]" strokeweight="5pt">
+            <v:stroke linestyle="thickThin"/>
+            <v:shadow color="#868686"/>
+            <v:textbox>
+              <w:txbxContent>
+                <w:p>
+                  <w:pPr>
+                    <w:rPr>
+                      <w:color w:val="FF0000"/>
+                      <w:lang w:val="en-US"/>
+                    </w:rPr>
+                  </w:pPr>
+                  <w:r>
+                    <w:rPr>
+                      <w:color w:val="FF0000"/>
+                      <w:lang w:val="en-US"/>
+                    </w:rPr>
+                    <w:t xml:space="preserve">Attention:  The </w:t>
+                  </w:r>
+                  <w:proofErr w:type="spellStart"/>
+                  <w:proofErr w:type="gramStart"/>
+                  <w:r>
+                    <w:rPr>
+                      <w:color w:val="FF0000"/>
+                      <w:lang w:val="en-US"/>
+                    </w:rPr>
+                    <w:t>readPW</w:t>
+                  </w:r>
+                  <w:proofErr w:type="spellEnd"/>
+                  <w:r>
+                    <w:rPr>
+                      <w:color w:val="FF0000"/>
+                      <w:lang w:val="en-US"/>
+                    </w:rPr>
+                    <w:t>(</w:t>
+                  </w:r>
+                  <w:proofErr w:type="gramEnd"/>
+                  <w:r>
+                    <w:rPr>
+                      <w:color w:val="FF0000"/>
+                      <w:lang w:val="en-US"/>
+                    </w:rPr>
+                    <w:t>) function might throw</w:t>
+                  </w:r>
+                  <w:r>
+                    <w:rPr>
+                      <w:color w:val="FF0000"/>
+                      <w:lang w:val="en-US"/>
+                    </w:rPr>
+                    <w:t xml:space="preserve"> an ImpossibleActionException, if it does it is because the console you are using does not have password support. (If running on eclipse to use the </w:t>
+                  </w:r>
+                  <w:proofErr w:type="spellStart"/>
+                  <w:r>
+                    <w:rPr>
+                      <w:color w:val="FF0000"/>
+                      <w:lang w:val="en-US"/>
+                    </w:rPr>
+                    <w:t>readPW</w:t>
+                  </w:r>
+                  <w:proofErr w:type="spellEnd"/>
+                  <w:r>
+                    <w:rPr>
+                      <w:color w:val="FF0000"/>
+                      <w:lang w:val="en-US"/>
+                    </w:rPr>
+                    <w:t xml:space="preserve"> you gave to export the project first and run it outside the eclipse)</w:t>
+                  </w:r>
+                </w:p>
+              </w:txbxContent>
+            </v:textbox>
+          </v:rect>
+        </w:pict>
+      </w:r>
+    </w:p>
+    <w:p>
+      <w:pPr>
+        <w:rPr>
+          <w:lang w:val="en-US"/>
+        </w:rPr>
+      </w:pPr>
+    </w:p>
+    <w:p>
+      <w:pPr>
+        <w:rPr>
+          <w:lang w:val="en-US"/>
+        </w:rPr>
+      </w:pPr>
+    </w:p>
+    <w:p>
+      <w:pPr>
+        <w:pStyle w:val="Cabealho2"/>
+        <w:rPr>
+          <w:rStyle w:val="nfase"/>
+          <w:i w:val="0"/>
+          <w:lang w:val="en-US"/>
+        </w:rPr>
+      </w:pPr>
+    </w:p>
+    <w:p>
+      <w:pPr>
+        <w:pStyle w:val="Cabealho2"/>
+        <w:rPr>
+          <w:rStyle w:val="nfase"/>
+          <w:i w:val="0"/>
+          <w:lang w:val="en-US"/>
+        </w:rPr>
+      </w:pPr>
+      <w:bookmarkStart w:id="9" w:name="_Toc374954723"/>
+      <w:r>
+        <w:rPr>
+          <w:rStyle w:val="nfase"/>
+          <w:i w:val="0"/>
+          <w:lang w:val="en-US"/>
+        </w:rPr>
+        <w:t>Dynamic Console</w:t>
+      </w:r>
+      <w:bookmarkEnd w:id="9"/>
+    </w:p>
+    <w:p>
+      <w:pPr>
+        <w:rPr>
+          <w:lang w:val="en-US"/>
+        </w:rPr>
+      </w:pPr>
+    </w:p>
+    <w:p>
+      <w:pPr>
+        <w:rPr>
+          <w:lang w:val="en-US"/>
+        </w:rPr>
+      </w:pPr>
+    </w:p>
+    <w:p>
+      <w:pPr>
+        <w:pStyle w:val="Cabealho2"/>
+        <w:rPr>
+          <w:rStyle w:val="nfase"/>
+          <w:i w:val="0"/>
+          <w:lang w:val="en-US"/>
+        </w:rPr>
+      </w:pPr>
+    </w:p>
+    <w:p>
+      <w:pPr>
+        <w:pStyle w:val="Cabealho2"/>
+        <w:rPr>
+          <w:rStyle w:val="nfase"/>
+          <w:i w:val="0"/>
+          <w:lang w:val="en-US"/>
+        </w:rPr>
+      </w:pPr>
+      <w:r>
+        <w:rPr>
+          <w:rStyle w:val="nfase"/>
+          <w:i w:val="0"/>
+          <w:lang w:val="en-US"/>
+        </w:rPr>
+        <w:t>Window</w:t>
+      </w:r>
+      <w:bookmarkStart w:id="10" w:name="_GoBack"/>
+      <w:bookmarkEnd w:id="10"/>
     </w:p>
     <w:p>
       <w:pPr>
@@ -1680,8 +3356,8 @@
       </w:pPr>
     </w:p>
     <w:sectPr>
-      <w:headerReference w:type="default" r:id="rId10"/>
-      <w:footerReference w:type="default" r:id="rId11"/>
+      <w:headerReference w:type="default" r:id="rId12"/>
+      <w:footerReference w:type="default" r:id="rId13"/>
       <w:pgSz w:w="11906" w:h="16838"/>
       <w:pgMar w:top="1417" w:right="1701" w:bottom="1417" w:left="1701" w:header="708" w:footer="708" w:gutter="0"/>
       <w:pgNumType w:start="1"/>
@@ -1693,7 +3369,7 @@
 </file>
 
 <file path=word/endnotes.xml><?xml version="1.0" encoding="utf-8"?>
-<w:endnotes xmlns:ve="http://schemas.openxmlformats.org/markup-compatibility/2006" xmlns:o="urn:schemas-microsoft-com:office:office" xmlns:r="http://schemas.openxmlformats.org/officeDocument/2006/relationships" xmlns:m="http://schemas.openxmlformats.org/officeDocument/2006/math" xmlns:v="urn:schemas-microsoft-com:vml" xmlns:wp="http://schemas.openxmlformats.org/drawingml/2006/wordprocessingDrawing" xmlns:w10="urn:schemas-microsoft-com:office:word" xmlns:w="http://schemas.openxmlformats.org/wordprocessingml/2006/main" xmlns:wne="http://schemas.microsoft.com/office/word/2006/wordml">
+<w:endnotes xmlns:wpc="http://schemas.microsoft.com/office/word/2010/wordprocessingCanvas" xmlns:mc="http://schemas.openxmlformats.org/markup-compatibility/2006" xmlns:o="urn:schemas-microsoft-com:office:office" xmlns:r="http://schemas.openxmlformats.org/officeDocument/2006/relationships" xmlns:m="http://schemas.openxmlformats.org/officeDocument/2006/math" xmlns:v="urn:schemas-microsoft-com:vml" xmlns:wp14="http://schemas.microsoft.com/office/word/2010/wordprocessingDrawing" xmlns:wp="http://schemas.openxmlformats.org/drawingml/2006/wordprocessingDrawing" xmlns:w10="urn:schemas-microsoft-com:office:word" xmlns:w="http://schemas.openxmlformats.org/wordprocessingml/2006/main" xmlns:w14="http://schemas.microsoft.com/office/word/2010/wordml" xmlns:wpg="http://schemas.microsoft.com/office/word/2010/wordprocessingGroup" xmlns:wpi="http://schemas.microsoft.com/office/word/2010/wordprocessingInk" xmlns:wne="http://schemas.microsoft.com/office/word/2006/wordml" xmlns:wps="http://schemas.microsoft.com/office/word/2010/wordprocessingShape" mc:Ignorable="w14 wp14">
   <w:endnote w:type="separator" w:id="-1">
     <w:p>
       <w:pPr>
@@ -1718,7 +3394,7 @@
 </file>
 
 <file path=word/footer1.xml><?xml version="1.0" encoding="utf-8"?>
-<w:ftr xmlns:ve="http://schemas.openxmlformats.org/markup-compatibility/2006" xmlns:o="urn:schemas-microsoft-com:office:office" xmlns:r="http://schemas.openxmlformats.org/officeDocument/2006/relationships" xmlns:m="http://schemas.openxmlformats.org/officeDocument/2006/math" xmlns:v="urn:schemas-microsoft-com:vml" xmlns:wp="http://schemas.openxmlformats.org/drawingml/2006/wordprocessingDrawing" xmlns:w10="urn:schemas-microsoft-com:office:word" xmlns:w="http://schemas.openxmlformats.org/wordprocessingml/2006/main" xmlns:wne="http://schemas.microsoft.com/office/word/2006/wordml">
+<w:ftr xmlns:wpc="http://schemas.microsoft.com/office/word/2010/wordprocessingCanvas" xmlns:mc="http://schemas.openxmlformats.org/markup-compatibility/2006" xmlns:o="urn:schemas-microsoft-com:office:office" xmlns:r="http://schemas.openxmlformats.org/officeDocument/2006/relationships" xmlns:m="http://schemas.openxmlformats.org/officeDocument/2006/math" xmlns:v="urn:schemas-microsoft-com:vml" xmlns:wp14="http://schemas.microsoft.com/office/word/2010/wordprocessingDrawing" xmlns:wp="http://schemas.openxmlformats.org/drawingml/2006/wordprocessingDrawing" xmlns:w10="urn:schemas-microsoft-com:office:word" xmlns:w="http://schemas.openxmlformats.org/wordprocessingml/2006/main" xmlns:w14="http://schemas.microsoft.com/office/word/2010/wordml" xmlns:wpg="http://schemas.microsoft.com/office/word/2010/wordprocessingGroup" xmlns:wpi="http://schemas.microsoft.com/office/word/2010/wordprocessingInk" xmlns:wne="http://schemas.microsoft.com/office/word/2006/wordml" xmlns:wps="http://schemas.microsoft.com/office/word/2010/wordprocessingShape" mc:Ignorable="w14 wp14">
   <w:sdt>
     <w:sdtPr>
       <w:id w:val="569752798"/>
@@ -1727,6 +3403,7 @@
         <w:docPartUnique/>
       </w:docPartObj>
     </w:sdtPr>
+    <w:sdtEndPr/>
     <w:sdtContent>
       <w:sdt>
         <w:sdtPr>
@@ -1736,6 +3413,7 @@
             <w:docPartUnique/>
           </w:docPartObj>
         </w:sdtPr>
+        <w:sdtEndPr/>
         <w:sdtContent>
           <w:p>
             <w:pPr>
@@ -1778,7 +3456,7 @@
                 <w:b/>
                 <w:noProof/>
               </w:rPr>
-              <w:t>5</w:t>
+              <w:t>7</w:t>
             </w:r>
             <w:r>
               <w:rPr>
@@ -1827,7 +3505,7 @@
                 <w:b/>
                 <w:noProof/>
               </w:rPr>
-              <w:t>6</w:t>
+              <w:t>7</w:t>
             </w:r>
             <w:r>
               <w:rPr>
@@ -1889,7 +3567,7 @@
 </file>
 
 <file path=word/footnotes.xml><?xml version="1.0" encoding="utf-8"?>
-<w:footnotes xmlns:ve="http://schemas.openxmlformats.org/markup-compatibility/2006" xmlns:o="urn:schemas-microsoft-com:office:office" xmlns:r="http://schemas.openxmlformats.org/officeDocument/2006/relationships" xmlns:m="http://schemas.openxmlformats.org/officeDocument/2006/math" xmlns:v="urn:schemas-microsoft-com:vml" xmlns:wp="http://schemas.openxmlformats.org/drawingml/2006/wordprocessingDrawing" xmlns:w10="urn:schemas-microsoft-com:office:word" xmlns:w="http://schemas.openxmlformats.org/wordprocessingml/2006/main" xmlns:wne="http://schemas.microsoft.com/office/word/2006/wordml">
+<w:footnotes xmlns:wpc="http://schemas.microsoft.com/office/word/2010/wordprocessingCanvas" xmlns:mc="http://schemas.openxmlformats.org/markup-compatibility/2006" xmlns:o="urn:schemas-microsoft-com:office:office" xmlns:r="http://schemas.openxmlformats.org/officeDocument/2006/relationships" xmlns:m="http://schemas.openxmlformats.org/officeDocument/2006/math" xmlns:v="urn:schemas-microsoft-com:vml" xmlns:wp14="http://schemas.microsoft.com/office/word/2010/wordprocessingDrawing" xmlns:wp="http://schemas.openxmlformats.org/drawingml/2006/wordprocessingDrawing" xmlns:w10="urn:schemas-microsoft-com:office:word" xmlns:w="http://schemas.openxmlformats.org/wordprocessingml/2006/main" xmlns:w14="http://schemas.microsoft.com/office/word/2010/wordml" xmlns:wpg="http://schemas.microsoft.com/office/word/2010/wordprocessingGroup" xmlns:wpi="http://schemas.microsoft.com/office/word/2010/wordprocessingInk" xmlns:wne="http://schemas.microsoft.com/office/word/2006/wordml" xmlns:wps="http://schemas.microsoft.com/office/word/2010/wordprocessingShape" mc:Ignorable="w14 wp14">
   <w:footnote w:type="separator" w:id="-1">
     <w:p>
       <w:pPr>
@@ -1914,7 +3592,7 @@
 </file>
 
 <file path=word/header1.xml><?xml version="1.0" encoding="utf-8"?>
-<w:hdr xmlns:ve="http://schemas.openxmlformats.org/markup-compatibility/2006" xmlns:o="urn:schemas-microsoft-com:office:office" xmlns:r="http://schemas.openxmlformats.org/officeDocument/2006/relationships" xmlns:m="http://schemas.openxmlformats.org/officeDocument/2006/math" xmlns:v="urn:schemas-microsoft-com:vml" xmlns:wp="http://schemas.openxmlformats.org/drawingml/2006/wordprocessingDrawing" xmlns:w10="urn:schemas-microsoft-com:office:word" xmlns:w="http://schemas.openxmlformats.org/wordprocessingml/2006/main" xmlns:wne="http://schemas.microsoft.com/office/word/2006/wordml">
+<w:hdr xmlns:wpc="http://schemas.microsoft.com/office/word/2010/wordprocessingCanvas" xmlns:mc="http://schemas.openxmlformats.org/markup-compatibility/2006" xmlns:o="urn:schemas-microsoft-com:office:office" xmlns:r="http://schemas.openxmlformats.org/officeDocument/2006/relationships" xmlns:m="http://schemas.openxmlformats.org/officeDocument/2006/math" xmlns:v="urn:schemas-microsoft-com:vml" xmlns:wp14="http://schemas.microsoft.com/office/word/2010/wordprocessingDrawing" xmlns:wp="http://schemas.openxmlformats.org/drawingml/2006/wordprocessingDrawing" xmlns:w10="urn:schemas-microsoft-com:office:word" xmlns:w="http://schemas.openxmlformats.org/wordprocessingml/2006/main" xmlns:w14="http://schemas.microsoft.com/office/word/2010/wordml" xmlns:wpg="http://schemas.microsoft.com/office/word/2010/wordprocessingGroup" xmlns:wpi="http://schemas.microsoft.com/office/word/2010/wordprocessingInk" xmlns:wne="http://schemas.microsoft.com/office/word/2006/wordml" xmlns:wps="http://schemas.microsoft.com/office/word/2010/wordprocessingShape" mc:Ignorable="w14 wp14">
   <w:p>
     <w:pPr>
       <w:pStyle w:val="Cabealho"/>
@@ -1928,7 +3606,7 @@
 </file>
 
 <file path=word/styles.xml><?xml version="1.0" encoding="utf-8"?>
-<w:styles xmlns:r="http://schemas.openxmlformats.org/officeDocument/2006/relationships" xmlns:w="http://schemas.openxmlformats.org/wordprocessingml/2006/main">
+<w:styles xmlns:mc="http://schemas.openxmlformats.org/markup-compatibility/2006" xmlns:r="http://schemas.openxmlformats.org/officeDocument/2006/relationships" xmlns:w="http://schemas.openxmlformats.org/wordprocessingml/2006/main" xmlns:w14="http://schemas.microsoft.com/office/word/2010/wordml" mc:Ignorable="w14">
   <w:docDefaults>
     <w:rPrDefault>
       <w:rPr>
@@ -2088,11 +3766,11 @@
     <w:qFormat/>
     <w:rsid w:val="00951A98"/>
   </w:style>
-  <w:style w:type="paragraph" w:styleId="Ttulo1">
+  <w:style w:type="paragraph" w:styleId="Cabealho1">
     <w:name w:val="heading 1"/>
     <w:basedOn w:val="Normal"/>
     <w:next w:val="Normal"/>
-    <w:link w:val="Ttulo1Carcter"/>
+    <w:link w:val="Cabealho1Carcter"/>
     <w:uiPriority w:val="9"/>
     <w:qFormat/>
     <w:rsid w:val="00250ED8"/>
@@ -2111,11 +3789,11 @@
       <w:szCs w:val="28"/>
     </w:rPr>
   </w:style>
-  <w:style w:type="paragraph" w:styleId="Ttulo2">
+  <w:style w:type="paragraph" w:styleId="Cabealho2">
     <w:name w:val="heading 2"/>
     <w:basedOn w:val="Normal"/>
     <w:next w:val="Normal"/>
-    <w:link w:val="Ttulo2Carcter"/>
+    <w:link w:val="Cabealho2Carcter"/>
     <w:uiPriority w:val="9"/>
     <w:unhideWhenUsed/>
     <w:qFormat/>
@@ -2139,11 +3817,11 @@
       <w:szCs w:val="26"/>
     </w:rPr>
   </w:style>
-  <w:style w:type="paragraph" w:styleId="Ttulo3">
+  <w:style w:type="paragraph" w:styleId="Cabealho3">
     <w:name w:val="heading 3"/>
     <w:basedOn w:val="Normal"/>
     <w:next w:val="Normal"/>
-    <w:link w:val="Ttulo3Carcter"/>
+    <w:link w:val="Cabealho3Carcter"/>
     <w:uiPriority w:val="9"/>
     <w:semiHidden/>
     <w:unhideWhenUsed/>
@@ -2162,11 +3840,11 @@
       <w:color w:val="4F81BD" w:themeColor="accent1"/>
     </w:rPr>
   </w:style>
-  <w:style w:type="paragraph" w:styleId="Ttulo4">
+  <w:style w:type="paragraph" w:styleId="Cabealho4">
     <w:name w:val="heading 4"/>
     <w:basedOn w:val="Normal"/>
     <w:next w:val="Normal"/>
-    <w:link w:val="Ttulo4Carcter"/>
+    <w:link w:val="Cabealho4Carcter"/>
     <w:uiPriority w:val="9"/>
     <w:semiHidden/>
     <w:unhideWhenUsed/>
@@ -2187,11 +3865,11 @@
       <w:color w:val="4F81BD" w:themeColor="accent1"/>
     </w:rPr>
   </w:style>
-  <w:style w:type="paragraph" w:styleId="Ttulo5">
+  <w:style w:type="paragraph" w:styleId="Cabealho5">
     <w:name w:val="heading 5"/>
     <w:basedOn w:val="Normal"/>
     <w:next w:val="Normal"/>
-    <w:link w:val="Ttulo5Carcter"/>
+    <w:link w:val="Cabealho5Carcter"/>
     <w:uiPriority w:val="9"/>
     <w:semiHidden/>
     <w:unhideWhenUsed/>
@@ -2208,11 +3886,11 @@
       <w:color w:val="243F60" w:themeColor="accent1" w:themeShade="7F"/>
     </w:rPr>
   </w:style>
-  <w:style w:type="paragraph" w:styleId="Ttulo6">
+  <w:style w:type="paragraph" w:styleId="Cabealho6">
     <w:name w:val="heading 6"/>
     <w:basedOn w:val="Normal"/>
     <w:next w:val="Normal"/>
-    <w:link w:val="Ttulo6Carcter"/>
+    <w:link w:val="Cabealho6Carcter"/>
     <w:uiPriority w:val="9"/>
     <w:semiHidden/>
     <w:unhideWhenUsed/>
@@ -2231,11 +3909,11 @@
       <w:color w:val="243F60" w:themeColor="accent1" w:themeShade="7F"/>
     </w:rPr>
   </w:style>
-  <w:style w:type="paragraph" w:styleId="Ttulo7">
+  <w:style w:type="paragraph" w:styleId="Cabealho7">
     <w:name w:val="heading 7"/>
     <w:basedOn w:val="Normal"/>
     <w:next w:val="Normal"/>
-    <w:link w:val="Ttulo7Carcter"/>
+    <w:link w:val="Cabealho7Carcter"/>
     <w:uiPriority w:val="9"/>
     <w:semiHidden/>
     <w:unhideWhenUsed/>
@@ -2254,11 +3932,11 @@
       <w:color w:val="404040" w:themeColor="text1" w:themeTint="BF"/>
     </w:rPr>
   </w:style>
-  <w:style w:type="paragraph" w:styleId="Ttulo8">
+  <w:style w:type="paragraph" w:styleId="Cabealho8">
     <w:name w:val="heading 8"/>
     <w:basedOn w:val="Normal"/>
     <w:next w:val="Normal"/>
-    <w:link w:val="Ttulo8Carcter"/>
+    <w:link w:val="Cabealho8Carcter"/>
     <w:uiPriority w:val="9"/>
     <w:semiHidden/>
     <w:unhideWhenUsed/>
@@ -2277,11 +3955,11 @@
       <w:szCs w:val="20"/>
     </w:rPr>
   </w:style>
-  <w:style w:type="paragraph" w:styleId="Ttulo9">
+  <w:style w:type="paragraph" w:styleId="Cabealho9">
     <w:name w:val="heading 9"/>
     <w:basedOn w:val="Normal"/>
     <w:next w:val="Normal"/>
-    <w:link w:val="Ttulo9Carcter"/>
+    <w:link w:val="Cabealho9Carcter"/>
     <w:uiPriority w:val="9"/>
     <w:semiHidden/>
     <w:unhideWhenUsed/>
@@ -2305,6 +3983,7 @@
   <w:style w:type="character" w:default="1" w:styleId="Tipodeletrapredefinidodopargrafo">
     <w:name w:val="Default Paragraph Font"/>
     <w:uiPriority w:val="1"/>
+    <w:semiHidden/>
     <w:unhideWhenUsed/>
   </w:style>
   <w:style w:type="table" w:default="1" w:styleId="Tabelanormal">
@@ -2312,7 +3991,6 @@
     <w:uiPriority w:val="99"/>
     <w:semiHidden/>
     <w:unhideWhenUsed/>
-    <w:qFormat/>
     <w:tblPr>
       <w:tblInd w:w="0" w:type="dxa"/>
       <w:tblCellMar>
@@ -2449,10 +4127,10 @@
       <w:szCs w:val="16"/>
     </w:rPr>
   </w:style>
-  <w:style w:type="character" w:customStyle="1" w:styleId="Ttulo1Carcter">
-    <w:name w:val="Título 1 Carácter"/>
+  <w:style w:type="character" w:customStyle="1" w:styleId="Cabealho1Carcter">
+    <w:name w:val="Cabeçalho 1 Carácter"/>
     <w:basedOn w:val="Tipodeletrapredefinidodopargrafo"/>
-    <w:link w:val="Ttulo1"/>
+    <w:link w:val="Cabealho1"/>
     <w:uiPriority w:val="9"/>
     <w:rsid w:val="00250ED8"/>
     <w:rPr>
@@ -2466,7 +4144,7 @@
   </w:style>
   <w:style w:type="paragraph" w:styleId="Ttulodondice">
     <w:name w:val="TOC Heading"/>
-    <w:basedOn w:val="Ttulo1"/>
+    <w:basedOn w:val="Cabealho1"/>
     <w:next w:val="Normal"/>
     <w:uiPriority w:val="39"/>
     <w:unhideWhenUsed/>
@@ -2526,10 +4204,10 @@
       <w:rFonts w:eastAsiaTheme="minorEastAsia"/>
     </w:rPr>
   </w:style>
-  <w:style w:type="character" w:customStyle="1" w:styleId="Ttulo2Carcter">
-    <w:name w:val="Título 2 Carácter"/>
+  <w:style w:type="character" w:customStyle="1" w:styleId="Cabealho2Carcter">
+    <w:name w:val="Cabeçalho 2 Carácter"/>
     <w:basedOn w:val="Tipodeletrapredefinidodopargrafo"/>
-    <w:link w:val="Ttulo2"/>
+    <w:link w:val="Cabealho2"/>
     <w:uiPriority w:val="9"/>
     <w:rsid w:val="00C633FC"/>
     <w:rPr>
@@ -2541,10 +4219,10 @@
       <w:szCs w:val="26"/>
     </w:rPr>
   </w:style>
-  <w:style w:type="character" w:customStyle="1" w:styleId="Ttulo3Carcter">
-    <w:name w:val="Título 3 Carácter"/>
+  <w:style w:type="character" w:customStyle="1" w:styleId="Cabealho3Carcter">
+    <w:name w:val="Cabeçalho 3 Carácter"/>
     <w:basedOn w:val="Tipodeletrapredefinidodopargrafo"/>
-    <w:link w:val="Ttulo3"/>
+    <w:link w:val="Cabealho3"/>
     <w:uiPriority w:val="9"/>
     <w:semiHidden/>
     <w:rsid w:val="00B02CE4"/>
@@ -2654,10 +4332,10 @@
       <w:color w:val="4F81BD" w:themeColor="accent1"/>
     </w:rPr>
   </w:style>
-  <w:style w:type="character" w:customStyle="1" w:styleId="Ttulo9Carcter">
-    <w:name w:val="Título 9 Carácter"/>
+  <w:style w:type="character" w:customStyle="1" w:styleId="Cabealho9Carcter">
+    <w:name w:val="Cabeçalho 9 Carácter"/>
     <w:basedOn w:val="Tipodeletrapredefinidodopargrafo"/>
-    <w:link w:val="Ttulo9"/>
+    <w:link w:val="Cabealho9"/>
     <w:uiPriority w:val="9"/>
     <w:semiHidden/>
     <w:rsid w:val="00AD2AFC"/>
@@ -2670,10 +4348,10 @@
       <w:szCs w:val="20"/>
     </w:rPr>
   </w:style>
-  <w:style w:type="character" w:customStyle="1" w:styleId="Ttulo8Carcter">
-    <w:name w:val="Título 8 Carácter"/>
+  <w:style w:type="character" w:customStyle="1" w:styleId="Cabealho8Carcter">
+    <w:name w:val="Cabeçalho 8 Carácter"/>
     <w:basedOn w:val="Tipodeletrapredefinidodopargrafo"/>
-    <w:link w:val="Ttulo8"/>
+    <w:link w:val="Cabealho8"/>
     <w:uiPriority w:val="9"/>
     <w:semiHidden/>
     <w:rsid w:val="00AD2AFC"/>
@@ -2684,10 +4362,10 @@
       <w:szCs w:val="20"/>
     </w:rPr>
   </w:style>
-  <w:style w:type="character" w:customStyle="1" w:styleId="Ttulo7Carcter">
-    <w:name w:val="Título 7 Carácter"/>
+  <w:style w:type="character" w:customStyle="1" w:styleId="Cabealho7Carcter">
+    <w:name w:val="Cabeçalho 7 Carácter"/>
     <w:basedOn w:val="Tipodeletrapredefinidodopargrafo"/>
-    <w:link w:val="Ttulo7"/>
+    <w:link w:val="Cabealho7"/>
     <w:uiPriority w:val="9"/>
     <w:semiHidden/>
     <w:rsid w:val="00AD2AFC"/>
@@ -2698,10 +4376,10 @@
       <w:color w:val="404040" w:themeColor="text1" w:themeTint="BF"/>
     </w:rPr>
   </w:style>
-  <w:style w:type="character" w:customStyle="1" w:styleId="Ttulo6Carcter">
-    <w:name w:val="Título 6 Carácter"/>
+  <w:style w:type="character" w:customStyle="1" w:styleId="Cabealho6Carcter">
+    <w:name w:val="Cabeçalho 6 Carácter"/>
     <w:basedOn w:val="Tipodeletrapredefinidodopargrafo"/>
-    <w:link w:val="Ttulo6"/>
+    <w:link w:val="Cabealho6"/>
     <w:uiPriority w:val="9"/>
     <w:semiHidden/>
     <w:rsid w:val="00AD2AFC"/>
@@ -2712,10 +4390,10 @@
       <w:color w:val="243F60" w:themeColor="accent1" w:themeShade="7F"/>
     </w:rPr>
   </w:style>
-  <w:style w:type="character" w:customStyle="1" w:styleId="Ttulo5Carcter">
-    <w:name w:val="Título 5 Carácter"/>
+  <w:style w:type="character" w:customStyle="1" w:styleId="Cabealho5Carcter">
+    <w:name w:val="Cabeçalho 5 Carácter"/>
     <w:basedOn w:val="Tipodeletrapredefinidodopargrafo"/>
-    <w:link w:val="Ttulo5"/>
+    <w:link w:val="Cabealho5"/>
     <w:uiPriority w:val="9"/>
     <w:semiHidden/>
     <w:rsid w:val="00AD2AFC"/>
@@ -2724,10 +4402,10 @@
       <w:color w:val="243F60" w:themeColor="accent1" w:themeShade="7F"/>
     </w:rPr>
   </w:style>
-  <w:style w:type="character" w:customStyle="1" w:styleId="Ttulo4Carcter">
-    <w:name w:val="Título 4 Carácter"/>
+  <w:style w:type="character" w:customStyle="1" w:styleId="Cabealho4Carcter">
+    <w:name w:val="Cabeçalho 4 Carácter"/>
     <w:basedOn w:val="Tipodeletrapredefinidodopargrafo"/>
-    <w:link w:val="Ttulo4"/>
+    <w:link w:val="Cabealho4"/>
     <w:uiPriority w:val="9"/>
     <w:semiHidden/>
     <w:rsid w:val="00AD2AFC"/>
@@ -2752,89 +4430,8 @@
 </w:styles>
 </file>
 
-<file path=word/glossary/document.xml><?xml version="1.0" encoding="utf-8"?>
-<w:glossaryDocument xmlns:ve="http://schemas.openxmlformats.org/markup-compatibility/2006" xmlns:o="urn:schemas-microsoft-com:office:office" xmlns:r="http://schemas.openxmlformats.org/officeDocument/2006/relationships" xmlns:m="http://schemas.openxmlformats.org/officeDocument/2006/math" xmlns:v="urn:schemas-microsoft-com:vml" xmlns:wp="http://schemas.openxmlformats.org/drawingml/2006/wordprocessingDrawing" xmlns:w10="urn:schemas-microsoft-com:office:word" xmlns:w="http://schemas.openxmlformats.org/wordprocessingml/2006/main" xmlns:wne="http://schemas.microsoft.com/office/word/2006/wordml">
-  <w:docParts/>
-</w:glossaryDocument>
-</file>
-
-<file path=word/glossary/fontTable.xml><?xml version="1.0" encoding="utf-8"?>
-<w:fonts xmlns:r="http://schemas.openxmlformats.org/officeDocument/2006/relationships" xmlns:w="http://schemas.openxmlformats.org/wordprocessingml/2006/main">
-  <w:font w:name="Calibri">
-    <w:panose1 w:val="020F0502020204030204"/>
-    <w:charset w:val="00"/>
-    <w:family w:val="swiss"/>
-    <w:pitch w:val="variable"/>
-    <w:sig w:usb0="E00002FF" w:usb1="4000ACFF" w:usb2="00000001" w:usb3="00000000" w:csb0="0000019F" w:csb1="00000000"/>
-  </w:font>
-  <w:font w:name="Times New Roman">
-    <w:panose1 w:val="02020603050405020304"/>
-    <w:charset w:val="00"/>
-    <w:family w:val="roman"/>
-    <w:pitch w:val="variable"/>
-    <w:sig w:usb0="E0002AFF" w:usb1="C0007841" w:usb2="00000009" w:usb3="00000000" w:csb0="000001FF" w:csb1="00000000"/>
-  </w:font>
-  <w:font w:name="Cambria">
-    <w:panose1 w:val="02040503050406030204"/>
-    <w:charset w:val="00"/>
-    <w:family w:val="roman"/>
-    <w:pitch w:val="variable"/>
-    <w:sig w:usb0="E00002FF" w:usb1="400004FF" w:usb2="00000000" w:usb3="00000000" w:csb0="0000019F" w:csb1="00000000"/>
-  </w:font>
-  <w:font w:name="Tahoma">
-    <w:panose1 w:val="020B0604030504040204"/>
-    <w:charset w:val="00"/>
-    <w:family w:val="swiss"/>
-    <w:pitch w:val="variable"/>
-    <w:sig w:usb0="E1002EFF" w:usb1="C000605B" w:usb2="00000029" w:usb3="00000000" w:csb0="000101FF" w:csb1="00000000"/>
-  </w:font>
-  <w:font w:name="Consolas">
-    <w:panose1 w:val="020B0609020204030204"/>
-    <w:charset w:val="00"/>
-    <w:family w:val="modern"/>
-    <w:pitch w:val="fixed"/>
-    <w:sig w:usb0="E10002FF" w:usb1="4000FCFF" w:usb2="00000009" w:usb3="00000000" w:csb0="0000019F" w:csb1="00000000"/>
-  </w:font>
-</w:fonts>
-</file>
-
-<file path=word/glossary/settings.xml><?xml version="1.0" encoding="utf-8"?>
-<w:settings xmlns:o="urn:schemas-microsoft-com:office:office" xmlns:r="http://schemas.openxmlformats.org/officeDocument/2006/relationships" xmlns:m="http://schemas.openxmlformats.org/officeDocument/2006/math" xmlns:v="urn:schemas-microsoft-com:vml" xmlns:w10="urn:schemas-microsoft-com:office:word" xmlns:w="http://schemas.openxmlformats.org/wordprocessingml/2006/main" xmlns:sl="http://schemas.openxmlformats.org/schemaLibrary/2006/main">
-  <w:view w:val="normal"/>
-  <w:defaultTabStop w:val="708"/>
-  <w:hyphenationZone w:val="425"/>
-  <w:characterSpacingControl w:val="doNotCompress"/>
-  <w:compat>
-    <w:useFELayout/>
-  </w:compat>
-  <w:rsids>
-    <w:rsidRoot w:val="00014AEA"/>
-    <w:rsid w:val="00014AEA"/>
-    <w:rsid w:val="009E7287"/>
-    <w:rsid w:val="00EC4C57"/>
-  </w:rsids>
-  <m:mathPr>
-    <m:mathFont m:val="Cambria Math"/>
-    <m:brkBin m:val="before"/>
-    <m:brkBinSub m:val="--"/>
-    <m:smallFrac m:val="off"/>
-    <m:dispDef/>
-    <m:lMargin m:val="0"/>
-    <m:rMargin m:val="0"/>
-    <m:defJc m:val="centerGroup"/>
-    <m:wrapIndent m:val="1440"/>
-    <m:intLim m:val="subSup"/>
-    <m:naryLim m:val="undOvr"/>
-  </m:mathPr>
-  <w:themeFontLang w:val="pt-PT"/>
-  <w:clrSchemeMapping w:bg1="light1" w:t1="dark1" w:bg2="light2" w:t2="dark2" w:accent1="accent1" w:accent2="accent2" w:accent3="accent3" w:accent4="accent4" w:accent5="accent5" w:accent6="accent6" w:hyperlink="hyperlink" w:followedHyperlink="followedHyperlink"/>
-  <w:decimalSymbol w:val=","/>
-  <w:listSeparator w:val=";"/>
-</w:settings>
-</file>
-
-<file path=word/glossary/styles.xml><?xml version="1.0" encoding="utf-8"?>
-<w:styles xmlns:r="http://schemas.openxmlformats.org/officeDocument/2006/relationships" xmlns:w="http://schemas.openxmlformats.org/wordprocessingml/2006/main">
+<file path=word/stylesWithEffects.xml><?xml version="1.0" encoding="utf-8"?>
+<w:styles xmlns:wpc="http://schemas.microsoft.com/office/word/2010/wordprocessingCanvas" xmlns:mc="http://schemas.openxmlformats.org/markup-compatibility/2006" xmlns:o="urn:schemas-microsoft-com:office:office" xmlns:r="http://schemas.openxmlformats.org/officeDocument/2006/relationships" xmlns:m="http://schemas.openxmlformats.org/officeDocument/2006/math" xmlns:v="urn:schemas-microsoft-com:vml" xmlns:wp14="http://schemas.microsoft.com/office/word/2010/wordprocessingDrawing" xmlns:wp="http://schemas.openxmlformats.org/drawingml/2006/wordprocessingDrawing" xmlns:w10="urn:schemas-microsoft-com:office:word" xmlns:w="http://schemas.openxmlformats.org/wordprocessingml/2006/main" xmlns:w14="http://schemas.microsoft.com/office/word/2010/wordml" xmlns:wpg="http://schemas.microsoft.com/office/word/2010/wordprocessingGroup" xmlns:wpi="http://schemas.microsoft.com/office/word/2010/wordprocessingInk" xmlns:wne="http://schemas.microsoft.com/office/word/2006/wordml" xmlns:wps="http://schemas.microsoft.com/office/word/2010/wordprocessingShape" mc:Ignorable="w14 wp14">
   <w:docDefaults>
     <w:rPrDefault>
       <w:rPr>
@@ -2992,7 +4589,6 @@
   <w:style w:type="paragraph" w:default="1" w:styleId="Normal">
     <w:name w:val="Normal"/>
     <w:qFormat/>
-    <w:rsid w:val="00EC4C57"/>
   </w:style>
   <w:style w:type="character" w:default="1" w:styleId="Tipodeletrapredefinidodopargrafo">
     <w:name w:val="Default Paragraph Font"/>
@@ -3005,7 +4601,6 @@
     <w:uiPriority w:val="99"/>
     <w:semiHidden/>
     <w:unhideWhenUsed/>
-    <w:qFormat/>
     <w:tblPr>
       <w:tblInd w:w="0" w:type="dxa"/>
       <w:tblCellMar>
@@ -3022,49 +4617,7 @@
     <w:semiHidden/>
     <w:unhideWhenUsed/>
   </w:style>
-  <w:style w:type="paragraph" w:customStyle="1" w:styleId="9C493298E9CE46D084AECEF810A79C01">
-    <w:name w:val="9C493298E9CE46D084AECEF810A79C01"/>
-    <w:rsid w:val="00014AEA"/>
-  </w:style>
-  <w:style w:type="paragraph" w:customStyle="1" w:styleId="A933EBB439234409934D26F2BF64B441">
-    <w:name w:val="A933EBB439234409934D26F2BF64B441"/>
-    <w:rsid w:val="00014AEA"/>
-  </w:style>
-  <w:style w:type="paragraph" w:customStyle="1" w:styleId="44F03C8305BD45A2B749A5CB317540BC">
-    <w:name w:val="44F03C8305BD45A2B749A5CB317540BC"/>
-    <w:rsid w:val="00014AEA"/>
-  </w:style>
-  <w:style w:type="paragraph" w:customStyle="1" w:styleId="BD803078BA5F4514936D1B91625BD8EC">
-    <w:name w:val="BD803078BA5F4514936D1B91625BD8EC"/>
-    <w:rsid w:val="00EC4C57"/>
-  </w:style>
-  <w:style w:type="paragraph" w:customStyle="1" w:styleId="67909E7C34E849A29B63BD03009C5744">
-    <w:name w:val="67909E7C34E849A29B63BD03009C5744"/>
-    <w:rsid w:val="00EC4C57"/>
-  </w:style>
-  <w:style w:type="paragraph" w:customStyle="1" w:styleId="B4EAC67845C143CCA150C283DD5B1951">
-    <w:name w:val="B4EAC67845C143CCA150C283DD5B1951"/>
-    <w:rsid w:val="00EC4C57"/>
-  </w:style>
-  <w:style w:type="paragraph" w:customStyle="1" w:styleId="3FA30401BF1D48EDBEDAB96D438DCB34">
-    <w:name w:val="3FA30401BF1D48EDBEDAB96D438DCB34"/>
-    <w:rsid w:val="00EC4C57"/>
-  </w:style>
-  <w:style w:type="paragraph" w:customStyle="1" w:styleId="1C9F2901612040438C9E71042126D9BC">
-    <w:name w:val="1C9F2901612040438C9E71042126D9BC"/>
-    <w:rsid w:val="00EC4C57"/>
-  </w:style>
-  <w:style w:type="paragraph" w:customStyle="1" w:styleId="3E8322AEE1094E0683E0CF93E54A7722">
-    <w:name w:val="3E8322AEE1094E0683E0CF93E54A7722"/>
-    <w:rsid w:val="00EC4C57"/>
-  </w:style>
 </w:styles>
-</file>
-
-<file path=word/glossary/webSettings.xml><?xml version="1.0" encoding="utf-8"?>
-<w:webSettings xmlns:r="http://schemas.openxmlformats.org/officeDocument/2006/relationships" xmlns:w="http://schemas.openxmlformats.org/wordprocessingml/2006/main">
-  <w:optimizeForBrowser/>
-</w:webSettings>
 </file>
 
 <file path=word/theme/theme1.xml><?xml version="1.0" encoding="utf-8"?>
@@ -3355,7 +4908,7 @@
 </file>
 
 <file path=customXml/itemProps1.xml><?xml version="1.0" encoding="utf-8"?>
-<ds:datastoreItem xmlns:ds="http://schemas.openxmlformats.org/officeDocument/2006/customXml" ds:itemID="{8E0401D0-6887-4FA5-A002-858996E2801D}">
+<ds:datastoreItem xmlns:ds="http://schemas.openxmlformats.org/officeDocument/2006/customXml" ds:itemID="{915DE460-FAE8-4A1A-B3D8-BBD95FAA7EF9}">
   <ds:schemaRefs>
     <ds:schemaRef ds:uri="http://schemas.openxmlformats.org/officeDocument/2006/bibliography"/>
   </ds:schemaRefs>

</xml_diff>

<commit_message>
Finished the console documentation. Added JavaDocs for the console DisplayType.
</commit_message>
<xml_diff>
--- a/doc/Programmers Guide for TIE.docx
+++ b/doc/Programmers Guide for TIE.docx
@@ -88,7 +88,7 @@
               <w:lang w:eastAsia="pt-PT"/>
             </w:rPr>
           </w:pPr>
-          <w:hyperlink w:anchor="_Toc374954718" w:history="1">
+          <w:hyperlink w:anchor="_Toc374954750" w:history="1">
             <w:r>
               <w:rPr>
                 <w:rStyle w:val="Hiperligao"/>
@@ -116,7 +116,7 @@
                 <w:noProof/>
                 <w:webHidden/>
               </w:rPr>
-              <w:instrText xml:space="preserve"> PAGEREF _Toc374954718 \h </w:instrText>
+              <w:instrText xml:space="preserve"> PAGEREF _Toc374954750 \h </w:instrText>
             </w:r>
             <w:r>
               <w:rPr>
@@ -158,7 +158,7 @@
               <w:lang w:eastAsia="pt-PT"/>
             </w:rPr>
           </w:pPr>
-          <w:hyperlink w:anchor="_Toc374954719" w:history="1">
+          <w:hyperlink w:anchor="_Toc374954751" w:history="1">
             <w:r>
               <w:rPr>
                 <w:rStyle w:val="Hiperligao"/>
@@ -186,7 +186,7 @@
                 <w:noProof/>
                 <w:webHidden/>
               </w:rPr>
-              <w:instrText xml:space="preserve"> PAGEREF _Toc374954719 \h </w:instrText>
+              <w:instrText xml:space="preserve"> PAGEREF _Toc374954751 \h </w:instrText>
             </w:r>
             <w:r>
               <w:rPr>
@@ -228,7 +228,7 @@
               <w:lang w:eastAsia="pt-PT"/>
             </w:rPr>
           </w:pPr>
-          <w:hyperlink w:anchor="_Toc374954720" w:history="1">
+          <w:hyperlink w:anchor="_Toc374954752" w:history="1">
             <w:r>
               <w:rPr>
                 <w:rStyle w:val="Hiperligao"/>
@@ -256,7 +256,7 @@
                 <w:noProof/>
                 <w:webHidden/>
               </w:rPr>
-              <w:instrText xml:space="preserve"> PAGEREF _Toc374954720 \h </w:instrText>
+              <w:instrText xml:space="preserve"> PAGEREF _Toc374954752 \h </w:instrText>
             </w:r>
             <w:r>
               <w:rPr>
@@ -298,7 +298,7 @@
               <w:lang w:eastAsia="pt-PT"/>
             </w:rPr>
           </w:pPr>
-          <w:hyperlink w:anchor="_Toc374954721" w:history="1">
+          <w:hyperlink w:anchor="_Toc374954753" w:history="1">
             <w:r>
               <w:rPr>
                 <w:rStyle w:val="Hiperligao"/>
@@ -326,7 +326,7 @@
                 <w:noProof/>
                 <w:webHidden/>
               </w:rPr>
-              <w:instrText xml:space="preserve"> PAGEREF _Toc374954721 \h </w:instrText>
+              <w:instrText xml:space="preserve"> PAGEREF _Toc374954753 \h </w:instrText>
             </w:r>
             <w:r>
               <w:rPr>
@@ -368,7 +368,7 @@
               <w:lang w:eastAsia="pt-PT"/>
             </w:rPr>
           </w:pPr>
-          <w:hyperlink w:anchor="_Toc374954722" w:history="1">
+          <w:hyperlink w:anchor="_Toc374954754" w:history="1">
             <w:r>
               <w:rPr>
                 <w:rStyle w:val="Hiperligao"/>
@@ -397,7 +397,7 @@
                 <w:noProof/>
                 <w:webHidden/>
               </w:rPr>
-              <w:instrText xml:space="preserve"> PAGEREF _Toc374954722 \h </w:instrText>
+              <w:instrText xml:space="preserve"> PAGEREF _Toc374954754 \h </w:instrText>
             </w:r>
             <w:r>
               <w:rPr>
@@ -439,7 +439,7 @@
               <w:lang w:eastAsia="pt-PT"/>
             </w:rPr>
           </w:pPr>
-          <w:hyperlink w:anchor="_Toc374954723" w:history="1">
+          <w:hyperlink w:anchor="_Toc374954755" w:history="1">
             <w:r>
               <w:rPr>
                 <w:rStyle w:val="Hiperligao"/>
@@ -468,7 +468,78 @@
                 <w:noProof/>
                 <w:webHidden/>
               </w:rPr>
-              <w:instrText xml:space="preserve"> PAGEREF _Toc374954723 \h </w:instrText>
+              <w:instrText xml:space="preserve"> PAGEREF _Toc374954755 \h </w:instrText>
+            </w:r>
+            <w:r>
+              <w:rPr>
+                <w:noProof/>
+                <w:webHidden/>
+              </w:rPr>
+            </w:r>
+            <w:r>
+              <w:rPr>
+                <w:noProof/>
+                <w:webHidden/>
+              </w:rPr>
+              <w:fldChar w:fldCharType="separate"/>
+            </w:r>
+            <w:r>
+              <w:rPr>
+                <w:noProof/>
+                <w:webHidden/>
+              </w:rPr>
+              <w:t>7</w:t>
+            </w:r>
+            <w:r>
+              <w:rPr>
+                <w:noProof/>
+                <w:webHidden/>
+              </w:rPr>
+              <w:fldChar w:fldCharType="end"/>
+            </w:r>
+          </w:hyperlink>
+        </w:p>
+        <w:p>
+          <w:pPr>
+            <w:pStyle w:val="ndice2"/>
+            <w:tabs>
+              <w:tab w:val="right" w:leader="dot" w:pos="8494"/>
+            </w:tabs>
+            <w:rPr>
+              <w:noProof/>
+              <w:lang w:eastAsia="pt-PT"/>
+            </w:rPr>
+          </w:pPr>
+          <w:hyperlink w:anchor="_Toc374954756" w:history="1">
+            <w:r>
+              <w:rPr>
+                <w:rStyle w:val="Hiperligao"/>
+                <w:iCs/>
+                <w:noProof/>
+                <w:lang w:val="en-US"/>
+              </w:rPr>
+              <w:t>Window</w:t>
+            </w:r>
+            <w:r>
+              <w:rPr>
+                <w:noProof/>
+                <w:webHidden/>
+              </w:rPr>
+              <w:tab/>
+            </w:r>
+            <w:r>
+              <w:rPr>
+                <w:noProof/>
+                <w:webHidden/>
+              </w:rPr>
+              <w:fldChar w:fldCharType="begin"/>
+            </w:r>
+            <w:r>
+              <w:rPr>
+                <w:noProof/>
+                <w:webHidden/>
+              </w:rPr>
+              <w:instrText xml:space="preserve"> PAGEREF _Toc374954756 \h </w:instrText>
             </w:r>
             <w:r>
               <w:rPr>
@@ -532,7 +603,7 @@
         </w:rPr>
       </w:pPr>
       <w:bookmarkStart w:id="0" w:name="_Toc374457409"/>
-      <w:bookmarkStart w:id="1" w:name="_Toc374954718"/>
+      <w:bookmarkStart w:id="1" w:name="_Toc374954750"/>
       <w:r>
         <w:rPr>
           <w:lang w:val="en-US"/>
@@ -608,7 +679,7 @@
         </w:rPr>
       </w:pPr>
       <w:bookmarkStart w:id="2" w:name="_Toc374457410"/>
-      <w:bookmarkStart w:id="3" w:name="_Toc374954719"/>
+      <w:bookmarkStart w:id="3" w:name="_Toc374954751"/>
       <w:r>
         <w:rPr>
           <w:lang w:val="en-US"/>
@@ -683,7 +754,7 @@
         </w:rPr>
       </w:pPr>
       <w:bookmarkStart w:id="4" w:name="_Toc374457411"/>
-      <w:bookmarkStart w:id="5" w:name="_Toc374954720"/>
+      <w:bookmarkStart w:id="5" w:name="_Toc374954752"/>
       <w:r>
         <w:rPr>
           <w:lang w:val="en-US"/>
@@ -880,7 +951,7 @@
         </w:rPr>
       </w:pPr>
       <w:bookmarkStart w:id="6" w:name="_Toc374457412"/>
-      <w:bookmarkStart w:id="7" w:name="_Toc374954721"/>
+      <w:bookmarkStart w:id="7" w:name="_Toc374954753"/>
       <w:r>
         <w:rPr>
           <w:lang w:val="en-US"/>
@@ -900,7 +971,7 @@
           <w:lang w:val="en-US"/>
         </w:rPr>
       </w:pPr>
-      <w:bookmarkStart w:id="8" w:name="_Toc374954722"/>
+      <w:bookmarkStart w:id="8" w:name="_Toc374954754"/>
       <w:r>
         <w:rPr>
           <w:rStyle w:val="nfase"/>
@@ -3293,7 +3364,7 @@
           <w:lang w:val="en-US"/>
         </w:rPr>
       </w:pPr>
-      <w:bookmarkStart w:id="9" w:name="_Toc374954723"/>
+      <w:bookmarkStart w:id="9" w:name="_Toc374954755"/>
       <w:r>
         <w:rPr>
           <w:rStyle w:val="nfase"/>
@@ -3337,6 +3408,7 @@
           <w:lang w:val="en-US"/>
         </w:rPr>
       </w:pPr>
+      <w:bookmarkStart w:id="10" w:name="_Toc374954756"/>
       <w:r>
         <w:rPr>
           <w:rStyle w:val="nfase"/>
@@ -3345,7 +3417,6 @@
         </w:rPr>
         <w:t>Window</w:t>
       </w:r>
-      <w:bookmarkStart w:id="10" w:name="_GoBack"/>
       <w:bookmarkEnd w:id="10"/>
     </w:p>
     <w:p>
@@ -3354,6 +3425,8 @@
           <w:lang w:val="en-US"/>
         </w:rPr>
       </w:pPr>
+      <w:bookmarkStart w:id="11" w:name="_GoBack"/>
+      <w:bookmarkEnd w:id="11"/>
     </w:p>
     <w:sectPr>
       <w:headerReference w:type="default" r:id="rId12"/>
@@ -4908,7 +4981,7 @@
 </file>
 
 <file path=customXml/itemProps1.xml><?xml version="1.0" encoding="utf-8"?>
-<ds:datastoreItem xmlns:ds="http://schemas.openxmlformats.org/officeDocument/2006/customXml" ds:itemID="{915DE460-FAE8-4A1A-B3D8-BBD95FAA7EF9}">
+<ds:datastoreItem xmlns:ds="http://schemas.openxmlformats.org/officeDocument/2006/customXml" ds:itemID="{F5AB2869-8C7C-4DC1-80AF-09494F6D1221}">
   <ds:schemaRefs>
     <ds:schemaRef ds:uri="http://schemas.openxmlformats.org/officeDocument/2006/bibliography"/>
   </ds:schemaRefs>

</xml_diff>

<commit_message>
Added PAP file. Wrote some more things on the TIE Guide. Finished JavaDoc's for the TurnItEasier class.
</commit_message>
<xml_diff>
--- a/doc/Programmers Guide for TIE.docx
+++ b/doc/Programmers Guide for TIE.docx
@@ -1,46 +1,222 @@
 
 <file path=word/document.xml><?xml version="1.0" encoding="utf-8"?>
-<w:document xmlns:wpc="http://schemas.microsoft.com/office/word/2010/wordprocessingCanvas" xmlns:mc="http://schemas.openxmlformats.org/markup-compatibility/2006" xmlns:o="urn:schemas-microsoft-com:office:office" xmlns:r="http://schemas.openxmlformats.org/officeDocument/2006/relationships" xmlns:m="http://schemas.openxmlformats.org/officeDocument/2006/math" xmlns:v="urn:schemas-microsoft-com:vml" xmlns:wp14="http://schemas.microsoft.com/office/word/2010/wordprocessingDrawing" xmlns:wp="http://schemas.openxmlformats.org/drawingml/2006/wordprocessingDrawing" xmlns:w10="urn:schemas-microsoft-com:office:word" xmlns:w="http://schemas.openxmlformats.org/wordprocessingml/2006/main" xmlns:w14="http://schemas.microsoft.com/office/word/2010/wordml" xmlns:wpg="http://schemas.microsoft.com/office/word/2010/wordprocessingGroup" xmlns:wpi="http://schemas.microsoft.com/office/word/2010/wordprocessingInk" xmlns:wne="http://schemas.microsoft.com/office/word/2006/wordml" xmlns:wps="http://schemas.microsoft.com/office/word/2010/wordprocessingShape" mc:Ignorable="w14 wp14">
+<w:document xmlns:ve="http://schemas.openxmlformats.org/markup-compatibility/2006" xmlns:o="urn:schemas-microsoft-com:office:office" xmlns:r="http://schemas.openxmlformats.org/officeDocument/2006/relationships" xmlns:m="http://schemas.openxmlformats.org/officeDocument/2006/math" xmlns:v="urn:schemas-microsoft-com:vml" xmlns:wp="http://schemas.openxmlformats.org/drawingml/2006/wordprocessingDrawing" xmlns:w10="urn:schemas-microsoft-com:office:word" xmlns:w="http://schemas.openxmlformats.org/wordprocessingml/2006/main" xmlns:wne="http://schemas.microsoft.com/office/word/2006/wordml">
   <w:body>
-    <w:p>
-      <w:pPr>
-        <w:rPr>
-          <w:lang w:val="en-US"/>
-        </w:rPr>
-      </w:pPr>
-      <w:r>
-        <w:rPr>
-          <w:lang w:val="en-US"/>
-        </w:rPr>
-        <w:t>Programmers</w:t>
-      </w:r>
-      <w:r>
-        <w:rPr>
-          <w:lang w:val="en-US"/>
-        </w:rPr>
-        <w:t xml:space="preserve"> Guide for TIE - TurnItEasier</w:t>
-      </w:r>
-    </w:p>
-    <w:p>
-      <w:pPr>
-        <w:rPr>
-          <w:lang w:val="en-US"/>
-        </w:rPr>
-      </w:pPr>
-    </w:p>
-    <w:p>
-      <w:pPr>
-        <w:rPr>
-          <w:lang w:val="en-US"/>
-        </w:rPr>
-      </w:pPr>
-      <w:r>
-        <w:rPr>
-          <w:lang w:val="en-US"/>
-        </w:rPr>
-        <w:br w:type="page"/>
-      </w:r>
-    </w:p>
+    <w:sdt>
+      <w:sdtPr>
+        <w:id w:val="-116221820"/>
+        <w:docPartObj>
+          <w:docPartGallery w:val="Cover Pages"/>
+          <w:docPartUnique/>
+        </w:docPartObj>
+      </w:sdtPr>
+      <w:sdtEndPr>
+        <w:rPr>
+          <w:lang w:val="en-US"/>
+        </w:rPr>
+      </w:sdtEndPr>
+      <w:sdtContent>
+        <w:p>
+          <w:r>
+            <w:rPr>
+              <w:noProof/>
+            </w:rPr>
+            <w:pict>
+              <v:shapetype id="_x0000_t202" coordsize="21600,21600" o:spt="202" path="m,l,21600r21600,l21600,xe">
+                <v:stroke joinstyle="miter"/>
+                <v:path gradientshapeok="t" o:connecttype="rect"/>
+              </v:shapetype>
+              <v:shape id="Caixa de Texto 33" o:spid="_x0000_s1033" type="#_x0000_t202" style="position:absolute;margin-left:0;margin-top:0;width:220.3pt;height:21.15pt;z-index:251669504;visibility:visible;mso-width-percent:360;mso-left-percent:455;mso-top-percent:660;mso-position-horizontal-relative:page;mso-position-vertical-relative:page;mso-width-percent:360;mso-left-percent:455;mso-top-percent:660;mso-height-relative:margin;v-text-anchor:bottom" o:gfxdata="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" filled="f" stroked="f" strokeweight=".5pt">
+                <v:textbox style="mso-fit-shape-to-text:t">
+                  <w:txbxContent>
+                    <w:p>
+                      <w:pPr>
+                        <w:pStyle w:val="SemEspaamento"/>
+                        <w:rPr>
+                          <w:color w:val="1F497D" w:themeColor="text2"/>
+                        </w:rPr>
+                      </w:pPr>
+                      <w:sdt>
+                        <w:sdtPr>
+                          <w:rPr>
+                            <w:color w:val="1F497D" w:themeColor="text2"/>
+                          </w:rPr>
+                          <w:alias w:val="Autor"/>
+                          <w:id w:val="-693917752"/>
+                          <w:dataBinding w:prefixMappings="xmlns:ns0='http://schemas.openxmlformats.org/package/2006/metadata/core-properties' xmlns:ns1='http://purl.org/dc/elements/1.1/'" w:xpath="/ns0:coreProperties[1]/ns1:creator[1]" w:storeItemID="{6C3C8BC8-F283-45AE-878A-BAB7291924A1}"/>
+                          <w:text/>
+                        </w:sdtPr>
+                        <w:sdtContent>
+                          <w:r>
+                            <w:rPr>
+                              <w:color w:val="1F497D" w:themeColor="text2"/>
+                            </w:rPr>
+                            <w:t>João Lourenço</w:t>
+                          </w:r>
+                        </w:sdtContent>
+                      </w:sdt>
+                    </w:p>
+                  </w:txbxContent>
+                </v:textbox>
+                <w10:wrap type="square" anchorx="page" anchory="page"/>
+              </v:shape>
+            </w:pict>
+          </w:r>
+          <w:r>
+            <w:rPr>
+              <w:noProof/>
+            </w:rPr>
+            <w:pict>
+              <v:rect id="Rectângulo 34" o:spid="_x0000_s1032" style="position:absolute;margin-left:0;margin-top:0;width:581.4pt;height:752.4pt;z-index:-251648000;visibility:visible;mso-width-percent:950;mso-height-percent:950;mso-position-horizontal:center;mso-position-horizontal-relative:page;mso-position-vertical:center;mso-position-vertical-relative:page;mso-width-percent:950;mso-height-percent:950;v-text-anchor:middle" o:gfxdata="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" fillcolor="#f1efe6 [2579]" stroked="f" strokeweight="2pt">
+                <v:fill color2="#575131 [963]" rotate="t" focusposition=".5,.5" focussize="" focus="100%" type="gradientRadial"/>
+                <v:path arrowok="t"/>
+                <v:textbox inset="21.6pt,,21.6pt">
+                  <w:txbxContent>
+                    <w:p/>
+                  </w:txbxContent>
+                </v:textbox>
+                <w10:wrap anchorx="page" anchory="page"/>
+              </v:rect>
+            </w:pict>
+          </w:r>
+          <w:r>
+            <w:rPr>
+              <w:noProof/>
+            </w:rPr>
+            <w:pict>
+              <v:rect id="Rectângulo 35" o:spid="_x0000_s1031" style="position:absolute;margin-left:0;margin-top:0;width:226.45pt;height:237.6pt;z-index:251665408;visibility:visible;mso-width-percent:370;mso-height-percent:300;mso-left-percent:455;mso-top-percent:25;mso-position-horizontal-relative:page;mso-position-vertical-relative:page;mso-width-percent:370;mso-height-percent:300;mso-left-percent:455;mso-top-percent:25;v-text-anchor:bottom" o:gfxdata="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" fillcolor="#1f497d [3215]" stroked="f" strokeweight="2pt">
+                <v:textbox inset="14.4pt,14.4pt,14.4pt,28.8pt">
+                  <w:txbxContent>
+                    <w:p>
+                      <w:pPr>
+                        <w:spacing w:before="240"/>
+                        <w:jc w:val="center"/>
+                        <w:rPr>
+                          <w:color w:val="FFFFFF" w:themeColor="background1"/>
+                        </w:rPr>
+                      </w:pPr>
+                    </w:p>
+                  </w:txbxContent>
+                </v:textbox>
+                <w10:wrap anchorx="page" anchory="page"/>
+              </v:rect>
+            </w:pict>
+          </w:r>
+          <w:r>
+            <w:rPr>
+              <w:noProof/>
+            </w:rPr>
+            <w:pict>
+              <v:rect id="Rectângulo 36" o:spid="_x0000_s1030" style="position:absolute;margin-left:0;margin-top:0;width:244.8pt;height:554.4pt;z-index:251664384;visibility:visible;mso-width-percent:400;mso-height-percent:700;mso-left-percent:440;mso-top-percent:25;mso-position-horizontal-relative:page;mso-position-vertical-relative:page;mso-width-percent:400;mso-height-percent:700;mso-left-percent:440;mso-top-percent:25;v-text-anchor:middle" o:gfxdata="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" fillcolor="white [3212]" strokecolor="#938953 [1614]" strokeweight="1.25pt">
+                <w10:wrap anchorx="page" anchory="page"/>
+              </v:rect>
+            </w:pict>
+          </w:r>
+          <w:r>
+            <w:rPr>
+              <w:noProof/>
+            </w:rPr>
+            <w:pict>
+              <v:rect id="Rectângulo 37" o:spid="_x0000_s1029" style="position:absolute;margin-left:0;margin-top:0;width:226.45pt;height:9.35pt;z-index:251667456;visibility:visible;mso-width-percent:370;mso-left-percent:455;mso-top-percent:690;mso-position-horizontal-relative:page;mso-position-vertical-relative:page;mso-width-percent:370;mso-left-percent:455;mso-top-percent:690;mso-height-relative:margin;v-text-anchor:middle" o:gfxdata="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" fillcolor="#4f81bd [3204]" stroked="f" strokeweight="2pt">
+                <w10:wrap anchorx="page" anchory="page"/>
+              </v:rect>
+            </w:pict>
+          </w:r>
+          <w:r>
+            <w:rPr>
+              <w:noProof/>
+            </w:rPr>
+            <w:pict>
+              <v:shape id="Caixa de Texto 39" o:spid="_x0000_s1028" type="#_x0000_t202" style="position:absolute;margin-left:0;margin-top:0;width:220.3pt;height:194.9pt;z-index:251666432;visibility:visible;mso-width-percent:360;mso-height-percent:280;mso-left-percent:455;mso-top-percent:350;mso-position-horizontal-relative:page;mso-position-vertical-relative:page;mso-width-percent:360;mso-height-percent:280;mso-left-percent:455;mso-top-percent:350" o:gfxdata="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" filled="f" stroked="f" strokeweight=".5pt">
+                <v:textbox style="mso-fit-shape-to-text:t">
+                  <w:txbxContent>
+                    <w:p>
+                      <w:pPr>
+                        <w:rPr>
+                          <w:rFonts w:asciiTheme="majorHAnsi" w:hAnsiTheme="majorHAnsi"/>
+                          <w:color w:val="4F81BD" w:themeColor="accent1"/>
+                          <w:sz w:val="66"/>
+                          <w:szCs w:val="66"/>
+                        </w:rPr>
+                      </w:pPr>
+                      <w:proofErr w:type="spellStart"/>
+                      <w:r>
+                        <w:rPr>
+                          <w:rFonts w:asciiTheme="majorHAnsi" w:hAnsiTheme="majorHAnsi"/>
+                          <w:color w:val="4F81BD" w:themeColor="accent1"/>
+                          <w:sz w:val="66"/>
+                          <w:szCs w:val="66"/>
+                        </w:rPr>
+                        <w:t>Programmers</w:t>
+                      </w:r>
+                      <w:proofErr w:type="spellEnd"/>
+                      <w:r>
+                        <w:rPr>
+                          <w:rFonts w:asciiTheme="majorHAnsi" w:hAnsiTheme="majorHAnsi"/>
+                          <w:color w:val="4F81BD" w:themeColor="accent1"/>
+                          <w:sz w:val="66"/>
+                          <w:szCs w:val="66"/>
+                        </w:rPr>
+                        <w:t xml:space="preserve"> Guide for TIE</w:t>
+                      </w:r>
+                    </w:p>
+                    <w:sdt>
+                      <w:sdtPr>
+                        <w:rPr>
+                          <w:rFonts w:asciiTheme="majorHAnsi" w:hAnsiTheme="majorHAnsi"/>
+                          <w:color w:val="1F497D" w:themeColor="text2"/>
+                          <w:sz w:val="32"/>
+                          <w:szCs w:val="32"/>
+                        </w:rPr>
+                        <w:alias w:val="Subtítulo"/>
+                        <w:id w:val="-1489394143"/>
+                        <w:dataBinding w:prefixMappings="xmlns:ns0='http://schemas.openxmlformats.org/package/2006/metadata/core-properties' xmlns:ns1='http://purl.org/dc/elements/1.1/'" w:xpath="/ns0:coreProperties[1]/ns1:subject[1]" w:storeItemID="{6C3C8BC8-F283-45AE-878A-BAB7291924A1}"/>
+                        <w:text/>
+                      </w:sdtPr>
+                      <w:sdtContent>
+                        <w:p>
+                          <w:pPr>
+                            <w:rPr>
+                              <w:rFonts w:asciiTheme="majorHAnsi" w:hAnsiTheme="majorHAnsi"/>
+                              <w:color w:val="1F497D" w:themeColor="text2"/>
+                              <w:sz w:val="32"/>
+                              <w:szCs w:val="32"/>
+                            </w:rPr>
+                          </w:pPr>
+                          <w:r>
+                            <w:rPr>
+                              <w:rFonts w:asciiTheme="majorHAnsi" w:hAnsiTheme="majorHAnsi"/>
+                              <w:color w:val="1F497D" w:themeColor="text2"/>
+                              <w:sz w:val="32"/>
+                              <w:szCs w:val="32"/>
+                            </w:rPr>
+                            <w:t>TurnItEasier</w:t>
+                          </w:r>
+                        </w:p>
+                      </w:sdtContent>
+                    </w:sdt>
+                  </w:txbxContent>
+                </v:textbox>
+                <w10:wrap type="square" anchorx="page" anchory="page"/>
+              </v:shape>
+            </w:pict>
+          </w:r>
+        </w:p>
+        <w:p>
+          <w:pPr>
+            <w:rPr>
+              <w:lang w:val="en-US"/>
+            </w:rPr>
+          </w:pPr>
+          <w:r>
+            <w:rPr>
+              <w:lang w:val="en-US"/>
+            </w:rPr>
+            <w:br w:type="page"/>
+          </w:r>
+        </w:p>
+      </w:sdtContent>
+    </w:sdt>
     <w:sdt>
       <w:sdtPr>
         <w:id w:val="638053220"/>
@@ -49,7 +225,6 @@
           <w:docPartUnique/>
         </w:docPartObj>
       </w:sdtPr>
-      <w:sdtEndPr/>
       <w:sdtContent>
         <w:p>
           <w:pPr>
@@ -88,7 +263,7 @@
               <w:lang w:eastAsia="pt-PT"/>
             </w:rPr>
           </w:pPr>
-          <w:hyperlink w:anchor="_Toc374954750" w:history="1">
+          <w:hyperlink w:anchor="_Toc374971321" w:history="1">
             <w:r>
               <w:rPr>
                 <w:rStyle w:val="Hiperligao"/>
@@ -116,7 +291,7 @@
                 <w:noProof/>
                 <w:webHidden/>
               </w:rPr>
-              <w:instrText xml:space="preserve"> PAGEREF _Toc374954750 \h </w:instrText>
+              <w:instrText xml:space="preserve"> PAGEREF _Toc374971321 \h </w:instrText>
             </w:r>
             <w:r>
               <w:rPr>
@@ -136,7 +311,7 @@
                 <w:noProof/>
                 <w:webHidden/>
               </w:rPr>
-              <w:t>3</w:t>
+              <w:t>2</w:t>
             </w:r>
             <w:r>
               <w:rPr>
@@ -158,7 +333,7 @@
               <w:lang w:eastAsia="pt-PT"/>
             </w:rPr>
           </w:pPr>
-          <w:hyperlink w:anchor="_Toc374954751" w:history="1">
+          <w:hyperlink w:anchor="_Toc374971322" w:history="1">
             <w:r>
               <w:rPr>
                 <w:rStyle w:val="Hiperligao"/>
@@ -186,7 +361,7 @@
                 <w:noProof/>
                 <w:webHidden/>
               </w:rPr>
-              <w:instrText xml:space="preserve"> PAGEREF _Toc374954751 \h </w:instrText>
+              <w:instrText xml:space="preserve"> PAGEREF _Toc374971322 \h </w:instrText>
             </w:r>
             <w:r>
               <w:rPr>
@@ -206,7 +381,7 @@
                 <w:noProof/>
                 <w:webHidden/>
               </w:rPr>
-              <w:t>3</w:t>
+              <w:t>2</w:t>
             </w:r>
             <w:r>
               <w:rPr>
@@ -228,7 +403,7 @@
               <w:lang w:eastAsia="pt-PT"/>
             </w:rPr>
           </w:pPr>
-          <w:hyperlink w:anchor="_Toc374954752" w:history="1">
+          <w:hyperlink w:anchor="_Toc374971323" w:history="1">
             <w:r>
               <w:rPr>
                 <w:rStyle w:val="Hiperligao"/>
@@ -256,7 +431,7 @@
                 <w:noProof/>
                 <w:webHidden/>
               </w:rPr>
-              <w:instrText xml:space="preserve"> PAGEREF _Toc374954752 \h </w:instrText>
+              <w:instrText xml:space="preserve"> PAGEREF _Toc374971323 \h </w:instrText>
             </w:r>
             <w:r>
               <w:rPr>
@@ -276,7 +451,7 @@
                 <w:noProof/>
                 <w:webHidden/>
               </w:rPr>
-              <w:t>3</w:t>
+              <w:t>2</w:t>
             </w:r>
             <w:r>
               <w:rPr>
@@ -298,7 +473,7 @@
               <w:lang w:eastAsia="pt-PT"/>
             </w:rPr>
           </w:pPr>
-          <w:hyperlink w:anchor="_Toc374954753" w:history="1">
+          <w:hyperlink w:anchor="_Toc374971324" w:history="1">
             <w:r>
               <w:rPr>
                 <w:rStyle w:val="Hiperligao"/>
@@ -326,7 +501,7 @@
                 <w:noProof/>
                 <w:webHidden/>
               </w:rPr>
-              <w:instrText xml:space="preserve"> PAGEREF _Toc374954753 \h </w:instrText>
+              <w:instrText xml:space="preserve"> PAGEREF _Toc374971324 \h </w:instrText>
             </w:r>
             <w:r>
               <w:rPr>
@@ -346,7 +521,7 @@
                 <w:noProof/>
                 <w:webHidden/>
               </w:rPr>
-              <w:t>4</w:t>
+              <w:t>3</w:t>
             </w:r>
             <w:r>
               <w:rPr>
@@ -368,7 +543,7 @@
               <w:lang w:eastAsia="pt-PT"/>
             </w:rPr>
           </w:pPr>
-          <w:hyperlink w:anchor="_Toc374954754" w:history="1">
+          <w:hyperlink w:anchor="_Toc374971325" w:history="1">
             <w:r>
               <w:rPr>
                 <w:rStyle w:val="Hiperligao"/>
@@ -397,7 +572,7 @@
                 <w:noProof/>
                 <w:webHidden/>
               </w:rPr>
-              <w:instrText xml:space="preserve"> PAGEREF _Toc374954754 \h </w:instrText>
+              <w:instrText xml:space="preserve"> PAGEREF _Toc374971325 \h </w:instrText>
             </w:r>
             <w:r>
               <w:rPr>
@@ -417,7 +592,7 @@
                 <w:noProof/>
                 <w:webHidden/>
               </w:rPr>
-              <w:t>4</w:t>
+              <w:t>3</w:t>
             </w:r>
             <w:r>
               <w:rPr>
@@ -439,7 +614,7 @@
               <w:lang w:eastAsia="pt-PT"/>
             </w:rPr>
           </w:pPr>
-          <w:hyperlink w:anchor="_Toc374954755" w:history="1">
+          <w:hyperlink w:anchor="_Toc374971326" w:history="1">
             <w:r>
               <w:rPr>
                 <w:rStyle w:val="Hiperligao"/>
@@ -468,7 +643,7 @@
                 <w:noProof/>
                 <w:webHidden/>
               </w:rPr>
-              <w:instrText xml:space="preserve"> PAGEREF _Toc374954755 \h </w:instrText>
+              <w:instrText xml:space="preserve"> PAGEREF _Toc374971326 \h </w:instrText>
             </w:r>
             <w:r>
               <w:rPr>
@@ -488,7 +663,7 @@
                 <w:noProof/>
                 <w:webHidden/>
               </w:rPr>
-              <w:t>7</w:t>
+              <w:t>6</w:t>
             </w:r>
             <w:r>
               <w:rPr>
@@ -510,7 +685,7 @@
               <w:lang w:eastAsia="pt-PT"/>
             </w:rPr>
           </w:pPr>
-          <w:hyperlink w:anchor="_Toc374954756" w:history="1">
+          <w:hyperlink w:anchor="_Toc374971327" w:history="1">
             <w:r>
               <w:rPr>
                 <w:rStyle w:val="Hiperligao"/>
@@ -539,7 +714,7 @@
                 <w:noProof/>
                 <w:webHidden/>
               </w:rPr>
-              <w:instrText xml:space="preserve"> PAGEREF _Toc374954756 \h </w:instrText>
+              <w:instrText xml:space="preserve"> PAGEREF _Toc374971327 \h </w:instrText>
             </w:r>
             <w:r>
               <w:rPr>
@@ -559,7 +734,7 @@
                 <w:noProof/>
                 <w:webHidden/>
               </w:rPr>
-              <w:t>7</w:t>
+              <w:t>6</w:t>
             </w:r>
             <w:r>
               <w:rPr>
@@ -603,7 +778,7 @@
         </w:rPr>
       </w:pPr>
       <w:bookmarkStart w:id="0" w:name="_Toc374457409"/>
-      <w:bookmarkStart w:id="1" w:name="_Toc374954750"/>
+      <w:bookmarkStart w:id="1" w:name="_Toc374971321"/>
       <w:r>
         <w:rPr>
           <w:lang w:val="en-US"/>
@@ -679,7 +854,7 @@
         </w:rPr>
       </w:pPr>
       <w:bookmarkStart w:id="2" w:name="_Toc374457410"/>
-      <w:bookmarkStart w:id="3" w:name="_Toc374954751"/>
+      <w:bookmarkStart w:id="3" w:name="_Toc374971322"/>
       <w:r>
         <w:rPr>
           <w:lang w:val="en-US"/>
@@ -754,7 +929,7 @@
         </w:rPr>
       </w:pPr>
       <w:bookmarkStart w:id="4" w:name="_Toc374457411"/>
-      <w:bookmarkStart w:id="5" w:name="_Toc374954752"/>
+      <w:bookmarkStart w:id="5" w:name="_Toc374971323"/>
       <w:r>
         <w:rPr>
           <w:lang w:val="en-US"/>
@@ -787,21 +962,7 @@
         <w:rPr>
           <w:lang w:val="en-US"/>
         </w:rPr>
-        <w:t xml:space="preserve">The Display Modes </w:t>
-      </w:r>
-      <w:proofErr w:type="gramStart"/>
-      <w:r>
-        <w:rPr>
-          <w:lang w:val="en-US"/>
-        </w:rPr>
-        <w:t>are  Console</w:t>
-      </w:r>
-      <w:proofErr w:type="gramEnd"/>
-      <w:r>
-        <w:rPr>
-          <w:lang w:val="en-US"/>
-        </w:rPr>
-        <w:t>, Dynamic Console and Window</w:t>
+        <w:t>The Display Modes are  Console, Dynamic Console and Window</w:t>
       </w:r>
       <w:r>
         <w:rPr>
@@ -820,21 +981,7 @@
         <w:rPr>
           <w:lang w:val="en-US"/>
         </w:rPr>
-        <w:t xml:space="preserve">Console is the basic console that </w:t>
-      </w:r>
-      <w:proofErr w:type="gramStart"/>
-      <w:r>
-        <w:rPr>
-          <w:lang w:val="en-US"/>
-        </w:rPr>
-        <w:t>your</w:t>
-      </w:r>
-      <w:proofErr w:type="gramEnd"/>
-      <w:r>
-        <w:rPr>
-          <w:lang w:val="en-US"/>
-        </w:rPr>
-        <w:t xml:space="preserve"> Operating System as and where you can run Java applications.</w:t>
+        <w:t>Console is the basic console that your Operating System as and where you can run Java applications.</w:t>
       </w:r>
     </w:p>
     <w:p>
@@ -951,7 +1098,7 @@
         </w:rPr>
       </w:pPr>
       <w:bookmarkStart w:id="6" w:name="_Toc374457412"/>
-      <w:bookmarkStart w:id="7" w:name="_Toc374954753"/>
+      <w:bookmarkStart w:id="7" w:name="_Toc374971324"/>
       <w:r>
         <w:rPr>
           <w:lang w:val="en-US"/>
@@ -964,14 +1111,14 @@
     </w:p>
     <w:p>
       <w:pPr>
-        <w:pStyle w:val="Cabealho2"/>
+        <w:pStyle w:val="Ttulo2"/>
         <w:rPr>
           <w:rStyle w:val="nfase"/>
           <w:i w:val="0"/>
           <w:lang w:val="en-US"/>
         </w:rPr>
       </w:pPr>
-      <w:bookmarkStart w:id="8" w:name="_Toc374954754"/>
+      <w:bookmarkStart w:id="8" w:name="_Toc374971325"/>
       <w:r>
         <w:rPr>
           <w:rStyle w:val="nfase"/>
@@ -1047,7 +1194,7 @@
                     </pic:cNvPicPr>
                   </pic:nvPicPr>
                   <pic:blipFill>
-                    <a:blip r:embed="rId8" cstate="print"/>
+                    <a:blip r:embed="rId7" cstate="print"/>
                     <a:srcRect/>
                     <a:stretch>
                       <a:fillRect/>
@@ -1188,7 +1335,7 @@
                     </pic:cNvPicPr>
                   </pic:nvPicPr>
                   <pic:blipFill>
-                    <a:blip r:embed="rId9" cstate="print"/>
+                    <a:blip r:embed="rId8" cstate="print"/>
                     <a:srcRect/>
                     <a:stretch>
                       <a:fillRect/>
@@ -1240,14 +1387,7 @@
         <w:rPr>
           <w:lang w:val="en-US"/>
         </w:rPr>
-        <w:t>.*</w:t>
-      </w:r>
-      <w:proofErr w:type="gramStart"/>
-      <w:r>
-        <w:rPr>
-          <w:lang w:val="en-US"/>
-        </w:rPr>
-        <w:t xml:space="preserve">; </w:t>
+        <w:t xml:space="preserve">.*; </w:t>
       </w:r>
       <w:r>
         <w:rPr>
@@ -1255,7 +1395,6 @@
         </w:rPr>
         <w:t>.</w:t>
       </w:r>
-      <w:proofErr w:type="gramEnd"/>
     </w:p>
     <w:p>
       <w:pPr>
@@ -1384,7 +1523,7 @@
                     </pic:cNvPicPr>
                   </pic:nvPicPr>
                   <pic:blipFill>
-                    <a:blip r:embed="rId10" cstate="print"/>
+                    <a:blip r:embed="rId9" cstate="print"/>
                     <a:srcRect/>
                     <a:stretch>
                       <a:fillRect/>
@@ -1548,8 +1687,6 @@
         </w:rPr>
         <w:tab/>
       </w:r>
-      <w:proofErr w:type="spellStart"/>
-      <w:proofErr w:type="gramStart"/>
       <w:r>
         <w:rPr>
           <w:rFonts w:ascii="Consolas" w:hAnsi="Consolas" w:cs="Consolas"/>
@@ -1562,8 +1699,6 @@
         </w:rPr>
         <w:t>int</w:t>
       </w:r>
-      <w:proofErr w:type="spellEnd"/>
-      <w:proofErr w:type="gramEnd"/>
       <w:r>
         <w:rPr>
           <w:rFonts w:ascii="Consolas" w:hAnsi="Consolas" w:cs="Consolas"/>
@@ -1671,7 +1806,6 @@
         </w:rPr>
         <w:tab/>
       </w:r>
-      <w:proofErr w:type="gramStart"/>
       <w:r>
         <w:rPr>
           <w:rFonts w:ascii="Consolas" w:hAnsi="Consolas" w:cs="Consolas"/>
@@ -1694,7 +1828,6 @@
         </w:rPr>
         <w:t>(</w:t>
       </w:r>
-      <w:proofErr w:type="gramEnd"/>
       <w:r>
         <w:rPr>
           <w:rFonts w:ascii="Consolas" w:hAnsi="Consolas" w:cs="Consolas"/>
@@ -1744,27 +1877,15 @@
         </w:rPr>
         <w:tab/>
       </w:r>
-      <w:proofErr w:type="gramStart"/>
-      <w:r>
-        <w:rPr>
-          <w:rFonts w:ascii="Consolas" w:hAnsi="Consolas" w:cs="Consolas"/>
-          <w:color w:val="000000"/>
-          <w:sz w:val="20"/>
-          <w:szCs w:val="20"/>
-          <w:lang w:val="en-US"/>
-        </w:rPr>
-        <w:t>text</w:t>
-      </w:r>
-      <w:proofErr w:type="gramEnd"/>
-      <w:r>
-        <w:rPr>
-          <w:rFonts w:ascii="Consolas" w:hAnsi="Consolas" w:cs="Consolas"/>
-          <w:color w:val="000000"/>
-          <w:sz w:val="20"/>
-          <w:szCs w:val="20"/>
-          <w:lang w:val="en-US"/>
-        </w:rPr>
-        <w:t xml:space="preserve"> = </w:t>
+      <w:r>
+        <w:rPr>
+          <w:rFonts w:ascii="Consolas" w:hAnsi="Consolas" w:cs="Consolas"/>
+          <w:color w:val="000000"/>
+          <w:sz w:val="20"/>
+          <w:szCs w:val="20"/>
+          <w:lang w:val="en-US"/>
+        </w:rPr>
+        <w:t xml:space="preserve">text = </w:t>
       </w:r>
       <w:r>
         <w:rPr>
@@ -1872,7 +1993,6 @@
         </w:rPr>
         <w:tab/>
       </w:r>
-      <w:proofErr w:type="gramStart"/>
       <w:r>
         <w:rPr>
           <w:rFonts w:ascii="Consolas" w:hAnsi="Consolas" w:cs="Consolas"/>
@@ -1895,7 +2015,6 @@
         </w:rPr>
         <w:t>(</w:t>
       </w:r>
-      <w:proofErr w:type="gramEnd"/>
       <w:r>
         <w:rPr>
           <w:rFonts w:ascii="Consolas" w:hAnsi="Consolas" w:cs="Consolas"/>
@@ -1964,28 +2083,7 @@
           <w:lang w:val="en-US"/>
         </w:rPr>
         <w:tab/>
-      </w:r>
-      <w:proofErr w:type="gramStart"/>
-      <w:r>
-        <w:rPr>
-          <w:rFonts w:ascii="Consolas" w:hAnsi="Consolas" w:cs="Consolas"/>
-          <w:color w:val="000000"/>
-          <w:sz w:val="20"/>
-          <w:szCs w:val="20"/>
-          <w:lang w:val="en-US"/>
-        </w:rPr>
-        <w:t>num</w:t>
-      </w:r>
-      <w:proofErr w:type="gramEnd"/>
-      <w:r>
-        <w:rPr>
-          <w:rFonts w:ascii="Consolas" w:hAnsi="Consolas" w:cs="Consolas"/>
-          <w:color w:val="000000"/>
-          <w:sz w:val="20"/>
-          <w:szCs w:val="20"/>
-          <w:lang w:val="en-US"/>
-        </w:rPr>
-        <w:t xml:space="preserve"> = </w:t>
+        <w:t xml:space="preserve">num = </w:t>
       </w:r>
       <w:r>
         <w:rPr>
@@ -2032,23 +2130,7 @@
           <w:color w:val="000000" w:themeColor="text1"/>
           <w:lang w:val="en-US"/>
         </w:rPr>
-        <w:t xml:space="preserve">On this bit of code we are going to write in a new like the text that we wrote and ask the user to write a number. This number is going to be stored on the num variable given by the </w:t>
-      </w:r>
-      <w:proofErr w:type="gramStart"/>
-      <w:r>
-        <w:rPr>
-          <w:color w:val="000000" w:themeColor="text1"/>
-          <w:lang w:val="en-US"/>
-        </w:rPr>
-        <w:t>readln(</w:t>
-      </w:r>
-      <w:proofErr w:type="gramEnd"/>
-      <w:r>
-        <w:rPr>
-          <w:color w:val="000000" w:themeColor="text1"/>
-          <w:lang w:val="en-US"/>
-        </w:rPr>
-        <w:t xml:space="preserve">1). In this case we typed a 1 inside the </w:t>
+        <w:t xml:space="preserve">On this bit of code we are going to write in a new like the text that we wrote and ask the user to write a number. This number is going to be stored on the num variable given by the readln(1). In this case we typed a 1 inside the </w:t>
       </w:r>
       <w:r>
         <w:rPr>
@@ -2107,7 +2189,6 @@
         </w:rPr>
         <w:tab/>
       </w:r>
-      <w:proofErr w:type="gramStart"/>
       <w:r>
         <w:rPr>
           <w:rFonts w:ascii="Consolas" w:hAnsi="Consolas" w:cs="Consolas"/>
@@ -2130,7 +2211,6 @@
         </w:rPr>
         <w:t>(</w:t>
       </w:r>
-      <w:proofErr w:type="gramEnd"/>
       <w:r>
         <w:rPr>
           <w:rFonts w:ascii="Consolas" w:hAnsi="Consolas" w:cs="Consolas"/>
@@ -2185,7 +2265,6 @@
         </w:rPr>
         <w:tab/>
       </w:r>
-      <w:proofErr w:type="gramStart"/>
       <w:r>
         <w:rPr>
           <w:rFonts w:ascii="Consolas" w:hAnsi="Consolas" w:cs="Consolas"/>
@@ -2208,7 +2287,6 @@
         </w:rPr>
         <w:t>(</w:t>
       </w:r>
-      <w:proofErr w:type="gramEnd"/>
       <w:r>
         <w:rPr>
           <w:rFonts w:ascii="Consolas" w:hAnsi="Consolas" w:cs="Consolas"/>
@@ -2258,7 +2336,6 @@
         </w:rPr>
         <w:tab/>
       </w:r>
-      <w:proofErr w:type="gramStart"/>
       <w:r>
         <w:rPr>
           <w:rFonts w:ascii="Consolas" w:hAnsi="Consolas" w:cs="Consolas"/>
@@ -2279,18 +2356,7 @@
           <w:szCs w:val="20"/>
           <w:lang w:val="en-US"/>
         </w:rPr>
-        <w:t>(</w:t>
-      </w:r>
-      <w:proofErr w:type="gramEnd"/>
-      <w:r>
-        <w:rPr>
-          <w:rFonts w:ascii="Consolas" w:hAnsi="Consolas" w:cs="Consolas"/>
-          <w:color w:val="000000"/>
-          <w:sz w:val="20"/>
-          <w:szCs w:val="20"/>
-          <w:lang w:val="en-US"/>
-        </w:rPr>
-        <w:t>);</w:t>
+        <w:t>();</w:t>
       </w:r>
     </w:p>
     <w:p>
@@ -2306,39 +2372,7 @@
           <w:color w:val="000000" w:themeColor="text1"/>
           <w:lang w:val="en-US"/>
         </w:rPr>
-        <w:t xml:space="preserve">To finish the program we tell the user what number was received thank him for the using our program and </w:t>
-      </w:r>
-      <w:proofErr w:type="gramStart"/>
-      <w:r>
-        <w:rPr>
-          <w:color w:val="000000" w:themeColor="text1"/>
-          <w:lang w:val="en-US"/>
-        </w:rPr>
-        <w:t>exit(</w:t>
-      </w:r>
-      <w:proofErr w:type="gramEnd"/>
-      <w:r>
-        <w:rPr>
-          <w:color w:val="000000" w:themeColor="text1"/>
-          <w:lang w:val="en-US"/>
-        </w:rPr>
-        <w:t xml:space="preserve">) the program. This </w:t>
-      </w:r>
-      <w:proofErr w:type="gramStart"/>
-      <w:r>
-        <w:rPr>
-          <w:color w:val="000000" w:themeColor="text1"/>
-          <w:lang w:val="en-US"/>
-        </w:rPr>
-        <w:t>exit(</w:t>
-      </w:r>
-      <w:proofErr w:type="gramEnd"/>
-      <w:r>
-        <w:rPr>
-          <w:color w:val="000000" w:themeColor="text1"/>
-          <w:lang w:val="en-US"/>
-        </w:rPr>
-        <w:t xml:space="preserve">) method is also from the API and it is recommended </w:t>
+        <w:t xml:space="preserve">To finish the program we tell the user what number was received thank him for the using our program and exit() the program. This exit() method is also from the API and it is recommended </w:t>
       </w:r>
       <w:r>
         <w:rPr>
@@ -2494,21 +2528,7 @@
         <w:rPr>
           <w:lang w:val="en-US"/>
         </w:rPr>
-        <w:t xml:space="preserve">, </w:t>
-      </w:r>
-      <w:proofErr w:type="spellStart"/>
-      <w:r>
-        <w:rPr>
-          <w:lang w:val="en-US"/>
-        </w:rPr>
-        <w:t>DynamicConsole</w:t>
-      </w:r>
-      <w:proofErr w:type="spellEnd"/>
-      <w:r>
-        <w:rPr>
-          <w:lang w:val="en-US"/>
-        </w:rPr>
-        <w:t>.</w:t>
+        <w:t>, DynamicConsole.</w:t>
       </w:r>
     </w:p>
     <w:p>
@@ -2530,7 +2550,7 @@
           <w:lang w:eastAsia="pt-PT"/>
         </w:rPr>
         <w:drawing>
-          <wp:anchor distT="0" distB="0" distL="114300" distR="114300" simplePos="0" relativeHeight="251661312" behindDoc="1" locked="0" layoutInCell="1" allowOverlap="1" wp14:anchorId="42AA24C5" wp14:editId="145167F2">
+          <wp:anchor distT="0" distB="0" distL="114300" distR="114300" simplePos="0" relativeHeight="251661312" behindDoc="1" locked="0" layoutInCell="1" allowOverlap="1">
             <wp:simplePos x="0" y="0"/>
             <wp:positionH relativeFrom="column">
               <wp:posOffset>4099</wp:posOffset>
@@ -2555,10 +2575,10 @@
                     </pic:cNvPicPr>
                   </pic:nvPicPr>
                   <pic:blipFill>
-                    <a:blip r:embed="rId11">
+                    <a:blip r:embed="rId10" cstate="print">
                       <a:extLst>
                         <a:ext uri="{28A0092B-C50C-407E-A947-70E740481C1C}">
-                          <a14:useLocalDpi xmlns:a14="http://schemas.microsoft.com/office/drawing/2010/main" val="0"/>
+                          <a14:useLocalDpi xmlns:a14="http://schemas.microsoft.com/office/drawing/2010/main" xmlns:wps="http://schemas.microsoft.com/office/word/2010/wordprocessingShape" xmlns:wpi="http://schemas.microsoft.com/office/word/2010/wordprocessingInk" xmlns:wpg="http://schemas.microsoft.com/office/word/2010/wordprocessingGroup" xmlns:w14="http://schemas.microsoft.com/office/word/2010/wordml" xmlns:w="http://schemas.openxmlformats.org/wordprocessingml/2006/main" xmlns:w10="urn:schemas-microsoft-com:office:word" xmlns:wp14="http://schemas.microsoft.com/office/word/2010/wordprocessingDrawing" xmlns:v="urn:schemas-microsoft-com:vml" xmlns:o="urn:schemas-microsoft-com:office:office" xmlns:mc="http://schemas.openxmlformats.org/markup-compatibility/2006" xmlns:wpc="http://schemas.microsoft.com/office/word/2010/wordprocessingCanvas" xmlns="" val="0"/>
                         </a:ext>
                       </a:extLst>
                     </a:blip>
@@ -2583,12 +2603,6 @@
                 </pic:pic>
               </a:graphicData>
             </a:graphic>
-            <wp14:sizeRelH relativeFrom="page">
-              <wp14:pctWidth>0</wp14:pctWidth>
-            </wp14:sizeRelH>
-            <wp14:sizeRelV relativeFrom="page">
-              <wp14:pctHeight>0</wp14:pctHeight>
-            </wp14:sizeRelV>
           </wp:anchor>
         </w:drawing>
       </w:r>
@@ -2829,7 +2843,6 @@
         </w:rPr>
         <w:tab/>
       </w:r>
-      <w:proofErr w:type="gramStart"/>
       <w:r>
         <w:rPr>
           <w:rFonts w:ascii="Consolas" w:hAnsi="Consolas" w:cs="Consolas"/>
@@ -2852,7 +2865,6 @@
         </w:rPr>
         <w:t>(</w:t>
       </w:r>
-      <w:proofErr w:type="gramEnd"/>
       <w:r>
         <w:rPr>
           <w:rFonts w:ascii="Consolas" w:hAnsi="Consolas" w:cs="Consolas"/>
@@ -2906,28 +2918,7 @@
           <w:lang w:val="en-US"/>
         </w:rPr>
         <w:tab/>
-      </w:r>
-      <w:proofErr w:type="gramStart"/>
-      <w:r>
-        <w:rPr>
-          <w:rFonts w:ascii="Consolas" w:hAnsi="Consolas" w:cs="Consolas"/>
-          <w:color w:val="000000"/>
-          <w:sz w:val="20"/>
-          <w:szCs w:val="20"/>
-          <w:lang w:val="en-US"/>
-        </w:rPr>
-        <w:t>user</w:t>
-      </w:r>
-      <w:proofErr w:type="gramEnd"/>
-      <w:r>
-        <w:rPr>
-          <w:rFonts w:ascii="Consolas" w:hAnsi="Consolas" w:cs="Consolas"/>
-          <w:color w:val="000000"/>
-          <w:sz w:val="20"/>
-          <w:szCs w:val="20"/>
-          <w:lang w:val="en-US"/>
-        </w:rPr>
-        <w:t xml:space="preserve"> = </w:t>
+        <w:t xml:space="preserve">user = </w:t>
       </w:r>
       <w:r>
         <w:rPr>
@@ -2985,7 +2976,6 @@
         </w:rPr>
         <w:tab/>
       </w:r>
-      <w:proofErr w:type="gramStart"/>
       <w:r>
         <w:rPr>
           <w:rFonts w:ascii="Consolas" w:hAnsi="Consolas" w:cs="Consolas"/>
@@ -3008,7 +2998,6 @@
         </w:rPr>
         <w:t>(</w:t>
       </w:r>
-      <w:proofErr w:type="gramEnd"/>
       <w:r>
         <w:rPr>
           <w:rFonts w:ascii="Consolas" w:hAnsi="Consolas" w:cs="Consolas"/>
@@ -3055,28 +3044,7 @@
           <w:lang w:val="en-US"/>
         </w:rPr>
         <w:tab/>
-      </w:r>
-      <w:proofErr w:type="gramStart"/>
-      <w:r>
-        <w:rPr>
-          <w:rFonts w:ascii="Consolas" w:hAnsi="Consolas" w:cs="Consolas"/>
-          <w:color w:val="000000"/>
-          <w:sz w:val="20"/>
-          <w:szCs w:val="20"/>
-          <w:lang w:val="en-US"/>
-        </w:rPr>
-        <w:t>pw</w:t>
-      </w:r>
-      <w:proofErr w:type="gramEnd"/>
-      <w:r>
-        <w:rPr>
-          <w:rFonts w:ascii="Consolas" w:hAnsi="Consolas" w:cs="Consolas"/>
-          <w:color w:val="000000"/>
-          <w:sz w:val="20"/>
-          <w:szCs w:val="20"/>
-          <w:lang w:val="en-US"/>
-        </w:rPr>
-        <w:t xml:space="preserve"> = </w:t>
+        <w:t xml:space="preserve">pw = </w:t>
       </w:r>
       <w:proofErr w:type="spellStart"/>
       <w:r>
@@ -3113,6 +3081,7 @@
           <w:rFonts w:ascii="Consolas" w:hAnsi="Consolas" w:cs="Consolas"/>
           <w:sz w:val="20"/>
           <w:szCs w:val="20"/>
+          <w:lang w:val="en-US"/>
         </w:rPr>
       </w:pPr>
       <w:r>
@@ -3161,6 +3130,7 @@
           <w:color w:val="000000"/>
           <w:sz w:val="20"/>
           <w:szCs w:val="20"/>
+          <w:lang w:val="en-US"/>
         </w:rPr>
         <w:tab/>
       </w:r>
@@ -3170,10 +3140,10 @@
           <w:color w:val="000000"/>
           <w:sz w:val="20"/>
           <w:szCs w:val="20"/>
+          <w:lang w:val="en-US"/>
         </w:rPr>
         <w:tab/>
       </w:r>
-      <w:proofErr w:type="gramStart"/>
       <w:r>
         <w:rPr>
           <w:rFonts w:ascii="Consolas" w:hAnsi="Consolas" w:cs="Consolas"/>
@@ -3194,18 +3164,7 @@
           <w:szCs w:val="20"/>
           <w:lang w:val="en-US"/>
         </w:rPr>
-        <w:t>(</w:t>
-      </w:r>
-      <w:proofErr w:type="gramEnd"/>
-      <w:r>
-        <w:rPr>
-          <w:rFonts w:ascii="Consolas" w:hAnsi="Consolas" w:cs="Consolas"/>
-          <w:color w:val="000000"/>
-          <w:sz w:val="20"/>
-          <w:szCs w:val="20"/>
-          <w:lang w:val="en-US"/>
-        </w:rPr>
-        <w:t>1000);</w:t>
+        <w:t>(1000);</w:t>
       </w:r>
       <w:r>
         <w:rPr>
@@ -3277,7 +3236,6 @@
                     <w:t xml:space="preserve">Attention:  The </w:t>
                   </w:r>
                   <w:proofErr w:type="spellStart"/>
-                  <w:proofErr w:type="gramStart"/>
                   <w:r>
                     <w:rPr>
                       <w:color w:val="FF0000"/>
@@ -3291,15 +3249,7 @@
                       <w:color w:val="FF0000"/>
                       <w:lang w:val="en-US"/>
                     </w:rPr>
-                    <w:t>(</w:t>
-                  </w:r>
-                  <w:proofErr w:type="gramEnd"/>
-                  <w:r>
-                    <w:rPr>
-                      <w:color w:val="FF0000"/>
-                      <w:lang w:val="en-US"/>
-                    </w:rPr>
-                    <w:t>) function might throw</w:t>
+                    <w:t>() function might throw</w:t>
                   </w:r>
                   <w:r>
                     <w:rPr>
@@ -3347,7 +3297,7 @@
     </w:p>
     <w:p>
       <w:pPr>
-        <w:pStyle w:val="Cabealho2"/>
+        <w:pStyle w:val="Ttulo2"/>
         <w:rPr>
           <w:rStyle w:val="nfase"/>
           <w:i w:val="0"/>
@@ -3357,14 +3307,14 @@
     </w:p>
     <w:p>
       <w:pPr>
-        <w:pStyle w:val="Cabealho2"/>
+        <w:pStyle w:val="Ttulo2"/>
         <w:rPr>
           <w:rStyle w:val="nfase"/>
           <w:i w:val="0"/>
           <w:lang w:val="en-US"/>
         </w:rPr>
       </w:pPr>
-      <w:bookmarkStart w:id="9" w:name="_Toc374954755"/>
+      <w:bookmarkStart w:id="9" w:name="_Toc374971326"/>
       <w:r>
         <w:rPr>
           <w:rStyle w:val="nfase"/>
@@ -3391,7 +3341,7 @@
     </w:p>
     <w:p>
       <w:pPr>
-        <w:pStyle w:val="Cabealho2"/>
+        <w:pStyle w:val="Ttulo2"/>
         <w:rPr>
           <w:rStyle w:val="nfase"/>
           <w:i w:val="0"/>
@@ -3401,14 +3351,14 @@
     </w:p>
     <w:p>
       <w:pPr>
-        <w:pStyle w:val="Cabealho2"/>
+        <w:pStyle w:val="Ttulo2"/>
         <w:rPr>
           <w:rStyle w:val="nfase"/>
           <w:i w:val="0"/>
           <w:lang w:val="en-US"/>
         </w:rPr>
       </w:pPr>
-      <w:bookmarkStart w:id="10" w:name="_Toc374954756"/>
+      <w:bookmarkStart w:id="10" w:name="_Toc374971327"/>
       <w:r>
         <w:rPr>
           <w:rStyle w:val="nfase"/>
@@ -3425,16 +3375,49 @@
           <w:lang w:val="en-US"/>
         </w:rPr>
       </w:pPr>
+    </w:p>
+    <w:p>
+      <w:pPr>
+        <w:rPr>
+          <w:lang w:val="en-US"/>
+        </w:rPr>
+      </w:pPr>
+      <w:r>
+        <w:rPr>
+          <w:lang w:val="en-US"/>
+        </w:rPr>
+        <w:t>This is the best, most complex and the biggest area of this API, there is a vast amount of functions to make you able of doing anything you want.</w:t>
+      </w:r>
+    </w:p>
+    <w:p>
+      <w:pPr>
+        <w:rPr>
+          <w:lang w:val="en-US"/>
+        </w:rPr>
+      </w:pPr>
+      <w:r>
+        <w:rPr>
+          <w:lang w:val="en-US"/>
+        </w:rPr>
+        <w:t xml:space="preserve">My goal with this API wasn’t forbid the users of it from using the normal Java and for that reason there are a ton of ways of doing certain things and there are ways to get the frame that the API is using. I’m not able to </w:t>
+      </w:r>
+      <w:r>
+        <w:rPr>
+          <w:lang w:val="en-US"/>
+        </w:rPr>
+        <w:t>cover the all methods and functions available on the API so I’m going to cover only the main ones and expect the user will try and find out.</w:t>
+      </w:r>
       <w:bookmarkStart w:id="11" w:name="_GoBack"/>
       <w:bookmarkEnd w:id="11"/>
     </w:p>
     <w:sectPr>
-      <w:headerReference w:type="default" r:id="rId12"/>
-      <w:footerReference w:type="default" r:id="rId13"/>
+      <w:headerReference w:type="default" r:id="rId11"/>
+      <w:footerReference w:type="default" r:id="rId12"/>
       <w:pgSz w:w="11906" w:h="16838"/>
       <w:pgMar w:top="1417" w:right="1701" w:bottom="1417" w:left="1701" w:header="708" w:footer="708" w:gutter="0"/>
-      <w:pgNumType w:start="1"/>
+      <w:pgNumType w:start="0"/>
       <w:cols w:space="708"/>
+      <w:titlePg/>
       <w:docGrid w:linePitch="360"/>
     </w:sectPr>
   </w:body>
@@ -3442,7 +3425,7 @@
 </file>
 
 <file path=word/endnotes.xml><?xml version="1.0" encoding="utf-8"?>
-<w:endnotes xmlns:wpc="http://schemas.microsoft.com/office/word/2010/wordprocessingCanvas" xmlns:mc="http://schemas.openxmlformats.org/markup-compatibility/2006" xmlns:o="urn:schemas-microsoft-com:office:office" xmlns:r="http://schemas.openxmlformats.org/officeDocument/2006/relationships" xmlns:m="http://schemas.openxmlformats.org/officeDocument/2006/math" xmlns:v="urn:schemas-microsoft-com:vml" xmlns:wp14="http://schemas.microsoft.com/office/word/2010/wordprocessingDrawing" xmlns:wp="http://schemas.openxmlformats.org/drawingml/2006/wordprocessingDrawing" xmlns:w10="urn:schemas-microsoft-com:office:word" xmlns:w="http://schemas.openxmlformats.org/wordprocessingml/2006/main" xmlns:w14="http://schemas.microsoft.com/office/word/2010/wordml" xmlns:wpg="http://schemas.microsoft.com/office/word/2010/wordprocessingGroup" xmlns:wpi="http://schemas.microsoft.com/office/word/2010/wordprocessingInk" xmlns:wne="http://schemas.microsoft.com/office/word/2006/wordml" xmlns:wps="http://schemas.microsoft.com/office/word/2010/wordprocessingShape" mc:Ignorable="w14 wp14">
+<w:endnotes xmlns:ve="http://schemas.openxmlformats.org/markup-compatibility/2006" xmlns:o="urn:schemas-microsoft-com:office:office" xmlns:r="http://schemas.openxmlformats.org/officeDocument/2006/relationships" xmlns:m="http://schemas.openxmlformats.org/officeDocument/2006/math" xmlns:v="urn:schemas-microsoft-com:vml" xmlns:wp="http://schemas.openxmlformats.org/drawingml/2006/wordprocessingDrawing" xmlns:w10="urn:schemas-microsoft-com:office:word" xmlns:w="http://schemas.openxmlformats.org/wordprocessingml/2006/main" xmlns:wne="http://schemas.microsoft.com/office/word/2006/wordml">
   <w:endnote w:type="separator" w:id="-1">
     <w:p>
       <w:pPr>
@@ -3467,7 +3450,7 @@
 </file>
 
 <file path=word/footer1.xml><?xml version="1.0" encoding="utf-8"?>
-<w:ftr xmlns:wpc="http://schemas.microsoft.com/office/word/2010/wordprocessingCanvas" xmlns:mc="http://schemas.openxmlformats.org/markup-compatibility/2006" xmlns:o="urn:schemas-microsoft-com:office:office" xmlns:r="http://schemas.openxmlformats.org/officeDocument/2006/relationships" xmlns:m="http://schemas.openxmlformats.org/officeDocument/2006/math" xmlns:v="urn:schemas-microsoft-com:vml" xmlns:wp14="http://schemas.microsoft.com/office/word/2010/wordprocessingDrawing" xmlns:wp="http://schemas.openxmlformats.org/drawingml/2006/wordprocessingDrawing" xmlns:w10="urn:schemas-microsoft-com:office:word" xmlns:w="http://schemas.openxmlformats.org/wordprocessingml/2006/main" xmlns:w14="http://schemas.microsoft.com/office/word/2010/wordml" xmlns:wpg="http://schemas.microsoft.com/office/word/2010/wordprocessingGroup" xmlns:wpi="http://schemas.microsoft.com/office/word/2010/wordprocessingInk" xmlns:wne="http://schemas.microsoft.com/office/word/2006/wordml" xmlns:wps="http://schemas.microsoft.com/office/word/2010/wordprocessingShape" mc:Ignorable="w14 wp14">
+<w:ftr xmlns:ve="http://schemas.openxmlformats.org/markup-compatibility/2006" xmlns:o="urn:schemas-microsoft-com:office:office" xmlns:r="http://schemas.openxmlformats.org/officeDocument/2006/relationships" xmlns:m="http://schemas.openxmlformats.org/officeDocument/2006/math" xmlns:v="urn:schemas-microsoft-com:vml" xmlns:wp="http://schemas.openxmlformats.org/drawingml/2006/wordprocessingDrawing" xmlns:w10="urn:schemas-microsoft-com:office:word" xmlns:w="http://schemas.openxmlformats.org/wordprocessingml/2006/main" xmlns:wne="http://schemas.microsoft.com/office/word/2006/wordml">
   <w:sdt>
     <w:sdtPr>
       <w:id w:val="569752798"/>
@@ -3476,7 +3459,6 @@
         <w:docPartUnique/>
       </w:docPartObj>
     </w:sdtPr>
-    <w:sdtEndPr/>
     <w:sdtContent>
       <w:sdt>
         <w:sdtPr>
@@ -3486,7 +3468,6 @@
             <w:docPartUnique/>
           </w:docPartObj>
         </w:sdtPr>
-        <w:sdtEndPr/>
         <w:sdtContent>
           <w:p>
             <w:pPr>
@@ -3529,7 +3510,7 @@
                 <w:b/>
                 <w:noProof/>
               </w:rPr>
-              <w:t>7</w:t>
+              <w:t>4</w:t>
             </w:r>
             <w:r>
               <w:rPr>
@@ -3640,7 +3621,7 @@
 </file>
 
 <file path=word/footnotes.xml><?xml version="1.0" encoding="utf-8"?>
-<w:footnotes xmlns:wpc="http://schemas.microsoft.com/office/word/2010/wordprocessingCanvas" xmlns:mc="http://schemas.openxmlformats.org/markup-compatibility/2006" xmlns:o="urn:schemas-microsoft-com:office:office" xmlns:r="http://schemas.openxmlformats.org/officeDocument/2006/relationships" xmlns:m="http://schemas.openxmlformats.org/officeDocument/2006/math" xmlns:v="urn:schemas-microsoft-com:vml" xmlns:wp14="http://schemas.microsoft.com/office/word/2010/wordprocessingDrawing" xmlns:wp="http://schemas.openxmlformats.org/drawingml/2006/wordprocessingDrawing" xmlns:w10="urn:schemas-microsoft-com:office:word" xmlns:w="http://schemas.openxmlformats.org/wordprocessingml/2006/main" xmlns:w14="http://schemas.microsoft.com/office/word/2010/wordml" xmlns:wpg="http://schemas.microsoft.com/office/word/2010/wordprocessingGroup" xmlns:wpi="http://schemas.microsoft.com/office/word/2010/wordprocessingInk" xmlns:wne="http://schemas.microsoft.com/office/word/2006/wordml" xmlns:wps="http://schemas.microsoft.com/office/word/2010/wordprocessingShape" mc:Ignorable="w14 wp14">
+<w:footnotes xmlns:ve="http://schemas.openxmlformats.org/markup-compatibility/2006" xmlns:o="urn:schemas-microsoft-com:office:office" xmlns:r="http://schemas.openxmlformats.org/officeDocument/2006/relationships" xmlns:m="http://schemas.openxmlformats.org/officeDocument/2006/math" xmlns:v="urn:schemas-microsoft-com:vml" xmlns:wp="http://schemas.openxmlformats.org/drawingml/2006/wordprocessingDrawing" xmlns:w10="urn:schemas-microsoft-com:office:word" xmlns:w="http://schemas.openxmlformats.org/wordprocessingml/2006/main" xmlns:wne="http://schemas.microsoft.com/office/word/2006/wordml">
   <w:footnote w:type="separator" w:id="-1">
     <w:p>
       <w:pPr>
@@ -3665,7 +3646,7 @@
 </file>
 
 <file path=word/header1.xml><?xml version="1.0" encoding="utf-8"?>
-<w:hdr xmlns:wpc="http://schemas.microsoft.com/office/word/2010/wordprocessingCanvas" xmlns:mc="http://schemas.openxmlformats.org/markup-compatibility/2006" xmlns:o="urn:schemas-microsoft-com:office:office" xmlns:r="http://schemas.openxmlformats.org/officeDocument/2006/relationships" xmlns:m="http://schemas.openxmlformats.org/officeDocument/2006/math" xmlns:v="urn:schemas-microsoft-com:vml" xmlns:wp14="http://schemas.microsoft.com/office/word/2010/wordprocessingDrawing" xmlns:wp="http://schemas.openxmlformats.org/drawingml/2006/wordprocessingDrawing" xmlns:w10="urn:schemas-microsoft-com:office:word" xmlns:w="http://schemas.openxmlformats.org/wordprocessingml/2006/main" xmlns:w14="http://schemas.microsoft.com/office/word/2010/wordml" xmlns:wpg="http://schemas.microsoft.com/office/word/2010/wordprocessingGroup" xmlns:wpi="http://schemas.microsoft.com/office/word/2010/wordprocessingInk" xmlns:wne="http://schemas.microsoft.com/office/word/2006/wordml" xmlns:wps="http://schemas.microsoft.com/office/word/2010/wordprocessingShape" mc:Ignorable="w14 wp14">
+<w:hdr xmlns:ve="http://schemas.openxmlformats.org/markup-compatibility/2006" xmlns:o="urn:schemas-microsoft-com:office:office" xmlns:r="http://schemas.openxmlformats.org/officeDocument/2006/relationships" xmlns:m="http://schemas.openxmlformats.org/officeDocument/2006/math" xmlns:v="urn:schemas-microsoft-com:vml" xmlns:wp="http://schemas.openxmlformats.org/drawingml/2006/wordprocessingDrawing" xmlns:w10="urn:schemas-microsoft-com:office:word" xmlns:w="http://schemas.openxmlformats.org/wordprocessingml/2006/main" xmlns:wne="http://schemas.microsoft.com/office/word/2006/wordml">
   <w:p>
     <w:pPr>
       <w:pStyle w:val="Cabealho"/>
@@ -3679,7 +3660,7 @@
 </file>
 
 <file path=word/styles.xml><?xml version="1.0" encoding="utf-8"?>
-<w:styles xmlns:mc="http://schemas.openxmlformats.org/markup-compatibility/2006" xmlns:r="http://schemas.openxmlformats.org/officeDocument/2006/relationships" xmlns:w="http://schemas.openxmlformats.org/wordprocessingml/2006/main" xmlns:w14="http://schemas.microsoft.com/office/word/2010/wordml" mc:Ignorable="w14">
+<w:styles xmlns:r="http://schemas.openxmlformats.org/officeDocument/2006/relationships" xmlns:w="http://schemas.openxmlformats.org/wordprocessingml/2006/main">
   <w:docDefaults>
     <w:rPrDefault>
       <w:rPr>
@@ -3839,11 +3820,11 @@
     <w:qFormat/>
     <w:rsid w:val="00951A98"/>
   </w:style>
-  <w:style w:type="paragraph" w:styleId="Cabealho1">
+  <w:style w:type="paragraph" w:styleId="Ttulo1">
     <w:name w:val="heading 1"/>
     <w:basedOn w:val="Normal"/>
     <w:next w:val="Normal"/>
-    <w:link w:val="Cabealho1Carcter"/>
+    <w:link w:val="Ttulo1Carcter"/>
     <w:uiPriority w:val="9"/>
     <w:qFormat/>
     <w:rsid w:val="00250ED8"/>
@@ -3862,11 +3843,11 @@
       <w:szCs w:val="28"/>
     </w:rPr>
   </w:style>
-  <w:style w:type="paragraph" w:styleId="Cabealho2">
+  <w:style w:type="paragraph" w:styleId="Ttulo2">
     <w:name w:val="heading 2"/>
     <w:basedOn w:val="Normal"/>
     <w:next w:val="Normal"/>
-    <w:link w:val="Cabealho2Carcter"/>
+    <w:link w:val="Ttulo2Carcter"/>
     <w:uiPriority w:val="9"/>
     <w:unhideWhenUsed/>
     <w:qFormat/>
@@ -3890,11 +3871,11 @@
       <w:szCs w:val="26"/>
     </w:rPr>
   </w:style>
-  <w:style w:type="paragraph" w:styleId="Cabealho3">
+  <w:style w:type="paragraph" w:styleId="Ttulo3">
     <w:name w:val="heading 3"/>
     <w:basedOn w:val="Normal"/>
     <w:next w:val="Normal"/>
-    <w:link w:val="Cabealho3Carcter"/>
+    <w:link w:val="Ttulo3Carcter"/>
     <w:uiPriority w:val="9"/>
     <w:semiHidden/>
     <w:unhideWhenUsed/>
@@ -3913,11 +3894,11 @@
       <w:color w:val="4F81BD" w:themeColor="accent1"/>
     </w:rPr>
   </w:style>
-  <w:style w:type="paragraph" w:styleId="Cabealho4">
+  <w:style w:type="paragraph" w:styleId="Ttulo4">
     <w:name w:val="heading 4"/>
     <w:basedOn w:val="Normal"/>
     <w:next w:val="Normal"/>
-    <w:link w:val="Cabealho4Carcter"/>
+    <w:link w:val="Ttulo4Carcter"/>
     <w:uiPriority w:val="9"/>
     <w:semiHidden/>
     <w:unhideWhenUsed/>
@@ -3938,11 +3919,11 @@
       <w:color w:val="4F81BD" w:themeColor="accent1"/>
     </w:rPr>
   </w:style>
-  <w:style w:type="paragraph" w:styleId="Cabealho5">
+  <w:style w:type="paragraph" w:styleId="Ttulo5">
     <w:name w:val="heading 5"/>
     <w:basedOn w:val="Normal"/>
     <w:next w:val="Normal"/>
-    <w:link w:val="Cabealho5Carcter"/>
+    <w:link w:val="Ttulo5Carcter"/>
     <w:uiPriority w:val="9"/>
     <w:semiHidden/>
     <w:unhideWhenUsed/>
@@ -3959,11 +3940,11 @@
       <w:color w:val="243F60" w:themeColor="accent1" w:themeShade="7F"/>
     </w:rPr>
   </w:style>
-  <w:style w:type="paragraph" w:styleId="Cabealho6">
+  <w:style w:type="paragraph" w:styleId="Ttulo6">
     <w:name w:val="heading 6"/>
     <w:basedOn w:val="Normal"/>
     <w:next w:val="Normal"/>
-    <w:link w:val="Cabealho6Carcter"/>
+    <w:link w:val="Ttulo6Carcter"/>
     <w:uiPriority w:val="9"/>
     <w:semiHidden/>
     <w:unhideWhenUsed/>
@@ -3982,11 +3963,11 @@
       <w:color w:val="243F60" w:themeColor="accent1" w:themeShade="7F"/>
     </w:rPr>
   </w:style>
-  <w:style w:type="paragraph" w:styleId="Cabealho7">
+  <w:style w:type="paragraph" w:styleId="Ttulo7">
     <w:name w:val="heading 7"/>
     <w:basedOn w:val="Normal"/>
     <w:next w:val="Normal"/>
-    <w:link w:val="Cabealho7Carcter"/>
+    <w:link w:val="Ttulo7Carcter"/>
     <w:uiPriority w:val="9"/>
     <w:semiHidden/>
     <w:unhideWhenUsed/>
@@ -4005,11 +3986,11 @@
       <w:color w:val="404040" w:themeColor="text1" w:themeTint="BF"/>
     </w:rPr>
   </w:style>
-  <w:style w:type="paragraph" w:styleId="Cabealho8">
+  <w:style w:type="paragraph" w:styleId="Ttulo8">
     <w:name w:val="heading 8"/>
     <w:basedOn w:val="Normal"/>
     <w:next w:val="Normal"/>
-    <w:link w:val="Cabealho8Carcter"/>
+    <w:link w:val="Ttulo8Carcter"/>
     <w:uiPriority w:val="9"/>
     <w:semiHidden/>
     <w:unhideWhenUsed/>
@@ -4028,11 +4009,11 @@
       <w:szCs w:val="20"/>
     </w:rPr>
   </w:style>
-  <w:style w:type="paragraph" w:styleId="Cabealho9">
+  <w:style w:type="paragraph" w:styleId="Ttulo9">
     <w:name w:val="heading 9"/>
     <w:basedOn w:val="Normal"/>
     <w:next w:val="Normal"/>
-    <w:link w:val="Cabealho9Carcter"/>
+    <w:link w:val="Ttulo9Carcter"/>
     <w:uiPriority w:val="9"/>
     <w:semiHidden/>
     <w:unhideWhenUsed/>
@@ -4064,6 +4045,7 @@
     <w:uiPriority w:val="99"/>
     <w:semiHidden/>
     <w:unhideWhenUsed/>
+    <w:qFormat/>
     <w:tblPr>
       <w:tblInd w:w="0" w:type="dxa"/>
       <w:tblCellMar>
@@ -4200,10 +4182,10 @@
       <w:szCs w:val="16"/>
     </w:rPr>
   </w:style>
-  <w:style w:type="character" w:customStyle="1" w:styleId="Cabealho1Carcter">
-    <w:name w:val="Cabeçalho 1 Carácter"/>
+  <w:style w:type="character" w:customStyle="1" w:styleId="Ttulo1Carcter">
+    <w:name w:val="Título 1 Carácter"/>
     <w:basedOn w:val="Tipodeletrapredefinidodopargrafo"/>
-    <w:link w:val="Cabealho1"/>
+    <w:link w:val="Ttulo1"/>
     <w:uiPriority w:val="9"/>
     <w:rsid w:val="00250ED8"/>
     <w:rPr>
@@ -4217,7 +4199,7 @@
   </w:style>
   <w:style w:type="paragraph" w:styleId="Ttulodondice">
     <w:name w:val="TOC Heading"/>
-    <w:basedOn w:val="Cabealho1"/>
+    <w:basedOn w:val="Ttulo1"/>
     <w:next w:val="Normal"/>
     <w:uiPriority w:val="39"/>
     <w:unhideWhenUsed/>
@@ -4277,10 +4259,10 @@
       <w:rFonts w:eastAsiaTheme="minorEastAsia"/>
     </w:rPr>
   </w:style>
-  <w:style w:type="character" w:customStyle="1" w:styleId="Cabealho2Carcter">
-    <w:name w:val="Cabeçalho 2 Carácter"/>
+  <w:style w:type="character" w:customStyle="1" w:styleId="Ttulo2Carcter">
+    <w:name w:val="Título 2 Carácter"/>
     <w:basedOn w:val="Tipodeletrapredefinidodopargrafo"/>
-    <w:link w:val="Cabealho2"/>
+    <w:link w:val="Ttulo2"/>
     <w:uiPriority w:val="9"/>
     <w:rsid w:val="00C633FC"/>
     <w:rPr>
@@ -4292,10 +4274,10 @@
       <w:szCs w:val="26"/>
     </w:rPr>
   </w:style>
-  <w:style w:type="character" w:customStyle="1" w:styleId="Cabealho3Carcter">
-    <w:name w:val="Cabeçalho 3 Carácter"/>
+  <w:style w:type="character" w:customStyle="1" w:styleId="Ttulo3Carcter">
+    <w:name w:val="Título 3 Carácter"/>
     <w:basedOn w:val="Tipodeletrapredefinidodopargrafo"/>
-    <w:link w:val="Cabealho3"/>
+    <w:link w:val="Ttulo3"/>
     <w:uiPriority w:val="9"/>
     <w:semiHidden/>
     <w:rsid w:val="00B02CE4"/>
@@ -4405,10 +4387,10 @@
       <w:color w:val="4F81BD" w:themeColor="accent1"/>
     </w:rPr>
   </w:style>
-  <w:style w:type="character" w:customStyle="1" w:styleId="Cabealho9Carcter">
-    <w:name w:val="Cabeçalho 9 Carácter"/>
+  <w:style w:type="character" w:customStyle="1" w:styleId="Ttulo9Carcter">
+    <w:name w:val="Título 9 Carácter"/>
     <w:basedOn w:val="Tipodeletrapredefinidodopargrafo"/>
-    <w:link w:val="Cabealho9"/>
+    <w:link w:val="Ttulo9"/>
     <w:uiPriority w:val="9"/>
     <w:semiHidden/>
     <w:rsid w:val="00AD2AFC"/>
@@ -4421,10 +4403,10 @@
       <w:szCs w:val="20"/>
     </w:rPr>
   </w:style>
-  <w:style w:type="character" w:customStyle="1" w:styleId="Cabealho8Carcter">
-    <w:name w:val="Cabeçalho 8 Carácter"/>
+  <w:style w:type="character" w:customStyle="1" w:styleId="Ttulo8Carcter">
+    <w:name w:val="Título 8 Carácter"/>
     <w:basedOn w:val="Tipodeletrapredefinidodopargrafo"/>
-    <w:link w:val="Cabealho8"/>
+    <w:link w:val="Ttulo8"/>
     <w:uiPriority w:val="9"/>
     <w:semiHidden/>
     <w:rsid w:val="00AD2AFC"/>
@@ -4435,10 +4417,10 @@
       <w:szCs w:val="20"/>
     </w:rPr>
   </w:style>
-  <w:style w:type="character" w:customStyle="1" w:styleId="Cabealho7Carcter">
-    <w:name w:val="Cabeçalho 7 Carácter"/>
+  <w:style w:type="character" w:customStyle="1" w:styleId="Ttulo7Carcter">
+    <w:name w:val="Título 7 Carácter"/>
     <w:basedOn w:val="Tipodeletrapredefinidodopargrafo"/>
-    <w:link w:val="Cabealho7"/>
+    <w:link w:val="Ttulo7"/>
     <w:uiPriority w:val="9"/>
     <w:semiHidden/>
     <w:rsid w:val="00AD2AFC"/>
@@ -4449,10 +4431,10 @@
       <w:color w:val="404040" w:themeColor="text1" w:themeTint="BF"/>
     </w:rPr>
   </w:style>
-  <w:style w:type="character" w:customStyle="1" w:styleId="Cabealho6Carcter">
-    <w:name w:val="Cabeçalho 6 Carácter"/>
+  <w:style w:type="character" w:customStyle="1" w:styleId="Ttulo6Carcter">
+    <w:name w:val="Título 6 Carácter"/>
     <w:basedOn w:val="Tipodeletrapredefinidodopargrafo"/>
-    <w:link w:val="Cabealho6"/>
+    <w:link w:val="Ttulo6"/>
     <w:uiPriority w:val="9"/>
     <w:semiHidden/>
     <w:rsid w:val="00AD2AFC"/>
@@ -4463,10 +4445,10 @@
       <w:color w:val="243F60" w:themeColor="accent1" w:themeShade="7F"/>
     </w:rPr>
   </w:style>
-  <w:style w:type="character" w:customStyle="1" w:styleId="Cabealho5Carcter">
-    <w:name w:val="Cabeçalho 5 Carácter"/>
+  <w:style w:type="character" w:customStyle="1" w:styleId="Ttulo5Carcter">
+    <w:name w:val="Título 5 Carácter"/>
     <w:basedOn w:val="Tipodeletrapredefinidodopargrafo"/>
-    <w:link w:val="Cabealho5"/>
+    <w:link w:val="Ttulo5"/>
     <w:uiPriority w:val="9"/>
     <w:semiHidden/>
     <w:rsid w:val="00AD2AFC"/>
@@ -4475,10 +4457,10 @@
       <w:color w:val="243F60" w:themeColor="accent1" w:themeShade="7F"/>
     </w:rPr>
   </w:style>
-  <w:style w:type="character" w:customStyle="1" w:styleId="Cabealho4Carcter">
-    <w:name w:val="Cabeçalho 4 Carácter"/>
+  <w:style w:type="character" w:customStyle="1" w:styleId="Ttulo4Carcter">
+    <w:name w:val="Título 4 Carácter"/>
     <w:basedOn w:val="Tipodeletrapredefinidodopargrafo"/>
-    <w:link w:val="Cabealho4"/>
+    <w:link w:val="Ttulo4"/>
     <w:uiPriority w:val="9"/>
     <w:semiHidden/>
     <w:rsid w:val="00AD2AFC"/>
@@ -4493,12 +4475,20 @@
   </w:style>
   <w:style w:type="paragraph" w:styleId="SemEspaamento">
     <w:name w:val="No Spacing"/>
+    <w:link w:val="SemEspaamentoCarcter"/>
     <w:uiPriority w:val="1"/>
     <w:qFormat/>
     <w:rsid w:val="00C633FC"/>
     <w:pPr>
       <w:spacing w:after="0" w:line="240" w:lineRule="auto"/>
     </w:pPr>
+  </w:style>
+  <w:style w:type="character" w:customStyle="1" w:styleId="SemEspaamentoCarcter">
+    <w:name w:val="Sem Espaçamento Carácter"/>
+    <w:basedOn w:val="Tipodeletrapredefinidodopargrafo"/>
+    <w:link w:val="SemEspaamento"/>
+    <w:uiPriority w:val="1"/>
+    <w:rsid w:val="0036093C"/>
   </w:style>
 </w:styles>
 </file>
@@ -4981,7 +4971,7 @@
 </file>
 
 <file path=customXml/itemProps1.xml><?xml version="1.0" encoding="utf-8"?>
-<ds:datastoreItem xmlns:ds="http://schemas.openxmlformats.org/officeDocument/2006/customXml" ds:itemID="{F5AB2869-8C7C-4DC1-80AF-09494F6D1221}">
+<ds:datastoreItem xmlns:ds="http://schemas.openxmlformats.org/officeDocument/2006/customXml" ds:itemID="{234CF32B-2730-4DCF-ACB4-3A6F847F485B}">
   <ds:schemaRefs>
     <ds:schemaRef ds:uri="http://schemas.openxmlformats.org/officeDocument/2006/bibliography"/>
   </ds:schemaRefs>

</xml_diff>

<commit_message>
More work done on the Documents. Some small changes on the code.
</commit_message>
<xml_diff>
--- a/doc/Programmers Guide for TIE.docx
+++ b/doc/Programmers Guide for TIE.docx
@@ -1,6 +1,6 @@
 
 <file path=word/document.xml><?xml version="1.0" encoding="utf-8"?>
-<w:document xmlns:ve="http://schemas.openxmlformats.org/markup-compatibility/2006" xmlns:o="urn:schemas-microsoft-com:office:office" xmlns:r="http://schemas.openxmlformats.org/officeDocument/2006/relationships" xmlns:m="http://schemas.openxmlformats.org/officeDocument/2006/math" xmlns:v="urn:schemas-microsoft-com:vml" xmlns:wp="http://schemas.openxmlformats.org/drawingml/2006/wordprocessingDrawing" xmlns:w10="urn:schemas-microsoft-com:office:word" xmlns:w="http://schemas.openxmlformats.org/wordprocessingml/2006/main" xmlns:wne="http://schemas.microsoft.com/office/word/2006/wordml">
+<w:document xmlns:wpc="http://schemas.microsoft.com/office/word/2010/wordprocessingCanvas" xmlns:mc="http://schemas.openxmlformats.org/markup-compatibility/2006" xmlns:o="urn:schemas-microsoft-com:office:office" xmlns:r="http://schemas.openxmlformats.org/officeDocument/2006/relationships" xmlns:m="http://schemas.openxmlformats.org/officeDocument/2006/math" xmlns:v="urn:schemas-microsoft-com:vml" xmlns:wp14="http://schemas.microsoft.com/office/word/2010/wordprocessingDrawing" xmlns:wp="http://schemas.openxmlformats.org/drawingml/2006/wordprocessingDrawing" xmlns:w10="urn:schemas-microsoft-com:office:word" xmlns:w="http://schemas.openxmlformats.org/wordprocessingml/2006/main" xmlns:w14="http://schemas.microsoft.com/office/word/2010/wordml" xmlns:wpg="http://schemas.microsoft.com/office/word/2010/wordprocessingGroup" xmlns:wpi="http://schemas.microsoft.com/office/word/2010/wordprocessingInk" xmlns:wne="http://schemas.microsoft.com/office/word/2006/wordml" xmlns:wps="http://schemas.microsoft.com/office/word/2010/wordprocessingShape" mc:Ignorable="w14 wp14">
   <w:body>
     <w:sdt>
       <w:sdtPr>
@@ -46,6 +46,7 @@
                           <w:dataBinding w:prefixMappings="xmlns:ns0='http://schemas.openxmlformats.org/package/2006/metadata/core-properties' xmlns:ns1='http://purl.org/dc/elements/1.1/'" w:xpath="/ns0:coreProperties[1]/ns1:creator[1]" w:storeItemID="{6C3C8BC8-F283-45AE-878A-BAB7291924A1}"/>
                           <w:text/>
                         </w:sdtPr>
+                        <w:sdtEndPr/>
                         <w:sdtContent>
                           <w:r>
                             <w:rPr>
@@ -173,6 +174,7 @@
                         <w:dataBinding w:prefixMappings="xmlns:ns0='http://schemas.openxmlformats.org/package/2006/metadata/core-properties' xmlns:ns1='http://purl.org/dc/elements/1.1/'" w:xpath="/ns0:coreProperties[1]/ns1:subject[1]" w:storeItemID="{6C3C8BC8-F283-45AE-878A-BAB7291924A1}"/>
                         <w:text/>
                       </w:sdtPr>
+                      <w:sdtEndPr/>
                       <w:sdtContent>
                         <w:p>
                           <w:pPr>
@@ -225,6 +227,7 @@
           <w:docPartUnique/>
         </w:docPartObj>
       </w:sdtPr>
+      <w:sdtEndPr/>
       <w:sdtContent>
         <w:p>
           <w:pPr>
@@ -263,7 +266,7 @@
               <w:lang w:eastAsia="pt-PT"/>
             </w:rPr>
           </w:pPr>
-          <w:hyperlink w:anchor="_Toc374971321" w:history="1">
+          <w:hyperlink w:anchor="_Toc375047525" w:history="1">
             <w:r>
               <w:rPr>
                 <w:rStyle w:val="Hiperligao"/>
@@ -291,7 +294,7 @@
                 <w:noProof/>
                 <w:webHidden/>
               </w:rPr>
-              <w:instrText xml:space="preserve"> PAGEREF _Toc374971321 \h </w:instrText>
+              <w:instrText xml:space="preserve"> PAGEREF _Toc375047525 \h </w:instrText>
             </w:r>
             <w:r>
               <w:rPr>
@@ -333,7 +336,7 @@
               <w:lang w:eastAsia="pt-PT"/>
             </w:rPr>
           </w:pPr>
-          <w:hyperlink w:anchor="_Toc374971322" w:history="1">
+          <w:hyperlink w:anchor="_Toc375047526" w:history="1">
             <w:r>
               <w:rPr>
                 <w:rStyle w:val="Hiperligao"/>
@@ -361,7 +364,7 @@
                 <w:noProof/>
                 <w:webHidden/>
               </w:rPr>
-              <w:instrText xml:space="preserve"> PAGEREF _Toc374971322 \h </w:instrText>
+              <w:instrText xml:space="preserve"> PAGEREF _Toc375047526 \h </w:instrText>
             </w:r>
             <w:r>
               <w:rPr>
@@ -403,7 +406,7 @@
               <w:lang w:eastAsia="pt-PT"/>
             </w:rPr>
           </w:pPr>
-          <w:hyperlink w:anchor="_Toc374971323" w:history="1">
+          <w:hyperlink w:anchor="_Toc375047527" w:history="1">
             <w:r>
               <w:rPr>
                 <w:rStyle w:val="Hiperligao"/>
@@ -431,7 +434,7 @@
                 <w:noProof/>
                 <w:webHidden/>
               </w:rPr>
-              <w:instrText xml:space="preserve"> PAGEREF _Toc374971323 \h </w:instrText>
+              <w:instrText xml:space="preserve"> PAGEREF _Toc375047527 \h </w:instrText>
             </w:r>
             <w:r>
               <w:rPr>
@@ -473,7 +476,7 @@
               <w:lang w:eastAsia="pt-PT"/>
             </w:rPr>
           </w:pPr>
-          <w:hyperlink w:anchor="_Toc374971324" w:history="1">
+          <w:hyperlink w:anchor="_Toc375047528" w:history="1">
             <w:r>
               <w:rPr>
                 <w:rStyle w:val="Hiperligao"/>
@@ -501,7 +504,7 @@
                 <w:noProof/>
                 <w:webHidden/>
               </w:rPr>
-              <w:instrText xml:space="preserve"> PAGEREF _Toc374971324 \h </w:instrText>
+              <w:instrText xml:space="preserve"> PAGEREF _Toc375047528 \h </w:instrText>
             </w:r>
             <w:r>
               <w:rPr>
@@ -543,7 +546,7 @@
               <w:lang w:eastAsia="pt-PT"/>
             </w:rPr>
           </w:pPr>
-          <w:hyperlink w:anchor="_Toc374971325" w:history="1">
+          <w:hyperlink w:anchor="_Toc375047529" w:history="1">
             <w:r>
               <w:rPr>
                 <w:rStyle w:val="Hiperligao"/>
@@ -572,7 +575,7 @@
                 <w:noProof/>
                 <w:webHidden/>
               </w:rPr>
-              <w:instrText xml:space="preserve"> PAGEREF _Toc374971325 \h </w:instrText>
+              <w:instrText xml:space="preserve"> PAGEREF _Toc375047529 \h </w:instrText>
             </w:r>
             <w:r>
               <w:rPr>
@@ -614,7 +617,7 @@
               <w:lang w:eastAsia="pt-PT"/>
             </w:rPr>
           </w:pPr>
-          <w:hyperlink w:anchor="_Toc374971326" w:history="1">
+          <w:hyperlink w:anchor="_Toc375047530" w:history="1">
             <w:r>
               <w:rPr>
                 <w:rStyle w:val="Hiperligao"/>
@@ -643,7 +646,7 @@
                 <w:noProof/>
                 <w:webHidden/>
               </w:rPr>
-              <w:instrText xml:space="preserve"> PAGEREF _Toc374971326 \h </w:instrText>
+              <w:instrText xml:space="preserve"> PAGEREF _Toc375047530 \h </w:instrText>
             </w:r>
             <w:r>
               <w:rPr>
@@ -685,7 +688,7 @@
               <w:lang w:eastAsia="pt-PT"/>
             </w:rPr>
           </w:pPr>
-          <w:hyperlink w:anchor="_Toc374971327" w:history="1">
+          <w:hyperlink w:anchor="_Toc375047531" w:history="1">
             <w:r>
               <w:rPr>
                 <w:rStyle w:val="Hiperligao"/>
@@ -714,7 +717,7 @@
                 <w:noProof/>
                 <w:webHidden/>
               </w:rPr>
-              <w:instrText xml:space="preserve"> PAGEREF _Toc374971327 \h </w:instrText>
+              <w:instrText xml:space="preserve"> PAGEREF _Toc375047531 \h </w:instrText>
             </w:r>
             <w:r>
               <w:rPr>
@@ -735,6 +738,644 @@
                 <w:webHidden/>
               </w:rPr>
               <w:t>6</w:t>
+            </w:r>
+            <w:r>
+              <w:rPr>
+                <w:noProof/>
+                <w:webHidden/>
+              </w:rPr>
+              <w:fldChar w:fldCharType="end"/>
+            </w:r>
+          </w:hyperlink>
+        </w:p>
+        <w:p>
+          <w:pPr>
+            <w:pStyle w:val="ndice1"/>
+            <w:tabs>
+              <w:tab w:val="right" w:leader="dot" w:pos="8494"/>
+            </w:tabs>
+            <w:rPr>
+              <w:noProof/>
+              <w:lang w:eastAsia="pt-PT"/>
+            </w:rPr>
+          </w:pPr>
+          <w:hyperlink w:anchor="_Toc375047532" w:history="1">
+            <w:r>
+              <w:rPr>
+                <w:rStyle w:val="Hiperligao"/>
+                <w:noProof/>
+                <w:lang w:val="en-US"/>
+              </w:rPr>
+              <w:t>All the existent functions</w:t>
+            </w:r>
+            <w:r>
+              <w:rPr>
+                <w:noProof/>
+                <w:webHidden/>
+              </w:rPr>
+              <w:tab/>
+            </w:r>
+            <w:r>
+              <w:rPr>
+                <w:noProof/>
+                <w:webHidden/>
+              </w:rPr>
+              <w:fldChar w:fldCharType="begin"/>
+            </w:r>
+            <w:r>
+              <w:rPr>
+                <w:noProof/>
+                <w:webHidden/>
+              </w:rPr>
+              <w:instrText xml:space="preserve"> PAGEREF _Toc375047532 \h </w:instrText>
+            </w:r>
+            <w:r>
+              <w:rPr>
+                <w:noProof/>
+                <w:webHidden/>
+              </w:rPr>
+            </w:r>
+            <w:r>
+              <w:rPr>
+                <w:noProof/>
+                <w:webHidden/>
+              </w:rPr>
+              <w:fldChar w:fldCharType="separate"/>
+            </w:r>
+            <w:r>
+              <w:rPr>
+                <w:noProof/>
+                <w:webHidden/>
+              </w:rPr>
+              <w:t>7</w:t>
+            </w:r>
+            <w:r>
+              <w:rPr>
+                <w:noProof/>
+                <w:webHidden/>
+              </w:rPr>
+              <w:fldChar w:fldCharType="end"/>
+            </w:r>
+          </w:hyperlink>
+        </w:p>
+        <w:p>
+          <w:pPr>
+            <w:pStyle w:val="ndice2"/>
+            <w:tabs>
+              <w:tab w:val="right" w:leader="dot" w:pos="8494"/>
+            </w:tabs>
+            <w:rPr>
+              <w:noProof/>
+              <w:lang w:eastAsia="pt-PT"/>
+            </w:rPr>
+          </w:pPr>
+          <w:hyperlink w:anchor="_Toc375047533" w:history="1">
+            <w:r>
+              <w:rPr>
+                <w:rStyle w:val="Hiperligao"/>
+                <w:iCs/>
+                <w:noProof/>
+                <w:lang w:val="en-US"/>
+              </w:rPr>
+              <w:t>[Enum] DisplayType</w:t>
+            </w:r>
+            <w:r>
+              <w:rPr>
+                <w:noProof/>
+                <w:webHidden/>
+              </w:rPr>
+              <w:tab/>
+            </w:r>
+            <w:r>
+              <w:rPr>
+                <w:noProof/>
+                <w:webHidden/>
+              </w:rPr>
+              <w:fldChar w:fldCharType="begin"/>
+            </w:r>
+            <w:r>
+              <w:rPr>
+                <w:noProof/>
+                <w:webHidden/>
+              </w:rPr>
+              <w:instrText xml:space="preserve"> PAGEREF _Toc375047533 \h </w:instrText>
+            </w:r>
+            <w:r>
+              <w:rPr>
+                <w:noProof/>
+                <w:webHidden/>
+              </w:rPr>
+            </w:r>
+            <w:r>
+              <w:rPr>
+                <w:noProof/>
+                <w:webHidden/>
+              </w:rPr>
+              <w:fldChar w:fldCharType="separate"/>
+            </w:r>
+            <w:r>
+              <w:rPr>
+                <w:noProof/>
+                <w:webHidden/>
+              </w:rPr>
+              <w:t>7</w:t>
+            </w:r>
+            <w:r>
+              <w:rPr>
+                <w:noProof/>
+                <w:webHidden/>
+              </w:rPr>
+              <w:fldChar w:fldCharType="end"/>
+            </w:r>
+          </w:hyperlink>
+        </w:p>
+        <w:p>
+          <w:pPr>
+            <w:pStyle w:val="ndice2"/>
+            <w:tabs>
+              <w:tab w:val="right" w:leader="dot" w:pos="8494"/>
+            </w:tabs>
+            <w:rPr>
+              <w:noProof/>
+              <w:lang w:eastAsia="pt-PT"/>
+            </w:rPr>
+          </w:pPr>
+          <w:hyperlink w:anchor="_Toc375047534" w:history="1">
+            <w:r>
+              <w:rPr>
+                <w:rStyle w:val="Hiperligao"/>
+                <w:iCs/>
+                <w:noProof/>
+                <w:lang w:val="en-US"/>
+              </w:rPr>
+              <w:t>readKey() - Byte</w:t>
+            </w:r>
+            <w:r>
+              <w:rPr>
+                <w:noProof/>
+                <w:webHidden/>
+              </w:rPr>
+              <w:tab/>
+            </w:r>
+            <w:r>
+              <w:rPr>
+                <w:noProof/>
+                <w:webHidden/>
+              </w:rPr>
+              <w:fldChar w:fldCharType="begin"/>
+            </w:r>
+            <w:r>
+              <w:rPr>
+                <w:noProof/>
+                <w:webHidden/>
+              </w:rPr>
+              <w:instrText xml:space="preserve"> PAGEREF _Toc375047534 \h </w:instrText>
+            </w:r>
+            <w:r>
+              <w:rPr>
+                <w:noProof/>
+                <w:webHidden/>
+              </w:rPr>
+            </w:r>
+            <w:r>
+              <w:rPr>
+                <w:noProof/>
+                <w:webHidden/>
+              </w:rPr>
+              <w:fldChar w:fldCharType="separate"/>
+            </w:r>
+            <w:r>
+              <w:rPr>
+                <w:noProof/>
+                <w:webHidden/>
+              </w:rPr>
+              <w:t>7</w:t>
+            </w:r>
+            <w:r>
+              <w:rPr>
+                <w:noProof/>
+                <w:webHidden/>
+              </w:rPr>
+              <w:fldChar w:fldCharType="end"/>
+            </w:r>
+          </w:hyperlink>
+        </w:p>
+        <w:p>
+          <w:pPr>
+            <w:pStyle w:val="ndice2"/>
+            <w:tabs>
+              <w:tab w:val="right" w:leader="dot" w:pos="8494"/>
+            </w:tabs>
+            <w:rPr>
+              <w:noProof/>
+              <w:lang w:eastAsia="pt-PT"/>
+            </w:rPr>
+          </w:pPr>
+          <w:hyperlink w:anchor="_Toc375047535" w:history="1">
+            <w:r>
+              <w:rPr>
+                <w:rStyle w:val="Hiperligao"/>
+                <w:iCs/>
+                <w:noProof/>
+                <w:lang w:val="en-US"/>
+              </w:rPr>
+              <w:t>read - String</w:t>
+            </w:r>
+            <w:r>
+              <w:rPr>
+                <w:noProof/>
+                <w:webHidden/>
+              </w:rPr>
+              <w:tab/>
+            </w:r>
+            <w:r>
+              <w:rPr>
+                <w:noProof/>
+                <w:webHidden/>
+              </w:rPr>
+              <w:fldChar w:fldCharType="begin"/>
+            </w:r>
+            <w:r>
+              <w:rPr>
+                <w:noProof/>
+                <w:webHidden/>
+              </w:rPr>
+              <w:instrText xml:space="preserve"> PAGEREF _Toc375047535 \h </w:instrText>
+            </w:r>
+            <w:r>
+              <w:rPr>
+                <w:noProof/>
+                <w:webHidden/>
+              </w:rPr>
+            </w:r>
+            <w:r>
+              <w:rPr>
+                <w:noProof/>
+                <w:webHidden/>
+              </w:rPr>
+              <w:fldChar w:fldCharType="separate"/>
+            </w:r>
+            <w:r>
+              <w:rPr>
+                <w:noProof/>
+                <w:webHidden/>
+              </w:rPr>
+              <w:t>7</w:t>
+            </w:r>
+            <w:r>
+              <w:rPr>
+                <w:noProof/>
+                <w:webHidden/>
+              </w:rPr>
+              <w:fldChar w:fldCharType="end"/>
+            </w:r>
+          </w:hyperlink>
+        </w:p>
+        <w:p>
+          <w:pPr>
+            <w:pStyle w:val="ndice2"/>
+            <w:tabs>
+              <w:tab w:val="right" w:leader="dot" w:pos="8494"/>
+            </w:tabs>
+            <w:rPr>
+              <w:noProof/>
+              <w:lang w:eastAsia="pt-PT"/>
+            </w:rPr>
+          </w:pPr>
+          <w:hyperlink w:anchor="_Toc375047536" w:history="1">
+            <w:r>
+              <w:rPr>
+                <w:rStyle w:val="Hiperligao"/>
+                <w:iCs/>
+                <w:noProof/>
+                <w:lang w:val="en-US"/>
+              </w:rPr>
+              <w:t>readln - String</w:t>
+            </w:r>
+            <w:r>
+              <w:rPr>
+                <w:noProof/>
+                <w:webHidden/>
+              </w:rPr>
+              <w:tab/>
+            </w:r>
+            <w:r>
+              <w:rPr>
+                <w:noProof/>
+                <w:webHidden/>
+              </w:rPr>
+              <w:fldChar w:fldCharType="begin"/>
+            </w:r>
+            <w:r>
+              <w:rPr>
+                <w:noProof/>
+                <w:webHidden/>
+              </w:rPr>
+              <w:instrText xml:space="preserve"> PAGEREF _Toc375047536 \h </w:instrText>
+            </w:r>
+            <w:r>
+              <w:rPr>
+                <w:noProof/>
+                <w:webHidden/>
+              </w:rPr>
+            </w:r>
+            <w:r>
+              <w:rPr>
+                <w:noProof/>
+                <w:webHidden/>
+              </w:rPr>
+              <w:fldChar w:fldCharType="separate"/>
+            </w:r>
+            <w:r>
+              <w:rPr>
+                <w:noProof/>
+                <w:webHidden/>
+              </w:rPr>
+              <w:t>7</w:t>
+            </w:r>
+            <w:r>
+              <w:rPr>
+                <w:noProof/>
+                <w:webHidden/>
+              </w:rPr>
+              <w:fldChar w:fldCharType="end"/>
+            </w:r>
+          </w:hyperlink>
+        </w:p>
+        <w:p>
+          <w:pPr>
+            <w:pStyle w:val="ndice2"/>
+            <w:tabs>
+              <w:tab w:val="right" w:leader="dot" w:pos="8494"/>
+            </w:tabs>
+            <w:rPr>
+              <w:noProof/>
+              <w:lang w:eastAsia="pt-PT"/>
+            </w:rPr>
+          </w:pPr>
+          <w:hyperlink w:anchor="_Toc375047537" w:history="1">
+            <w:r>
+              <w:rPr>
+                <w:rStyle w:val="Hiperligao"/>
+                <w:iCs/>
+                <w:noProof/>
+                <w:lang w:val="en-US"/>
+              </w:rPr>
+              <w:t>readPW - String</w:t>
+            </w:r>
+            <w:r>
+              <w:rPr>
+                <w:noProof/>
+                <w:webHidden/>
+              </w:rPr>
+              <w:tab/>
+            </w:r>
+            <w:r>
+              <w:rPr>
+                <w:noProof/>
+                <w:webHidden/>
+              </w:rPr>
+              <w:fldChar w:fldCharType="begin"/>
+            </w:r>
+            <w:r>
+              <w:rPr>
+                <w:noProof/>
+                <w:webHidden/>
+              </w:rPr>
+              <w:instrText xml:space="preserve"> PAGEREF _Toc375047537 \h </w:instrText>
+            </w:r>
+            <w:r>
+              <w:rPr>
+                <w:noProof/>
+                <w:webHidden/>
+              </w:rPr>
+            </w:r>
+            <w:r>
+              <w:rPr>
+                <w:noProof/>
+                <w:webHidden/>
+              </w:rPr>
+              <w:fldChar w:fldCharType="separate"/>
+            </w:r>
+            <w:r>
+              <w:rPr>
+                <w:noProof/>
+                <w:webHidden/>
+              </w:rPr>
+              <w:t>8</w:t>
+            </w:r>
+            <w:r>
+              <w:rPr>
+                <w:noProof/>
+                <w:webHidden/>
+              </w:rPr>
+              <w:fldChar w:fldCharType="end"/>
+            </w:r>
+          </w:hyperlink>
+        </w:p>
+        <w:p>
+          <w:pPr>
+            <w:pStyle w:val="ndice2"/>
+            <w:tabs>
+              <w:tab w:val="right" w:leader="dot" w:pos="8494"/>
+            </w:tabs>
+            <w:rPr>
+              <w:noProof/>
+              <w:lang w:eastAsia="pt-PT"/>
+            </w:rPr>
+          </w:pPr>
+          <w:hyperlink w:anchor="_Toc375047538" w:history="1">
+            <w:r>
+              <w:rPr>
+                <w:rStyle w:val="Hiperligao"/>
+                <w:iCs/>
+                <w:noProof/>
+                <w:lang w:val="en-US"/>
+              </w:rPr>
+              <w:t>read - Integer</w:t>
+            </w:r>
+            <w:r>
+              <w:rPr>
+                <w:noProof/>
+                <w:webHidden/>
+              </w:rPr>
+              <w:tab/>
+            </w:r>
+            <w:r>
+              <w:rPr>
+                <w:noProof/>
+                <w:webHidden/>
+              </w:rPr>
+              <w:fldChar w:fldCharType="begin"/>
+            </w:r>
+            <w:r>
+              <w:rPr>
+                <w:noProof/>
+                <w:webHidden/>
+              </w:rPr>
+              <w:instrText xml:space="preserve"> PAGEREF _Toc375047538 \h </w:instrText>
+            </w:r>
+            <w:r>
+              <w:rPr>
+                <w:noProof/>
+                <w:webHidden/>
+              </w:rPr>
+            </w:r>
+            <w:r>
+              <w:rPr>
+                <w:noProof/>
+                <w:webHidden/>
+              </w:rPr>
+              <w:fldChar w:fldCharType="separate"/>
+            </w:r>
+            <w:r>
+              <w:rPr>
+                <w:noProof/>
+                <w:webHidden/>
+              </w:rPr>
+              <w:t>8</w:t>
+            </w:r>
+            <w:r>
+              <w:rPr>
+                <w:noProof/>
+                <w:webHidden/>
+              </w:rPr>
+              <w:fldChar w:fldCharType="end"/>
+            </w:r>
+          </w:hyperlink>
+        </w:p>
+        <w:p>
+          <w:pPr>
+            <w:pStyle w:val="ndice2"/>
+            <w:tabs>
+              <w:tab w:val="right" w:leader="dot" w:pos="8494"/>
+            </w:tabs>
+            <w:rPr>
+              <w:noProof/>
+              <w:lang w:eastAsia="pt-PT"/>
+            </w:rPr>
+          </w:pPr>
+          <w:hyperlink w:anchor="_Toc375047539" w:history="1">
+            <w:r>
+              <w:rPr>
+                <w:rStyle w:val="Hiperligao"/>
+                <w:iCs/>
+                <w:noProof/>
+                <w:lang w:val="en-US"/>
+              </w:rPr>
+              <w:t>readln - Integer</w:t>
+            </w:r>
+            <w:r>
+              <w:rPr>
+                <w:noProof/>
+                <w:webHidden/>
+              </w:rPr>
+              <w:tab/>
+            </w:r>
+            <w:r>
+              <w:rPr>
+                <w:noProof/>
+                <w:webHidden/>
+              </w:rPr>
+              <w:fldChar w:fldCharType="begin"/>
+            </w:r>
+            <w:r>
+              <w:rPr>
+                <w:noProof/>
+                <w:webHidden/>
+              </w:rPr>
+              <w:instrText xml:space="preserve"> PAGEREF _Toc375047539 \h </w:instrText>
+            </w:r>
+            <w:r>
+              <w:rPr>
+                <w:noProof/>
+                <w:webHidden/>
+              </w:rPr>
+            </w:r>
+            <w:r>
+              <w:rPr>
+                <w:noProof/>
+                <w:webHidden/>
+              </w:rPr>
+              <w:fldChar w:fldCharType="separate"/>
+            </w:r>
+            <w:r>
+              <w:rPr>
+                <w:noProof/>
+                <w:webHidden/>
+              </w:rPr>
+              <w:t>8</w:t>
+            </w:r>
+            <w:r>
+              <w:rPr>
+                <w:noProof/>
+                <w:webHidden/>
+              </w:rPr>
+              <w:fldChar w:fldCharType="end"/>
+            </w:r>
+          </w:hyperlink>
+        </w:p>
+        <w:p>
+          <w:pPr>
+            <w:pStyle w:val="ndice2"/>
+            <w:tabs>
+              <w:tab w:val="right" w:leader="dot" w:pos="8494"/>
+            </w:tabs>
+            <w:rPr>
+              <w:noProof/>
+              <w:lang w:eastAsia="pt-PT"/>
+            </w:rPr>
+          </w:pPr>
+          <w:hyperlink w:anchor="_Toc375047540" w:history="1">
+            <w:r>
+              <w:rPr>
+                <w:rStyle w:val="Hiperligao"/>
+                <w:iCs/>
+                <w:noProof/>
+                <w:lang w:val="en-US"/>
+              </w:rPr>
+              <w:t>readPW - Integer</w:t>
+            </w:r>
+            <w:r>
+              <w:rPr>
+                <w:noProof/>
+                <w:webHidden/>
+              </w:rPr>
+              <w:tab/>
+            </w:r>
+            <w:r>
+              <w:rPr>
+                <w:noProof/>
+                <w:webHidden/>
+              </w:rPr>
+              <w:fldChar w:fldCharType="begin"/>
+            </w:r>
+            <w:r>
+              <w:rPr>
+                <w:noProof/>
+                <w:webHidden/>
+              </w:rPr>
+              <w:instrText xml:space="preserve"> PAGEREF _Toc375047540 \h </w:instrText>
+            </w:r>
+            <w:r>
+              <w:rPr>
+                <w:noProof/>
+                <w:webHidden/>
+              </w:rPr>
+            </w:r>
+            <w:r>
+              <w:rPr>
+                <w:noProof/>
+                <w:webHidden/>
+              </w:rPr>
+              <w:fldChar w:fldCharType="separate"/>
+            </w:r>
+            <w:r>
+              <w:rPr>
+                <w:noProof/>
+                <w:webHidden/>
+              </w:rPr>
+              <w:t>8</w:t>
             </w:r>
             <w:r>
               <w:rPr>
@@ -778,7 +1419,7 @@
         </w:rPr>
       </w:pPr>
       <w:bookmarkStart w:id="0" w:name="_Toc374457409"/>
-      <w:bookmarkStart w:id="1" w:name="_Toc374971321"/>
+      <w:bookmarkStart w:id="1" w:name="_Toc375047525"/>
       <w:r>
         <w:rPr>
           <w:lang w:val="en-US"/>
@@ -854,7 +1495,7 @@
         </w:rPr>
       </w:pPr>
       <w:bookmarkStart w:id="2" w:name="_Toc374457410"/>
-      <w:bookmarkStart w:id="3" w:name="_Toc374971322"/>
+      <w:bookmarkStart w:id="3" w:name="_Toc375047526"/>
       <w:r>
         <w:rPr>
           <w:lang w:val="en-US"/>
@@ -929,7 +1570,7 @@
         </w:rPr>
       </w:pPr>
       <w:bookmarkStart w:id="4" w:name="_Toc374457411"/>
-      <w:bookmarkStart w:id="5" w:name="_Toc374971323"/>
+      <w:bookmarkStart w:id="5" w:name="_Toc375047527"/>
       <w:r>
         <w:rPr>
           <w:lang w:val="en-US"/>
@@ -962,7 +1603,21 @@
         <w:rPr>
           <w:lang w:val="en-US"/>
         </w:rPr>
-        <w:t>The Display Modes are  Console, Dynamic Console and Window</w:t>
+        <w:t xml:space="preserve">The Display Modes </w:t>
+      </w:r>
+      <w:proofErr w:type="gramStart"/>
+      <w:r>
+        <w:rPr>
+          <w:lang w:val="en-US"/>
+        </w:rPr>
+        <w:t>are  Console</w:t>
+      </w:r>
+      <w:proofErr w:type="gramEnd"/>
+      <w:r>
+        <w:rPr>
+          <w:lang w:val="en-US"/>
+        </w:rPr>
+        <w:t>, Dynamic Console and Window</w:t>
       </w:r>
       <w:r>
         <w:rPr>
@@ -981,7 +1636,21 @@
         <w:rPr>
           <w:lang w:val="en-US"/>
         </w:rPr>
-        <w:t>Console is the basic console that your Operating System as and where you can run Java applications.</w:t>
+        <w:t xml:space="preserve">Console is the basic console that </w:t>
+      </w:r>
+      <w:proofErr w:type="gramStart"/>
+      <w:r>
+        <w:rPr>
+          <w:lang w:val="en-US"/>
+        </w:rPr>
+        <w:t>your</w:t>
+      </w:r>
+      <w:proofErr w:type="gramEnd"/>
+      <w:r>
+        <w:rPr>
+          <w:lang w:val="en-US"/>
+        </w:rPr>
+        <w:t xml:space="preserve"> Operating System as and where you can run Java applications.</w:t>
       </w:r>
     </w:p>
     <w:p>
@@ -1098,7 +1767,7 @@
         </w:rPr>
       </w:pPr>
       <w:bookmarkStart w:id="6" w:name="_Toc374457412"/>
-      <w:bookmarkStart w:id="7" w:name="_Toc374971324"/>
+      <w:bookmarkStart w:id="7" w:name="_Toc375047528"/>
       <w:r>
         <w:rPr>
           <w:lang w:val="en-US"/>
@@ -1111,14 +1780,14 @@
     </w:p>
     <w:p>
       <w:pPr>
-        <w:pStyle w:val="Ttulo2"/>
+        <w:pStyle w:val="Cabealho2"/>
         <w:rPr>
           <w:rStyle w:val="nfase"/>
           <w:i w:val="0"/>
           <w:lang w:val="en-US"/>
         </w:rPr>
       </w:pPr>
-      <w:bookmarkStart w:id="8" w:name="_Toc374971325"/>
+      <w:bookmarkStart w:id="8" w:name="_Toc375047529"/>
       <w:r>
         <w:rPr>
           <w:rStyle w:val="nfase"/>
@@ -1194,7 +1863,7 @@
                     </pic:cNvPicPr>
                   </pic:nvPicPr>
                   <pic:blipFill>
-                    <a:blip r:embed="rId7" cstate="print"/>
+                    <a:blip r:embed="rId8" cstate="print"/>
                     <a:srcRect/>
                     <a:stretch>
                       <a:fillRect/>
@@ -1335,7 +2004,7 @@
                     </pic:cNvPicPr>
                   </pic:nvPicPr>
                   <pic:blipFill>
-                    <a:blip r:embed="rId8" cstate="print"/>
+                    <a:blip r:embed="rId9" cstate="print"/>
                     <a:srcRect/>
                     <a:stretch>
                       <a:fillRect/>
@@ -1387,7 +2056,14 @@
         <w:rPr>
           <w:lang w:val="en-US"/>
         </w:rPr>
-        <w:t xml:space="preserve">.*; </w:t>
+        <w:t>.*</w:t>
+      </w:r>
+      <w:proofErr w:type="gramStart"/>
+      <w:r>
+        <w:rPr>
+          <w:lang w:val="en-US"/>
+        </w:rPr>
+        <w:t xml:space="preserve">; </w:t>
       </w:r>
       <w:r>
         <w:rPr>
@@ -1395,6 +2071,7 @@
         </w:rPr>
         <w:t>.</w:t>
       </w:r>
+      <w:proofErr w:type="gramEnd"/>
     </w:p>
     <w:p>
       <w:pPr>
@@ -1523,7 +2200,7 @@
                     </pic:cNvPicPr>
                   </pic:nvPicPr>
                   <pic:blipFill>
-                    <a:blip r:embed="rId9" cstate="print"/>
+                    <a:blip r:embed="rId10" cstate="print"/>
                     <a:srcRect/>
                     <a:stretch>
                       <a:fillRect/>
@@ -1687,6 +2364,7 @@
         </w:rPr>
         <w:tab/>
       </w:r>
+      <w:proofErr w:type="gramStart"/>
       <w:r>
         <w:rPr>
           <w:rFonts w:ascii="Consolas" w:hAnsi="Consolas" w:cs="Consolas"/>
@@ -1699,6 +2377,7 @@
         </w:rPr>
         <w:t>int</w:t>
       </w:r>
+      <w:proofErr w:type="gramEnd"/>
       <w:r>
         <w:rPr>
           <w:rFonts w:ascii="Consolas" w:hAnsi="Consolas" w:cs="Consolas"/>
@@ -1806,6 +2485,7 @@
         </w:rPr>
         <w:tab/>
       </w:r>
+      <w:proofErr w:type="gramStart"/>
       <w:r>
         <w:rPr>
           <w:rFonts w:ascii="Consolas" w:hAnsi="Consolas" w:cs="Consolas"/>
@@ -1828,6 +2508,7 @@
         </w:rPr>
         <w:t>(</w:t>
       </w:r>
+      <w:proofErr w:type="gramEnd"/>
       <w:r>
         <w:rPr>
           <w:rFonts w:ascii="Consolas" w:hAnsi="Consolas" w:cs="Consolas"/>
@@ -1877,15 +2558,27 @@
         </w:rPr>
         <w:tab/>
       </w:r>
-      <w:r>
-        <w:rPr>
-          <w:rFonts w:ascii="Consolas" w:hAnsi="Consolas" w:cs="Consolas"/>
-          <w:color w:val="000000"/>
-          <w:sz w:val="20"/>
-          <w:szCs w:val="20"/>
-          <w:lang w:val="en-US"/>
-        </w:rPr>
-        <w:t xml:space="preserve">text = </w:t>
+      <w:proofErr w:type="gramStart"/>
+      <w:r>
+        <w:rPr>
+          <w:rFonts w:ascii="Consolas" w:hAnsi="Consolas" w:cs="Consolas"/>
+          <w:color w:val="000000"/>
+          <w:sz w:val="20"/>
+          <w:szCs w:val="20"/>
+          <w:lang w:val="en-US"/>
+        </w:rPr>
+        <w:t>text</w:t>
+      </w:r>
+      <w:proofErr w:type="gramEnd"/>
+      <w:r>
+        <w:rPr>
+          <w:rFonts w:ascii="Consolas" w:hAnsi="Consolas" w:cs="Consolas"/>
+          <w:color w:val="000000"/>
+          <w:sz w:val="20"/>
+          <w:szCs w:val="20"/>
+          <w:lang w:val="en-US"/>
+        </w:rPr>
+        <w:t xml:space="preserve"> = </w:t>
       </w:r>
       <w:r>
         <w:rPr>
@@ -1948,7 +2641,23 @@
           <w:color w:val="000000" w:themeColor="text1"/>
           <w:lang w:val="en-US"/>
         </w:rPr>
-        <w:t>The readln() is also a method by the TIE API that returns the user input. It is going to wait until the user types something.</w:t>
+        <w:t xml:space="preserve">The </w:t>
+      </w:r>
+      <w:proofErr w:type="gramStart"/>
+      <w:r>
+        <w:rPr>
+          <w:color w:val="000000" w:themeColor="text1"/>
+          <w:lang w:val="en-US"/>
+        </w:rPr>
+        <w:t>readln(</w:t>
+      </w:r>
+      <w:proofErr w:type="gramEnd"/>
+      <w:r>
+        <w:rPr>
+          <w:color w:val="000000" w:themeColor="text1"/>
+          <w:lang w:val="en-US"/>
+        </w:rPr>
+        <w:t>) is also a method by the TIE API that returns the user input. It is going to wait until the user types something.</w:t>
       </w:r>
     </w:p>
     <w:p>
@@ -1993,6 +2702,7 @@
         </w:rPr>
         <w:tab/>
       </w:r>
+      <w:proofErr w:type="gramStart"/>
       <w:r>
         <w:rPr>
           <w:rFonts w:ascii="Consolas" w:hAnsi="Consolas" w:cs="Consolas"/>
@@ -2015,6 +2725,7 @@
         </w:rPr>
         <w:t>(</w:t>
       </w:r>
+      <w:proofErr w:type="gramEnd"/>
       <w:r>
         <w:rPr>
           <w:rFonts w:ascii="Consolas" w:hAnsi="Consolas" w:cs="Consolas"/>
@@ -2083,7 +2794,28 @@
           <w:lang w:val="en-US"/>
         </w:rPr>
         <w:tab/>
-        <w:t xml:space="preserve">num = </w:t>
+      </w:r>
+      <w:proofErr w:type="gramStart"/>
+      <w:r>
+        <w:rPr>
+          <w:rFonts w:ascii="Consolas" w:hAnsi="Consolas" w:cs="Consolas"/>
+          <w:color w:val="000000"/>
+          <w:sz w:val="20"/>
+          <w:szCs w:val="20"/>
+          <w:lang w:val="en-US"/>
+        </w:rPr>
+        <w:t>num</w:t>
+      </w:r>
+      <w:proofErr w:type="gramEnd"/>
+      <w:r>
+        <w:rPr>
+          <w:rFonts w:ascii="Consolas" w:hAnsi="Consolas" w:cs="Consolas"/>
+          <w:color w:val="000000"/>
+          <w:sz w:val="20"/>
+          <w:szCs w:val="20"/>
+          <w:lang w:val="en-US"/>
+        </w:rPr>
+        <w:t xml:space="preserve"> = </w:t>
       </w:r>
       <w:r>
         <w:rPr>
@@ -2130,7 +2862,23 @@
           <w:color w:val="000000" w:themeColor="text1"/>
           <w:lang w:val="en-US"/>
         </w:rPr>
-        <w:t xml:space="preserve">On this bit of code we are going to write in a new like the text that we wrote and ask the user to write a number. This number is going to be stored on the num variable given by the readln(1). In this case we typed a 1 inside the </w:t>
+        <w:t xml:space="preserve">On this bit of code we are going to write in a new like the text that we wrote and ask the user to write a number. This number is going to be stored on the num variable given by the </w:t>
+      </w:r>
+      <w:proofErr w:type="gramStart"/>
+      <w:r>
+        <w:rPr>
+          <w:color w:val="000000" w:themeColor="text1"/>
+          <w:lang w:val="en-US"/>
+        </w:rPr>
+        <w:t>readln(</w:t>
+      </w:r>
+      <w:proofErr w:type="gramEnd"/>
+      <w:r>
+        <w:rPr>
+          <w:color w:val="000000" w:themeColor="text1"/>
+          <w:lang w:val="en-US"/>
+        </w:rPr>
+        <w:t xml:space="preserve">1). In this case we typed a 1 inside the </w:t>
       </w:r>
       <w:r>
         <w:rPr>
@@ -2189,6 +2937,7 @@
         </w:rPr>
         <w:tab/>
       </w:r>
+      <w:proofErr w:type="gramStart"/>
       <w:r>
         <w:rPr>
           <w:rFonts w:ascii="Consolas" w:hAnsi="Consolas" w:cs="Consolas"/>
@@ -2211,6 +2960,7 @@
         </w:rPr>
         <w:t>(</w:t>
       </w:r>
+      <w:proofErr w:type="gramEnd"/>
       <w:r>
         <w:rPr>
           <w:rFonts w:ascii="Consolas" w:hAnsi="Consolas" w:cs="Consolas"/>
@@ -2265,6 +3015,7 @@
         </w:rPr>
         <w:tab/>
       </w:r>
+      <w:proofErr w:type="gramStart"/>
       <w:r>
         <w:rPr>
           <w:rFonts w:ascii="Consolas" w:hAnsi="Consolas" w:cs="Consolas"/>
@@ -2287,6 +3038,7 @@
         </w:rPr>
         <w:t>(</w:t>
       </w:r>
+      <w:proofErr w:type="gramEnd"/>
       <w:r>
         <w:rPr>
           <w:rFonts w:ascii="Consolas" w:hAnsi="Consolas" w:cs="Consolas"/>
@@ -2336,6 +3088,7 @@
         </w:rPr>
         <w:tab/>
       </w:r>
+      <w:proofErr w:type="gramStart"/>
       <w:r>
         <w:rPr>
           <w:rFonts w:ascii="Consolas" w:hAnsi="Consolas" w:cs="Consolas"/>
@@ -2356,7 +3109,18 @@
           <w:szCs w:val="20"/>
           <w:lang w:val="en-US"/>
         </w:rPr>
-        <w:t>();</w:t>
+        <w:t>(</w:t>
+      </w:r>
+      <w:proofErr w:type="gramEnd"/>
+      <w:r>
+        <w:rPr>
+          <w:rFonts w:ascii="Consolas" w:hAnsi="Consolas" w:cs="Consolas"/>
+          <w:color w:val="000000"/>
+          <w:sz w:val="20"/>
+          <w:szCs w:val="20"/>
+          <w:lang w:val="en-US"/>
+        </w:rPr>
+        <w:t>);</w:t>
       </w:r>
     </w:p>
     <w:p>
@@ -2372,13 +3136,45 @@
           <w:color w:val="000000" w:themeColor="text1"/>
           <w:lang w:val="en-US"/>
         </w:rPr>
-        <w:t xml:space="preserve">To finish the program we tell the user what number was received thank him for the using our program and exit() the program. This exit() method is also from the API and it is recommended </w:t>
-      </w:r>
+        <w:t xml:space="preserve">To finish the program we tell the user what number was received thank him for the using our program and </w:t>
+      </w:r>
+      <w:proofErr w:type="gramStart"/>
       <w:r>
         <w:rPr>
           <w:color w:val="000000" w:themeColor="text1"/>
           <w:lang w:val="en-US"/>
         </w:rPr>
+        <w:t>exit(</w:t>
+      </w:r>
+      <w:proofErr w:type="gramEnd"/>
+      <w:r>
+        <w:rPr>
+          <w:color w:val="000000" w:themeColor="text1"/>
+          <w:lang w:val="en-US"/>
+        </w:rPr>
+        <w:t xml:space="preserve">) the program. This </w:t>
+      </w:r>
+      <w:proofErr w:type="gramStart"/>
+      <w:r>
+        <w:rPr>
+          <w:color w:val="000000" w:themeColor="text1"/>
+          <w:lang w:val="en-US"/>
+        </w:rPr>
+        <w:t>exit(</w:t>
+      </w:r>
+      <w:proofErr w:type="gramEnd"/>
+      <w:r>
+        <w:rPr>
+          <w:color w:val="000000" w:themeColor="text1"/>
+          <w:lang w:val="en-US"/>
+        </w:rPr>
+        <w:t xml:space="preserve">) method is also from the API and it is recommended </w:t>
+      </w:r>
+      <w:r>
+        <w:rPr>
+          <w:color w:val="000000" w:themeColor="text1"/>
+          <w:lang w:val="en-US"/>
+        </w:rPr>
         <w:t xml:space="preserve">to use </w:t>
       </w:r>
       <w:r>
@@ -2446,35 +3242,7 @@
           <w:lang w:val="en-US"/>
         </w:rPr>
         <w:lastRenderedPageBreak/>
-        <w:t xml:space="preserve">In this case we didn't created a </w:t>
-      </w:r>
-      <w:proofErr w:type="spellStart"/>
-      <w:r>
-        <w:rPr>
-          <w:lang w:val="en-US"/>
-        </w:rPr>
-        <w:t>DisplayType</w:t>
-      </w:r>
-      <w:proofErr w:type="spellEnd"/>
-      <w:r>
-        <w:rPr>
-          <w:lang w:val="en-US"/>
-        </w:rPr>
-        <w:t xml:space="preserve">  instead we used some console type Methods, this tells the API that we are going to use the default console as </w:t>
-      </w:r>
-      <w:proofErr w:type="spellStart"/>
-      <w:r>
-        <w:rPr>
-          <w:lang w:val="en-US"/>
-        </w:rPr>
-        <w:t>DisplayType</w:t>
-      </w:r>
-      <w:proofErr w:type="spellEnd"/>
-      <w:r>
-        <w:rPr>
-          <w:lang w:val="en-US"/>
-        </w:rPr>
-        <w:t>, this is used to avoid people that don't know much of this yet to give more attention to the Java itself</w:t>
+        <w:t>In this case we didn't created a DisplayType  instead we used some console type Methods, this tells the API that we are going to use the default console as DisplayType, this is used to avoid people that don't know much of this yet to give more attention to the Java itself</w:t>
       </w:r>
       <w:r>
         <w:rPr>
@@ -2500,35 +3268,7 @@
         <w:rPr>
           <w:lang w:val="en-US"/>
         </w:rPr>
-        <w:t xml:space="preserve">On the console </w:t>
-      </w:r>
-      <w:proofErr w:type="spellStart"/>
-      <w:r>
-        <w:rPr>
-          <w:lang w:val="en-US"/>
-        </w:rPr>
-        <w:t>DisplayType</w:t>
-      </w:r>
-      <w:proofErr w:type="spellEnd"/>
-      <w:r>
-        <w:rPr>
-          <w:lang w:val="en-US"/>
-        </w:rPr>
-        <w:t xml:space="preserve"> there aren’t much more to learn because of the low quality of the console given by the Java, and because of that we are going to had only one last example of code before moving into the next </w:t>
-      </w:r>
-      <w:proofErr w:type="spellStart"/>
-      <w:r>
-        <w:rPr>
-          <w:lang w:val="en-US"/>
-        </w:rPr>
-        <w:t>DisplayType</w:t>
-      </w:r>
-      <w:proofErr w:type="spellEnd"/>
-      <w:r>
-        <w:rPr>
-          <w:lang w:val="en-US"/>
-        </w:rPr>
-        <w:t>, DynamicConsole.</w:t>
+        <w:t>On the console DisplayType there aren’t much more to learn because of the low quality of the console given by the Java, and because of that we are going to had only one last example of code before moving into the next DisplayType, DynamicConsole.</w:t>
       </w:r>
     </w:p>
     <w:p>
@@ -2575,10 +3315,10 @@
                     </pic:cNvPicPr>
                   </pic:nvPicPr>
                   <pic:blipFill>
-                    <a:blip r:embed="rId10" cstate="print">
+                    <a:blip r:embed="rId11" cstate="print">
                       <a:extLst>
                         <a:ext uri="{28A0092B-C50C-407E-A947-70E740481C1C}">
-                          <a14:useLocalDpi xmlns:a14="http://schemas.microsoft.com/office/drawing/2010/main" xmlns:wps="http://schemas.microsoft.com/office/word/2010/wordprocessingShape" xmlns:wpi="http://schemas.microsoft.com/office/word/2010/wordprocessingInk" xmlns:wpg="http://schemas.microsoft.com/office/word/2010/wordprocessingGroup" xmlns:w14="http://schemas.microsoft.com/office/word/2010/wordml" xmlns:w="http://schemas.openxmlformats.org/wordprocessingml/2006/main" xmlns:w10="urn:schemas-microsoft-com:office:word" xmlns:wp14="http://schemas.microsoft.com/office/word/2010/wordprocessingDrawing" xmlns:v="urn:schemas-microsoft-com:vml" xmlns:o="urn:schemas-microsoft-com:office:office" xmlns:mc="http://schemas.openxmlformats.org/markup-compatibility/2006" xmlns:wpc="http://schemas.microsoft.com/office/word/2010/wordprocessingCanvas" xmlns="" val="0"/>
+                          <a14:useLocalDpi xmlns:a14="http://schemas.microsoft.com/office/drawing/2010/main" val="0"/>
                         </a:ext>
                       </a:extLst>
                     </a:blip>
@@ -2843,6 +3583,7 @@
         </w:rPr>
         <w:tab/>
       </w:r>
+      <w:proofErr w:type="gramStart"/>
       <w:r>
         <w:rPr>
           <w:rFonts w:ascii="Consolas" w:hAnsi="Consolas" w:cs="Consolas"/>
@@ -2865,6 +3606,7 @@
         </w:rPr>
         <w:t>(</w:t>
       </w:r>
+      <w:proofErr w:type="gramEnd"/>
       <w:r>
         <w:rPr>
           <w:rFonts w:ascii="Consolas" w:hAnsi="Consolas" w:cs="Consolas"/>
@@ -2918,7 +3660,28 @@
           <w:lang w:val="en-US"/>
         </w:rPr>
         <w:tab/>
-        <w:t xml:space="preserve">user = </w:t>
+      </w:r>
+      <w:proofErr w:type="gramStart"/>
+      <w:r>
+        <w:rPr>
+          <w:rFonts w:ascii="Consolas" w:hAnsi="Consolas" w:cs="Consolas"/>
+          <w:color w:val="000000"/>
+          <w:sz w:val="20"/>
+          <w:szCs w:val="20"/>
+          <w:lang w:val="en-US"/>
+        </w:rPr>
+        <w:t>user</w:t>
+      </w:r>
+      <w:proofErr w:type="gramEnd"/>
+      <w:r>
+        <w:rPr>
+          <w:rFonts w:ascii="Consolas" w:hAnsi="Consolas" w:cs="Consolas"/>
+          <w:color w:val="000000"/>
+          <w:sz w:val="20"/>
+          <w:szCs w:val="20"/>
+          <w:lang w:val="en-US"/>
+        </w:rPr>
+        <w:t xml:space="preserve"> = </w:t>
       </w:r>
       <w:r>
         <w:rPr>
@@ -2976,6 +3739,7 @@
         </w:rPr>
         <w:tab/>
       </w:r>
+      <w:proofErr w:type="gramStart"/>
       <w:r>
         <w:rPr>
           <w:rFonts w:ascii="Consolas" w:hAnsi="Consolas" w:cs="Consolas"/>
@@ -2998,6 +3762,7 @@
         </w:rPr>
         <w:t>(</w:t>
       </w:r>
+      <w:proofErr w:type="gramEnd"/>
       <w:r>
         <w:rPr>
           <w:rFonts w:ascii="Consolas" w:hAnsi="Consolas" w:cs="Consolas"/>
@@ -3044,7 +3809,28 @@
           <w:lang w:val="en-US"/>
         </w:rPr>
         <w:tab/>
-        <w:t xml:space="preserve">pw = </w:t>
+      </w:r>
+      <w:proofErr w:type="gramStart"/>
+      <w:r>
+        <w:rPr>
+          <w:rFonts w:ascii="Consolas" w:hAnsi="Consolas" w:cs="Consolas"/>
+          <w:color w:val="000000"/>
+          <w:sz w:val="20"/>
+          <w:szCs w:val="20"/>
+          <w:lang w:val="en-US"/>
+        </w:rPr>
+        <w:t>pw</w:t>
+      </w:r>
+      <w:proofErr w:type="gramEnd"/>
+      <w:r>
+        <w:rPr>
+          <w:rFonts w:ascii="Consolas" w:hAnsi="Consolas" w:cs="Consolas"/>
+          <w:color w:val="000000"/>
+          <w:sz w:val="20"/>
+          <w:szCs w:val="20"/>
+          <w:lang w:val="en-US"/>
+        </w:rPr>
+        <w:t xml:space="preserve"> = </w:t>
       </w:r>
       <w:proofErr w:type="spellStart"/>
       <w:r>
@@ -3089,13 +3875,27 @@
           <w:lang w:val="en-US"/>
         </w:rPr>
         <w:lastRenderedPageBreak/>
-        <w:t xml:space="preserve">This, as before is going to read the user and password and it is basically the same as it was before except some small changes: instead of using writeln we used write which is going to allow the user to type the user and password in the same line as the words “User:” and “Password:”. And the last change we have done is instead of using readln() we used </w:t>
+        <w:t xml:space="preserve">This, as before is going to read the user and password and it is basically the same as it was before except some small changes: instead of using writeln we used write which is going to allow the user to type the user and password in the same line as the words “User:” and “Password:”. And the last change we have done is instead of using </w:t>
       </w:r>
       <w:proofErr w:type="spellStart"/>
       <w:r>
         <w:rPr>
           <w:lang w:val="en-US"/>
         </w:rPr>
+        <w:t>readln</w:t>
+      </w:r>
+      <w:proofErr w:type="spellEnd"/>
+      <w:r>
+        <w:rPr>
+          <w:lang w:val="en-US"/>
+        </w:rPr>
+        <w:t xml:space="preserve">() we used </w:t>
+      </w:r>
+      <w:proofErr w:type="spellStart"/>
+      <w:r>
+        <w:rPr>
+          <w:lang w:val="en-US"/>
+        </w:rPr>
         <w:t>readPW</w:t>
       </w:r>
       <w:proofErr w:type="spellEnd"/>
@@ -3144,6 +3944,7 @@
         </w:rPr>
         <w:tab/>
       </w:r>
+      <w:proofErr w:type="gramStart"/>
       <w:r>
         <w:rPr>
           <w:rFonts w:ascii="Consolas" w:hAnsi="Consolas" w:cs="Consolas"/>
@@ -3164,7 +3965,18 @@
           <w:szCs w:val="20"/>
           <w:lang w:val="en-US"/>
         </w:rPr>
-        <w:t>(1000);</w:t>
+        <w:t>(</w:t>
+      </w:r>
+      <w:proofErr w:type="gramEnd"/>
+      <w:r>
+        <w:rPr>
+          <w:rFonts w:ascii="Consolas" w:hAnsi="Consolas" w:cs="Consolas"/>
+          <w:color w:val="000000"/>
+          <w:sz w:val="20"/>
+          <w:szCs w:val="20"/>
+          <w:lang w:val="en-US"/>
+        </w:rPr>
+        <w:t>1000);</w:t>
       </w:r>
       <w:r>
         <w:rPr>
@@ -3236,6 +4048,7 @@
                     <w:t xml:space="preserve">Attention:  The </w:t>
                   </w:r>
                   <w:proofErr w:type="spellStart"/>
+                  <w:proofErr w:type="gramStart"/>
                   <w:r>
                     <w:rPr>
                       <w:color w:val="FF0000"/>
@@ -3249,7 +4062,15 @@
                       <w:color w:val="FF0000"/>
                       <w:lang w:val="en-US"/>
                     </w:rPr>
-                    <w:t>() function might throw</w:t>
+                    <w:t>(</w:t>
+                  </w:r>
+                  <w:proofErr w:type="gramEnd"/>
+                  <w:r>
+                    <w:rPr>
+                      <w:color w:val="FF0000"/>
+                      <w:lang w:val="en-US"/>
+                    </w:rPr>
+                    <w:t>) function might throw</w:t>
                   </w:r>
                   <w:r>
                     <w:rPr>
@@ -3297,7 +4118,7 @@
     </w:p>
     <w:p>
       <w:pPr>
-        <w:pStyle w:val="Ttulo2"/>
+        <w:pStyle w:val="Cabealho2"/>
         <w:rPr>
           <w:rStyle w:val="nfase"/>
           <w:i w:val="0"/>
@@ -3307,14 +4128,14 @@
     </w:p>
     <w:p>
       <w:pPr>
-        <w:pStyle w:val="Ttulo2"/>
+        <w:pStyle w:val="Cabealho2"/>
         <w:rPr>
           <w:rStyle w:val="nfase"/>
           <w:i w:val="0"/>
           <w:lang w:val="en-US"/>
         </w:rPr>
       </w:pPr>
-      <w:bookmarkStart w:id="9" w:name="_Toc374971326"/>
+      <w:bookmarkStart w:id="9" w:name="_Toc375047530"/>
       <w:r>
         <w:rPr>
           <w:rStyle w:val="nfase"/>
@@ -3341,7 +4162,7 @@
     </w:p>
     <w:p>
       <w:pPr>
-        <w:pStyle w:val="Ttulo2"/>
+        <w:pStyle w:val="Cabealho2"/>
         <w:rPr>
           <w:rStyle w:val="nfase"/>
           <w:i w:val="0"/>
@@ -3351,14 +4172,14 @@
     </w:p>
     <w:p>
       <w:pPr>
-        <w:pStyle w:val="Ttulo2"/>
+        <w:pStyle w:val="Cabealho2"/>
         <w:rPr>
           <w:rStyle w:val="nfase"/>
           <w:i w:val="0"/>
           <w:lang w:val="en-US"/>
         </w:rPr>
       </w:pPr>
-      <w:bookmarkStart w:id="10" w:name="_Toc374971327"/>
+      <w:bookmarkStart w:id="10" w:name="_Toc375047531"/>
       <w:r>
         <w:rPr>
           <w:rStyle w:val="nfase"/>
@@ -3386,33 +4207,2194 @@
         <w:rPr>
           <w:lang w:val="en-US"/>
         </w:rPr>
-        <w:t>This is the best, most complex and the biggest area of this API, there is a vast amount of functions to make you able of doing anything you want.</w:t>
-      </w:r>
-    </w:p>
-    <w:p>
-      <w:pPr>
-        <w:rPr>
-          <w:lang w:val="en-US"/>
-        </w:rPr>
-      </w:pPr>
-      <w:r>
-        <w:rPr>
-          <w:lang w:val="en-US"/>
-        </w:rPr>
-        <w:t xml:space="preserve">My goal with this API wasn’t forbid the users of it from using the normal Java and for that reason there are a ton of ways of doing certain things and there are ways to get the frame that the API is using. I’m not able to </w:t>
-      </w:r>
-      <w:r>
-        <w:rPr>
-          <w:lang w:val="en-US"/>
-        </w:rPr>
-        <w:t>cover the all methods and functions available on the API so I’m going to cover only the main ones and expect the user will try and find out.</w:t>
+        <w:t xml:space="preserve">This is the best, most complex and the biggest area of this </w:t>
+      </w:r>
+      <w:proofErr w:type="gramStart"/>
+      <w:r>
+        <w:rPr>
+          <w:lang w:val="en-US"/>
+        </w:rPr>
+        <w:t>API,</w:t>
+      </w:r>
+      <w:proofErr w:type="gramEnd"/>
+      <w:r>
+        <w:rPr>
+          <w:lang w:val="en-US"/>
+        </w:rPr>
+        <w:t xml:space="preserve"> there is a vast amount of functions to make you able of doing anything you want.</w:t>
+      </w:r>
+    </w:p>
+    <w:p>
+      <w:pPr>
+        <w:rPr>
+          <w:lang w:val="en-US"/>
+        </w:rPr>
+      </w:pPr>
+      <w:r>
+        <w:rPr>
+          <w:lang w:val="en-US"/>
+        </w:rPr>
+        <w:t>My goal with this API wasn’t forbid the users of it from using the normal Java and for that reason there are a ton of ways of doing certain things and there are ways to get the frame that the API is using</w:t>
+      </w:r>
+      <w:r>
+        <w:rPr>
+          <w:lang w:val="en-US"/>
+        </w:rPr>
+        <w:t xml:space="preserve"> in order to use it for something more complex that the API isn’t able</w:t>
+      </w:r>
+      <w:r>
+        <w:rPr>
+          <w:lang w:val="en-US"/>
+        </w:rPr>
+        <w:t xml:space="preserve">. I’m not able to </w:t>
+      </w:r>
+      <w:r>
+        <w:rPr>
+          <w:lang w:val="en-US"/>
+        </w:rPr>
+        <w:t>cover all methods and functions available on the API so I’m going to cover only the main ones.</w:t>
+      </w:r>
+    </w:p>
+    <w:p>
+      <w:pPr>
+        <w:rPr>
+          <w:lang w:val="en-US"/>
+        </w:rPr>
+      </w:pPr>
+      <w:r>
+        <w:rPr>
+          <w:noProof/>
+          <w:lang w:eastAsia="pt-PT"/>
+        </w:rPr>
+        <w:drawing>
+          <wp:anchor distT="0" distB="0" distL="114300" distR="114300" simplePos="0" relativeHeight="251670528" behindDoc="1" locked="0" layoutInCell="1" allowOverlap="1" wp14:anchorId="6D02B21A" wp14:editId="1B77932C">
+            <wp:simplePos x="0" y="0"/>
+            <wp:positionH relativeFrom="column">
+              <wp:posOffset>1267344</wp:posOffset>
+            </wp:positionH>
+            <wp:positionV relativeFrom="paragraph">
+              <wp:posOffset>296545</wp:posOffset>
+            </wp:positionV>
+            <wp:extent cx="2957830" cy="1925320"/>
+            <wp:effectExtent l="0" t="0" r="0" b="0"/>
+            <wp:wrapNone/>
+            <wp:docPr id="4" name="Imagem 4" descr="F:\AAAAJavaOnline\TurnItEasier\doc\lib\I5.PNG"/>
+            <wp:cNvGraphicFramePr>
+              <a:graphicFrameLocks xmlns:a="http://schemas.openxmlformats.org/drawingml/2006/main" noChangeAspect="1"/>
+            </wp:cNvGraphicFramePr>
+            <a:graphic xmlns:a="http://schemas.openxmlformats.org/drawingml/2006/main">
+              <a:graphicData uri="http://schemas.openxmlformats.org/drawingml/2006/picture">
+                <pic:pic xmlns:pic="http://schemas.openxmlformats.org/drawingml/2006/picture">
+                  <pic:nvPicPr>
+                    <pic:cNvPr id="0" name="Picture 2" descr="F:\AAAAJavaOnline\TurnItEasier\doc\lib\I5.PNG"/>
+                    <pic:cNvPicPr>
+                      <a:picLocks noChangeAspect="1" noChangeArrowheads="1"/>
+                    </pic:cNvPicPr>
+                  </pic:nvPicPr>
+                  <pic:blipFill>
+                    <a:blip r:embed="rId12">
+                      <a:extLst>
+                        <a:ext uri="{28A0092B-C50C-407E-A947-70E740481C1C}">
+                          <a14:useLocalDpi xmlns:a14="http://schemas.microsoft.com/office/drawing/2010/main" val="0"/>
+                        </a:ext>
+                      </a:extLst>
+                    </a:blip>
+                    <a:srcRect/>
+                    <a:stretch>
+                      <a:fillRect/>
+                    </a:stretch>
+                  </pic:blipFill>
+                  <pic:spPr bwMode="auto">
+                    <a:xfrm>
+                      <a:off x="0" y="0"/>
+                      <a:ext cx="2957830" cy="1925320"/>
+                    </a:xfrm>
+                    <a:prstGeom prst="rect">
+                      <a:avLst/>
+                    </a:prstGeom>
+                    <a:noFill/>
+                    <a:ln>
+                      <a:noFill/>
+                    </a:ln>
+                  </pic:spPr>
+                </pic:pic>
+              </a:graphicData>
+            </a:graphic>
+            <wp14:sizeRelH relativeFrom="page">
+              <wp14:pctWidth>0</wp14:pctWidth>
+            </wp14:sizeRelH>
+            <wp14:sizeRelV relativeFrom="page">
+              <wp14:pctHeight>0</wp14:pctHeight>
+            </wp14:sizeRelV>
+          </wp:anchor>
+        </w:drawing>
+      </w:r>
+      <w:r>
+        <w:rPr>
+          <w:lang w:val="en-US"/>
+        </w:rPr>
+        <w:t>To start with we are going to create a simple window with 500 by 500 in size, as title will be TurnItEasier.</w:t>
+      </w:r>
+    </w:p>
+    <w:p>
+      <w:pPr>
+        <w:rPr>
+          <w:lang w:val="en-US"/>
+        </w:rPr>
+      </w:pPr>
+    </w:p>
+    <w:p>
+      <w:pPr>
+        <w:rPr>
+          <w:lang w:val="en-US"/>
+        </w:rPr>
+      </w:pPr>
+    </w:p>
+    <w:p>
+      <w:pPr>
+        <w:rPr>
+          <w:lang w:val="en-US"/>
+        </w:rPr>
+      </w:pPr>
+    </w:p>
+    <w:p>
+      <w:pPr>
+        <w:rPr>
+          <w:lang w:val="en-US"/>
+        </w:rPr>
+      </w:pPr>
+    </w:p>
+    <w:p>
+      <w:pPr>
+        <w:rPr>
+          <w:lang w:val="en-US"/>
+        </w:rPr>
+      </w:pPr>
+    </w:p>
+    <w:p>
+      <w:pPr>
+        <w:rPr>
+          <w:lang w:val="en-US"/>
+        </w:rPr>
+      </w:pPr>
+    </w:p>
+    <w:p>
+      <w:pPr>
+        <w:autoSpaceDE w:val="0"/>
+        <w:autoSpaceDN w:val="0"/>
+        <w:adjustRightInd w:val="0"/>
+        <w:spacing w:after="0" w:line="240" w:lineRule="auto"/>
+        <w:rPr>
+          <w:rFonts w:ascii="Consolas" w:hAnsi="Consolas" w:cs="Consolas"/>
+          <w:sz w:val="20"/>
+          <w:szCs w:val="20"/>
+          <w:lang w:val="en-US"/>
+        </w:rPr>
+      </w:pPr>
+      <w:r>
+        <w:rPr>
+          <w:lang w:val="en-US"/>
+        </w:rPr>
+        <w:lastRenderedPageBreak/>
+        <w:t>Explanation:</w:t>
+      </w:r>
+      <w:r>
+        <w:rPr>
+          <w:rFonts w:ascii="Consolas" w:hAnsi="Consolas" w:cs="Consolas"/>
+          <w:sz w:val="20"/>
+          <w:szCs w:val="20"/>
+          <w:lang w:val="en-US"/>
+        </w:rPr>
+        <w:t xml:space="preserve"> </w:t>
+      </w:r>
+    </w:p>
+    <w:p>
+      <w:pPr>
+        <w:autoSpaceDE w:val="0"/>
+        <w:autoSpaceDN w:val="0"/>
+        <w:adjustRightInd w:val="0"/>
+        <w:spacing w:after="0" w:line="240" w:lineRule="auto"/>
+        <w:rPr>
+          <w:rFonts w:ascii="Consolas" w:hAnsi="Consolas" w:cs="Consolas"/>
+          <w:sz w:val="20"/>
+          <w:szCs w:val="20"/>
+          <w:lang w:val="en-US"/>
+        </w:rPr>
+      </w:pPr>
+    </w:p>
+    <w:p>
+      <w:pPr>
+        <w:autoSpaceDE w:val="0"/>
+        <w:autoSpaceDN w:val="0"/>
+        <w:adjustRightInd w:val="0"/>
+        <w:spacing w:after="0" w:line="240" w:lineRule="auto"/>
+        <w:rPr>
+          <w:rFonts w:ascii="Consolas" w:hAnsi="Consolas" w:cs="Consolas"/>
+          <w:sz w:val="20"/>
+          <w:szCs w:val="20"/>
+          <w:lang w:val="en-US"/>
+        </w:rPr>
+      </w:pPr>
+      <w:r>
+        <w:rPr>
+          <w:rFonts w:ascii="Consolas" w:hAnsi="Consolas" w:cs="Consolas"/>
+          <w:color w:val="000000"/>
+          <w:sz w:val="20"/>
+          <w:szCs w:val="20"/>
+          <w:lang w:val="en-US"/>
+        </w:rPr>
+        <w:tab/>
+      </w:r>
+      <w:r>
+        <w:rPr>
+          <w:rFonts w:ascii="Consolas" w:hAnsi="Consolas" w:cs="Consolas"/>
+          <w:color w:val="000000"/>
+          <w:sz w:val="20"/>
+          <w:szCs w:val="20"/>
+          <w:lang w:val="en-US"/>
+        </w:rPr>
+        <w:tab/>
+      </w:r>
+      <w:proofErr w:type="spellStart"/>
+      <w:proofErr w:type="gramStart"/>
+      <w:r>
+        <w:rPr>
+          <w:rFonts w:ascii="Consolas" w:hAnsi="Consolas" w:cs="Consolas"/>
+          <w:color w:val="000000"/>
+          <w:sz w:val="20"/>
+          <w:szCs w:val="20"/>
+          <w:lang w:val="en-US"/>
+        </w:rPr>
+        <w:t>Display.</w:t>
+      </w:r>
+      <w:r>
+        <w:rPr>
+          <w:rFonts w:ascii="Consolas" w:hAnsi="Consolas" w:cs="Consolas"/>
+          <w:i/>
+          <w:iCs/>
+          <w:color w:val="000000"/>
+          <w:sz w:val="20"/>
+          <w:szCs w:val="20"/>
+          <w:lang w:val="en-US"/>
+        </w:rPr>
+        <w:t>create</w:t>
+      </w:r>
+      <w:proofErr w:type="spellEnd"/>
+      <w:r>
+        <w:rPr>
+          <w:rFonts w:ascii="Consolas" w:hAnsi="Consolas" w:cs="Consolas"/>
+          <w:color w:val="000000"/>
+          <w:sz w:val="20"/>
+          <w:szCs w:val="20"/>
+          <w:lang w:val="en-US"/>
+        </w:rPr>
+        <w:t>(</w:t>
+      </w:r>
+      <w:proofErr w:type="spellStart"/>
+      <w:proofErr w:type="gramEnd"/>
+      <w:r>
+        <w:rPr>
+          <w:rFonts w:ascii="Consolas" w:hAnsi="Consolas" w:cs="Consolas"/>
+          <w:color w:val="000000"/>
+          <w:sz w:val="20"/>
+          <w:szCs w:val="20"/>
+          <w:lang w:val="en-US"/>
+        </w:rPr>
+        <w:t>DisplayType.</w:t>
+      </w:r>
+      <w:r>
+        <w:rPr>
+          <w:rFonts w:ascii="Consolas" w:hAnsi="Consolas" w:cs="Consolas"/>
+          <w:i/>
+          <w:iCs/>
+          <w:color w:val="0000C0"/>
+          <w:sz w:val="20"/>
+          <w:szCs w:val="20"/>
+          <w:lang w:val="en-US"/>
+        </w:rPr>
+        <w:t>Window</w:t>
+      </w:r>
+      <w:proofErr w:type="spellEnd"/>
+      <w:r>
+        <w:rPr>
+          <w:rFonts w:ascii="Consolas" w:hAnsi="Consolas" w:cs="Consolas"/>
+          <w:color w:val="000000"/>
+          <w:sz w:val="20"/>
+          <w:szCs w:val="20"/>
+          <w:lang w:val="en-US"/>
+        </w:rPr>
+        <w:t>);</w:t>
+      </w:r>
+    </w:p>
+    <w:p>
+      <w:pPr>
+        <w:rPr>
+          <w:rFonts w:ascii="Consolas" w:hAnsi="Consolas" w:cs="Consolas"/>
+          <w:color w:val="000000"/>
+          <w:sz w:val="20"/>
+          <w:szCs w:val="20"/>
+        </w:rPr>
+      </w:pPr>
+      <w:r>
+        <w:rPr>
+          <w:rFonts w:ascii="Consolas" w:hAnsi="Consolas" w:cs="Consolas"/>
+          <w:color w:val="000000"/>
+          <w:sz w:val="20"/>
+          <w:szCs w:val="20"/>
+          <w:lang w:val="en-US"/>
+        </w:rPr>
+        <w:tab/>
+      </w:r>
+      <w:r>
+        <w:rPr>
+          <w:rFonts w:ascii="Consolas" w:hAnsi="Consolas" w:cs="Consolas"/>
+          <w:color w:val="000000"/>
+          <w:sz w:val="20"/>
+          <w:szCs w:val="20"/>
+          <w:lang w:val="en-US"/>
+        </w:rPr>
+        <w:tab/>
+      </w:r>
+      <w:proofErr w:type="spellStart"/>
+      <w:r>
+        <w:rPr>
+          <w:rFonts w:ascii="Consolas" w:hAnsi="Consolas" w:cs="Consolas"/>
+          <w:color w:val="000000"/>
+          <w:sz w:val="20"/>
+          <w:szCs w:val="20"/>
+        </w:rPr>
+        <w:t>Display.</w:t>
+      </w:r>
+      <w:proofErr w:type="gramStart"/>
+      <w:r>
+        <w:rPr>
+          <w:rFonts w:ascii="Consolas" w:hAnsi="Consolas" w:cs="Consolas"/>
+          <w:i/>
+          <w:iCs/>
+          <w:color w:val="000000"/>
+          <w:sz w:val="20"/>
+          <w:szCs w:val="20"/>
+        </w:rPr>
+        <w:t>setSize</w:t>
+      </w:r>
+      <w:proofErr w:type="spellEnd"/>
+      <w:r>
+        <w:rPr>
+          <w:rFonts w:ascii="Consolas" w:hAnsi="Consolas" w:cs="Consolas"/>
+          <w:color w:val="000000"/>
+          <w:sz w:val="20"/>
+          <w:szCs w:val="20"/>
+        </w:rPr>
+        <w:t>(500</w:t>
+      </w:r>
+      <w:proofErr w:type="gramEnd"/>
+      <w:r>
+        <w:rPr>
+          <w:rFonts w:ascii="Consolas" w:hAnsi="Consolas" w:cs="Consolas"/>
+          <w:color w:val="000000"/>
+          <w:sz w:val="20"/>
+          <w:szCs w:val="20"/>
+        </w:rPr>
+        <w:t>, 500);</w:t>
+      </w:r>
+    </w:p>
+    <w:p>
+      <w:pPr>
+        <w:autoSpaceDE w:val="0"/>
+        <w:autoSpaceDN w:val="0"/>
+        <w:adjustRightInd w:val="0"/>
+        <w:spacing w:after="0" w:line="240" w:lineRule="auto"/>
+        <w:rPr>
+          <w:rFonts w:ascii="Consolas" w:hAnsi="Consolas" w:cs="Consolas"/>
+          <w:sz w:val="20"/>
+          <w:szCs w:val="20"/>
+          <w:lang w:val="en-US"/>
+        </w:rPr>
+      </w:pPr>
+      <w:r>
+        <w:rPr>
+          <w:lang w:val="en-US"/>
+        </w:rPr>
+        <w:t>This is the basic setup for the window, we first of all need to tell the Display what type of Display we want, in this case it as a window. Then it is not needed but we have set the size as 500 by 500.</w:t>
+      </w:r>
+      <w:r>
+        <w:rPr>
+          <w:rFonts w:ascii="Consolas" w:hAnsi="Consolas" w:cs="Consolas"/>
+          <w:sz w:val="20"/>
+          <w:szCs w:val="20"/>
+          <w:lang w:val="en-US"/>
+        </w:rPr>
+        <w:t xml:space="preserve"> </w:t>
+      </w:r>
+    </w:p>
+    <w:p>
+      <w:pPr>
+        <w:autoSpaceDE w:val="0"/>
+        <w:autoSpaceDN w:val="0"/>
+        <w:adjustRightInd w:val="0"/>
+        <w:spacing w:after="0" w:line="240" w:lineRule="auto"/>
+        <w:rPr>
+          <w:rFonts w:ascii="Consolas" w:hAnsi="Consolas" w:cs="Consolas"/>
+          <w:sz w:val="20"/>
+          <w:szCs w:val="20"/>
+        </w:rPr>
+      </w:pPr>
+      <w:r>
+        <w:rPr>
+          <w:rFonts w:ascii="Consolas" w:hAnsi="Consolas" w:cs="Consolas"/>
+          <w:color w:val="000000"/>
+          <w:sz w:val="20"/>
+          <w:szCs w:val="20"/>
+          <w:lang w:val="en-US"/>
+        </w:rPr>
+        <w:tab/>
+      </w:r>
+      <w:r>
+        <w:rPr>
+          <w:rFonts w:ascii="Consolas" w:hAnsi="Consolas" w:cs="Consolas"/>
+          <w:color w:val="000000"/>
+          <w:sz w:val="20"/>
+          <w:szCs w:val="20"/>
+          <w:lang w:val="en-US"/>
+        </w:rPr>
+        <w:tab/>
+      </w:r>
+      <w:proofErr w:type="spellStart"/>
+      <w:r>
+        <w:rPr>
+          <w:rFonts w:ascii="Consolas" w:hAnsi="Consolas" w:cs="Consolas"/>
+          <w:color w:val="000000"/>
+          <w:sz w:val="20"/>
+          <w:szCs w:val="20"/>
+        </w:rPr>
+        <w:t>Display.</w:t>
+      </w:r>
+      <w:proofErr w:type="gramStart"/>
+      <w:r>
+        <w:rPr>
+          <w:rFonts w:ascii="Consolas" w:hAnsi="Consolas" w:cs="Consolas"/>
+          <w:i/>
+          <w:iCs/>
+          <w:color w:val="000000"/>
+          <w:sz w:val="20"/>
+          <w:szCs w:val="20"/>
+        </w:rPr>
+        <w:t>setTitle</w:t>
+      </w:r>
+      <w:proofErr w:type="spellEnd"/>
+      <w:r>
+        <w:rPr>
+          <w:rFonts w:ascii="Consolas" w:hAnsi="Consolas" w:cs="Consolas"/>
+          <w:color w:val="000000"/>
+          <w:sz w:val="20"/>
+          <w:szCs w:val="20"/>
+        </w:rPr>
+        <w:t>(</w:t>
+      </w:r>
+      <w:proofErr w:type="gramEnd"/>
+      <w:r>
+        <w:rPr>
+          <w:rFonts w:ascii="Consolas" w:hAnsi="Consolas" w:cs="Consolas"/>
+          <w:color w:val="2A00FF"/>
+          <w:sz w:val="20"/>
+          <w:szCs w:val="20"/>
+        </w:rPr>
+        <w:t>"TurnItEasier"</w:t>
+      </w:r>
+      <w:r>
+        <w:rPr>
+          <w:rFonts w:ascii="Consolas" w:hAnsi="Consolas" w:cs="Consolas"/>
+          <w:color w:val="000000"/>
+          <w:sz w:val="20"/>
+          <w:szCs w:val="20"/>
+        </w:rPr>
+        <w:t>);</w:t>
+      </w:r>
+    </w:p>
+    <w:p>
+      <w:pPr>
+        <w:autoSpaceDE w:val="0"/>
+        <w:autoSpaceDN w:val="0"/>
+        <w:adjustRightInd w:val="0"/>
+        <w:spacing w:after="0" w:line="240" w:lineRule="auto"/>
+        <w:rPr>
+          <w:rFonts w:ascii="Consolas" w:hAnsi="Consolas" w:cs="Consolas"/>
+          <w:color w:val="000000"/>
+          <w:sz w:val="20"/>
+          <w:szCs w:val="20"/>
+        </w:rPr>
+      </w:pPr>
+      <w:r>
+        <w:rPr>
+          <w:rFonts w:ascii="Consolas" w:hAnsi="Consolas" w:cs="Consolas"/>
+          <w:color w:val="000000"/>
+          <w:sz w:val="20"/>
+          <w:szCs w:val="20"/>
+        </w:rPr>
+        <w:tab/>
+      </w:r>
+      <w:r>
+        <w:rPr>
+          <w:rFonts w:ascii="Consolas" w:hAnsi="Consolas" w:cs="Consolas"/>
+          <w:color w:val="000000"/>
+          <w:sz w:val="20"/>
+          <w:szCs w:val="20"/>
+        </w:rPr>
+        <w:tab/>
+      </w:r>
+      <w:proofErr w:type="spellStart"/>
+      <w:r>
+        <w:rPr>
+          <w:rFonts w:ascii="Consolas" w:hAnsi="Consolas" w:cs="Consolas"/>
+          <w:color w:val="000000"/>
+          <w:sz w:val="20"/>
+          <w:szCs w:val="20"/>
+        </w:rPr>
+        <w:t>Display.</w:t>
+      </w:r>
+      <w:proofErr w:type="gramStart"/>
+      <w:r>
+        <w:rPr>
+          <w:rFonts w:ascii="Consolas" w:hAnsi="Consolas" w:cs="Consolas"/>
+          <w:i/>
+          <w:iCs/>
+          <w:color w:val="000000"/>
+          <w:sz w:val="20"/>
+          <w:szCs w:val="20"/>
+        </w:rPr>
+        <w:t>show</w:t>
+      </w:r>
+      <w:proofErr w:type="spellEnd"/>
+      <w:r>
+        <w:rPr>
+          <w:rFonts w:ascii="Consolas" w:hAnsi="Consolas" w:cs="Consolas"/>
+          <w:color w:val="000000"/>
+          <w:sz w:val="20"/>
+          <w:szCs w:val="20"/>
+        </w:rPr>
+        <w:t>(</w:t>
+      </w:r>
+      <w:proofErr w:type="gramEnd"/>
+      <w:r>
+        <w:rPr>
+          <w:rFonts w:ascii="Consolas" w:hAnsi="Consolas" w:cs="Consolas"/>
+          <w:color w:val="000000"/>
+          <w:sz w:val="20"/>
+          <w:szCs w:val="20"/>
+        </w:rPr>
+        <w:t>);</w:t>
+      </w:r>
+    </w:p>
+    <w:p>
+      <w:pPr>
+        <w:autoSpaceDE w:val="0"/>
+        <w:autoSpaceDN w:val="0"/>
+        <w:adjustRightInd w:val="0"/>
+        <w:spacing w:after="0" w:line="240" w:lineRule="auto"/>
+        <w:rPr>
+          <w:rFonts w:ascii="Consolas" w:hAnsi="Consolas" w:cs="Consolas"/>
+          <w:color w:val="000000"/>
+          <w:sz w:val="20"/>
+          <w:szCs w:val="20"/>
+        </w:rPr>
+      </w:pPr>
+    </w:p>
+    <w:p>
+      <w:pPr>
+        <w:autoSpaceDE w:val="0"/>
+        <w:autoSpaceDN w:val="0"/>
+        <w:adjustRightInd w:val="0"/>
+        <w:spacing w:after="0" w:line="240" w:lineRule="auto"/>
+        <w:rPr>
+          <w:lang w:val="en-US"/>
+        </w:rPr>
+      </w:pPr>
+      <w:r>
+        <w:rPr>
+          <w:lang w:val="en-US"/>
+        </w:rPr>
+        <w:t>In these two last lines we just defined the title of the window to TurnItEasier and finally after all the setup has been done we have shown the Display.</w:t>
+      </w:r>
+    </w:p>
+    <w:p>
+      <w:pPr>
+        <w:autoSpaceDE w:val="0"/>
+        <w:autoSpaceDN w:val="0"/>
+        <w:adjustRightInd w:val="0"/>
+        <w:spacing w:after="0" w:line="240" w:lineRule="auto"/>
+        <w:rPr>
+          <w:lang w:val="en-US"/>
+        </w:rPr>
+      </w:pPr>
+    </w:p>
+    <w:p>
+      <w:pPr>
+        <w:autoSpaceDE w:val="0"/>
+        <w:autoSpaceDN w:val="0"/>
+        <w:adjustRightInd w:val="0"/>
+        <w:spacing w:after="0" w:line="240" w:lineRule="auto"/>
+        <w:rPr>
+          <w:lang w:val="en-US"/>
+        </w:rPr>
+      </w:pPr>
+    </w:p>
+    <w:p>
+      <w:pPr>
+        <w:autoSpaceDE w:val="0"/>
+        <w:autoSpaceDN w:val="0"/>
+        <w:adjustRightInd w:val="0"/>
+        <w:spacing w:after="0" w:line="240" w:lineRule="auto"/>
+        <w:rPr>
+          <w:lang w:val="en-US"/>
+        </w:rPr>
+      </w:pPr>
+      <w:r>
+        <w:rPr>
+          <w:lang w:val="en-US"/>
+        </w:rPr>
+        <w:t>This example is a great example to show how easy it is to create a window using this API.</w:t>
+      </w:r>
+    </w:p>
+    <w:p>
+      <w:pPr>
+        <w:autoSpaceDE w:val="0"/>
+        <w:autoSpaceDN w:val="0"/>
+        <w:adjustRightInd w:val="0"/>
+        <w:spacing w:after="0" w:line="240" w:lineRule="auto"/>
+        <w:rPr>
+          <w:rFonts w:ascii="Consolas" w:hAnsi="Consolas" w:cs="Consolas"/>
+          <w:sz w:val="20"/>
+          <w:szCs w:val="20"/>
+          <w:lang w:val="en-US"/>
+        </w:rPr>
+      </w:pPr>
+      <w:r>
+        <w:rPr>
+          <w:lang w:val="en-US"/>
+        </w:rPr>
+        <w:t xml:space="preserve">For this next </w:t>
+      </w:r>
+      <w:r>
+        <w:rPr>
+          <w:lang w:val="en-US"/>
+        </w:rPr>
+        <w:t>example we are going to add a few buttons and labels to show also how to do it with the API help.</w:t>
       </w:r>
       <w:bookmarkStart w:id="11" w:name="_GoBack"/>
       <w:bookmarkEnd w:id="11"/>
     </w:p>
+    <w:p>
+      <w:pPr>
+        <w:autoSpaceDE w:val="0"/>
+        <w:autoSpaceDN w:val="0"/>
+        <w:adjustRightInd w:val="0"/>
+        <w:spacing w:after="0" w:line="240" w:lineRule="auto"/>
+        <w:rPr>
+          <w:rFonts w:ascii="Consolas" w:hAnsi="Consolas" w:cs="Consolas"/>
+          <w:sz w:val="20"/>
+          <w:szCs w:val="20"/>
+          <w:lang w:val="en-US"/>
+        </w:rPr>
+      </w:pPr>
+    </w:p>
+    <w:p>
+      <w:pPr>
+        <w:rPr>
+          <w:lang w:val="en-US"/>
+        </w:rPr>
+      </w:pPr>
+    </w:p>
+    <w:p>
+      <w:pPr>
+        <w:rPr>
+          <w:lang w:val="en-US"/>
+        </w:rPr>
+      </w:pPr>
+    </w:p>
+    <w:p>
+      <w:pPr>
+        <w:rPr>
+          <w:lang w:val="en-US"/>
+        </w:rPr>
+      </w:pPr>
+    </w:p>
+    <w:p>
+      <w:pPr>
+        <w:rPr>
+          <w:lang w:val="en-US"/>
+        </w:rPr>
+      </w:pPr>
+    </w:p>
+    <w:p>
+      <w:pPr>
+        <w:rPr>
+          <w:lang w:val="en-US"/>
+        </w:rPr>
+      </w:pPr>
+    </w:p>
+    <w:p>
+      <w:pPr>
+        <w:pStyle w:val="Ttulo"/>
+        <w:rPr>
+          <w:lang w:val="en-US"/>
+        </w:rPr>
+      </w:pPr>
+      <w:bookmarkStart w:id="12" w:name="_Toc375047532"/>
+      <w:r>
+        <w:rPr>
+          <w:lang w:val="en-US"/>
+        </w:rPr>
+        <w:t>All the existent functions</w:t>
+      </w:r>
+      <w:bookmarkEnd w:id="12"/>
+    </w:p>
+    <w:p>
+      <w:pPr>
+        <w:pStyle w:val="Cabealho2"/>
+        <w:rPr>
+          <w:rStyle w:val="nfase"/>
+          <w:i w:val="0"/>
+          <w:lang w:val="en-US"/>
+        </w:rPr>
+      </w:pPr>
+      <w:bookmarkStart w:id="13" w:name="_Toc375047533"/>
+      <w:r>
+        <w:rPr>
+          <w:rStyle w:val="nfase"/>
+          <w:i w:val="0"/>
+          <w:lang w:val="en-US"/>
+        </w:rPr>
+        <w:t>[Enum] DisplayType</w:t>
+      </w:r>
+      <w:bookmarkEnd w:id="13"/>
+    </w:p>
+    <w:p>
+      <w:pPr>
+        <w:rPr>
+          <w:lang w:val="en-US"/>
+        </w:rPr>
+      </w:pPr>
+    </w:p>
+    <w:p>
+      <w:pPr>
+        <w:rPr>
+          <w:lang w:val="en-US"/>
+        </w:rPr>
+      </w:pPr>
+      <w:r>
+        <w:rPr>
+          <w:lang w:val="en-US"/>
+        </w:rPr>
+        <w:t>Arguments: None</w:t>
+      </w:r>
+    </w:p>
+    <w:p>
+      <w:pPr>
+        <w:rPr>
+          <w:lang w:val="en-US"/>
+        </w:rPr>
+      </w:pPr>
+      <w:r>
+        <w:rPr>
+          <w:lang w:val="en-US"/>
+        </w:rPr>
+        <w:t>Return: DisplayType</w:t>
+      </w:r>
+    </w:p>
+    <w:p>
+      <w:pPr>
+        <w:rPr>
+          <w:lang w:val="en-US"/>
+        </w:rPr>
+      </w:pPr>
+      <w:r>
+        <w:rPr>
+          <w:lang w:val="en-US"/>
+        </w:rPr>
+        <w:t>Description: This contains all the DisplayTypes available on the TIE, Windows, Console and DynamicConsole.</w:t>
+      </w:r>
+    </w:p>
+    <w:p>
+      <w:pPr>
+        <w:rPr>
+          <w:lang w:val="en-US"/>
+        </w:rPr>
+      </w:pPr>
+      <w:r>
+        <w:rPr>
+          <w:lang w:val="en-US"/>
+        </w:rPr>
+        <w:t>When should be used: When the Display is created.</w:t>
+      </w:r>
+      <w:r>
+        <w:rPr>
+          <w:lang w:val="en-US"/>
+        </w:rPr>
+        <w:t xml:space="preserve"> </w:t>
+      </w:r>
+    </w:p>
+    <w:p>
+      <w:pPr>
+        <w:pStyle w:val="Cabealho2"/>
+        <w:rPr>
+          <w:rStyle w:val="nfase"/>
+          <w:i w:val="0"/>
+          <w:lang w:val="en-US"/>
+        </w:rPr>
+      </w:pPr>
+      <w:bookmarkStart w:id="14" w:name="_Toc375047534"/>
+      <w:proofErr w:type="spellStart"/>
+      <w:proofErr w:type="gramStart"/>
+      <w:r>
+        <w:rPr>
+          <w:rStyle w:val="nfase"/>
+          <w:i w:val="0"/>
+          <w:lang w:val="en-US"/>
+        </w:rPr>
+        <w:t>readKey</w:t>
+      </w:r>
+      <w:proofErr w:type="spellEnd"/>
+      <w:r>
+        <w:rPr>
+          <w:rStyle w:val="nfase"/>
+          <w:i w:val="0"/>
+          <w:lang w:val="en-US"/>
+        </w:rPr>
+        <w:t>(</w:t>
+      </w:r>
+      <w:proofErr w:type="gramEnd"/>
+      <w:r>
+        <w:rPr>
+          <w:rStyle w:val="nfase"/>
+          <w:i w:val="0"/>
+          <w:lang w:val="en-US"/>
+        </w:rPr>
+        <w:t>) - Byte</w:t>
+      </w:r>
+      <w:bookmarkEnd w:id="14"/>
+    </w:p>
+    <w:p>
+      <w:pPr>
+        <w:rPr>
+          <w:lang w:val="en-US"/>
+        </w:rPr>
+      </w:pPr>
+    </w:p>
+    <w:p>
+      <w:pPr>
+        <w:rPr>
+          <w:lang w:val="en-US"/>
+        </w:rPr>
+      </w:pPr>
+      <w:r>
+        <w:rPr>
+          <w:lang w:val="en-US"/>
+        </w:rPr>
+        <w:t xml:space="preserve">Arguments: </w:t>
+      </w:r>
+      <w:r>
+        <w:rPr>
+          <w:lang w:val="en-US"/>
+        </w:rPr>
+        <w:t>None</w:t>
+      </w:r>
+    </w:p>
+    <w:p>
+      <w:pPr>
+        <w:rPr>
+          <w:lang w:val="en-US"/>
+        </w:rPr>
+      </w:pPr>
+      <w:r>
+        <w:rPr>
+          <w:lang w:val="en-US"/>
+        </w:rPr>
+        <w:t xml:space="preserve">Return: </w:t>
+      </w:r>
+      <w:r>
+        <w:rPr>
+          <w:lang w:val="en-US"/>
+        </w:rPr>
+        <w:t>Byte</w:t>
+      </w:r>
+    </w:p>
+    <w:p>
+      <w:pPr>
+        <w:rPr>
+          <w:lang w:val="en-US"/>
+        </w:rPr>
+      </w:pPr>
+      <w:r>
+        <w:rPr>
+          <w:lang w:val="en-US"/>
+        </w:rPr>
+        <w:lastRenderedPageBreak/>
+        <w:t xml:space="preserve">Description: </w:t>
+      </w:r>
+      <w:r>
+        <w:rPr>
+          <w:lang w:val="en-US"/>
+        </w:rPr>
+        <w:t>This function returns the last key pressed since the moment the program executes it.</w:t>
+      </w:r>
+    </w:p>
+    <w:p>
+      <w:pPr>
+        <w:rPr>
+          <w:lang w:val="en-US"/>
+        </w:rPr>
+      </w:pPr>
+      <w:r>
+        <w:rPr>
+          <w:lang w:val="en-US"/>
+        </w:rPr>
+        <w:t xml:space="preserve">When should be used: </w:t>
+      </w:r>
+      <w:r>
+        <w:rPr>
+          <w:lang w:val="en-US"/>
+        </w:rPr>
+        <w:t xml:space="preserve"> Whenever is needed.</w:t>
+      </w:r>
+    </w:p>
+    <w:p>
+      <w:pPr>
+        <w:pStyle w:val="Cabealho2"/>
+        <w:rPr>
+          <w:rStyle w:val="nfase"/>
+          <w:i w:val="0"/>
+          <w:lang w:val="en-US"/>
+        </w:rPr>
+      </w:pPr>
+      <w:bookmarkStart w:id="15" w:name="_Toc375047535"/>
+      <w:proofErr w:type="gramStart"/>
+      <w:r>
+        <w:rPr>
+          <w:rStyle w:val="nfase"/>
+          <w:i w:val="0"/>
+          <w:lang w:val="en-US"/>
+        </w:rPr>
+        <w:t>r</w:t>
+      </w:r>
+      <w:r>
+        <w:rPr>
+          <w:rStyle w:val="nfase"/>
+          <w:i w:val="0"/>
+          <w:lang w:val="en-US"/>
+        </w:rPr>
+        <w:t>ead</w:t>
+      </w:r>
+      <w:proofErr w:type="gramEnd"/>
+      <w:r>
+        <w:rPr>
+          <w:rStyle w:val="nfase"/>
+          <w:i w:val="0"/>
+          <w:lang w:val="en-US"/>
+        </w:rPr>
+        <w:t xml:space="preserve"> - String</w:t>
+      </w:r>
+      <w:bookmarkEnd w:id="15"/>
+    </w:p>
+    <w:p>
+      <w:pPr>
+        <w:rPr>
+          <w:lang w:val="en-US"/>
+        </w:rPr>
+      </w:pPr>
+    </w:p>
+    <w:p>
+      <w:pPr>
+        <w:rPr>
+          <w:lang w:val="en-US"/>
+        </w:rPr>
+      </w:pPr>
+      <w:r>
+        <w:rPr>
+          <w:lang w:val="en-US"/>
+        </w:rPr>
+        <w:t xml:space="preserve">Arguments: </w:t>
+      </w:r>
+      <w:r>
+        <w:rPr>
+          <w:lang w:val="en-US"/>
+        </w:rPr>
+        <w:t>None</w:t>
+      </w:r>
+    </w:p>
+    <w:p>
+      <w:pPr>
+        <w:rPr>
+          <w:lang w:val="en-US"/>
+        </w:rPr>
+      </w:pPr>
+      <w:r>
+        <w:rPr>
+          <w:lang w:val="en-US"/>
+        </w:rPr>
+        <w:t xml:space="preserve">Return: </w:t>
+      </w:r>
+      <w:r>
+        <w:rPr>
+          <w:lang w:val="en-US"/>
+        </w:rPr>
+        <w:t>String</w:t>
+      </w:r>
+    </w:p>
+    <w:p>
+      <w:pPr>
+        <w:rPr>
+          <w:lang w:val="en-US"/>
+        </w:rPr>
+      </w:pPr>
+      <w:r>
+        <w:rPr>
+          <w:lang w:val="en-US"/>
+        </w:rPr>
+        <w:t xml:space="preserve">Description: </w:t>
+      </w:r>
+      <w:r>
+        <w:rPr>
+          <w:lang w:val="en-US"/>
+        </w:rPr>
+        <w:t xml:space="preserve">This </w:t>
+      </w:r>
+      <w:r>
+        <w:rPr>
+          <w:lang w:val="en-US"/>
+        </w:rPr>
+        <w:t>function</w:t>
+      </w:r>
+      <w:r>
+        <w:rPr>
+          <w:lang w:val="en-US"/>
+        </w:rPr>
+        <w:t xml:space="preserve"> is</w:t>
+      </w:r>
+      <w:r>
+        <w:rPr>
+          <w:lang w:val="en-US"/>
+        </w:rPr>
+        <w:t xml:space="preserve"> used when the </w:t>
+      </w:r>
+      <w:r>
+        <w:rPr>
+          <w:lang w:val="en-US"/>
+        </w:rPr>
+        <w:t xml:space="preserve">programmer </w:t>
+      </w:r>
+      <w:r>
+        <w:rPr>
+          <w:lang w:val="en-US"/>
+        </w:rPr>
+        <w:t xml:space="preserve">wants </w:t>
+      </w:r>
+      <w:r>
+        <w:rPr>
+          <w:lang w:val="en-US"/>
+        </w:rPr>
+        <w:t>to get text from the user.</w:t>
+      </w:r>
+    </w:p>
+    <w:p>
+      <w:pPr>
+        <w:rPr>
+          <w:lang w:val="en-US"/>
+        </w:rPr>
+      </w:pPr>
+      <w:r>
+        <w:rPr>
+          <w:lang w:val="en-US"/>
+        </w:rPr>
+        <w:t xml:space="preserve">When should be used: </w:t>
+      </w:r>
+      <w:r>
+        <w:rPr>
+          <w:lang w:val="en-US"/>
+        </w:rPr>
+        <w:t>Whenever the programmer wants.</w:t>
+      </w:r>
+      <w:r>
+        <w:rPr>
+          <w:lang w:val="en-US"/>
+        </w:rPr>
+        <w:t xml:space="preserve"> </w:t>
+      </w:r>
+    </w:p>
+    <w:p>
+      <w:pPr>
+        <w:pStyle w:val="Cabealho2"/>
+        <w:rPr>
+          <w:rStyle w:val="nfase"/>
+          <w:i w:val="0"/>
+          <w:lang w:val="en-US"/>
+        </w:rPr>
+      </w:pPr>
+      <w:bookmarkStart w:id="16" w:name="_Toc375047536"/>
+      <w:proofErr w:type="spellStart"/>
+      <w:proofErr w:type="gramStart"/>
+      <w:r>
+        <w:rPr>
+          <w:rStyle w:val="nfase"/>
+          <w:i w:val="0"/>
+          <w:lang w:val="en-US"/>
+        </w:rPr>
+        <w:t>r</w:t>
+      </w:r>
+      <w:r>
+        <w:rPr>
+          <w:rStyle w:val="nfase"/>
+          <w:i w:val="0"/>
+          <w:lang w:val="en-US"/>
+        </w:rPr>
+        <w:t>eadln</w:t>
+      </w:r>
+      <w:proofErr w:type="spellEnd"/>
+      <w:proofErr w:type="gramEnd"/>
+      <w:r>
+        <w:rPr>
+          <w:rStyle w:val="nfase"/>
+          <w:i w:val="0"/>
+          <w:lang w:val="en-US"/>
+        </w:rPr>
+        <w:t xml:space="preserve"> - String</w:t>
+      </w:r>
+      <w:bookmarkEnd w:id="16"/>
+    </w:p>
+    <w:p>
+      <w:pPr>
+        <w:rPr>
+          <w:lang w:val="en-US"/>
+        </w:rPr>
+      </w:pPr>
+    </w:p>
+    <w:p>
+      <w:pPr>
+        <w:rPr>
+          <w:lang w:val="en-US"/>
+        </w:rPr>
+      </w:pPr>
+      <w:r>
+        <w:rPr>
+          <w:lang w:val="en-US"/>
+        </w:rPr>
+        <w:t xml:space="preserve">Arguments: </w:t>
+      </w:r>
+      <w:r>
+        <w:rPr>
+          <w:lang w:val="en-US"/>
+        </w:rPr>
+        <w:t>None</w:t>
+      </w:r>
+    </w:p>
+    <w:p>
+      <w:pPr>
+        <w:rPr>
+          <w:lang w:val="en-US"/>
+        </w:rPr>
+      </w:pPr>
+      <w:r>
+        <w:rPr>
+          <w:lang w:val="en-US"/>
+        </w:rPr>
+        <w:t xml:space="preserve">Return: </w:t>
+      </w:r>
+      <w:r>
+        <w:rPr>
+          <w:lang w:val="en-US"/>
+        </w:rPr>
+        <w:t>String</w:t>
+      </w:r>
+    </w:p>
+    <w:p>
+      <w:pPr>
+        <w:rPr>
+          <w:lang w:val="en-US"/>
+        </w:rPr>
+      </w:pPr>
+      <w:r>
+        <w:rPr>
+          <w:lang w:val="en-US"/>
+        </w:rPr>
+        <w:t xml:space="preserve">Description: </w:t>
+      </w:r>
+      <w:r>
+        <w:rPr>
+          <w:lang w:val="en-US"/>
+        </w:rPr>
+        <w:t xml:space="preserve"> This function is used when the programmer wants to get text from the user in a different line that it currently is.</w:t>
+      </w:r>
+    </w:p>
+    <w:p>
+      <w:pPr>
+        <w:rPr>
+          <w:lang w:val="en-US"/>
+        </w:rPr>
+      </w:pPr>
+      <w:r>
+        <w:rPr>
+          <w:lang w:val="en-US"/>
+        </w:rPr>
+        <w:t xml:space="preserve">When should be used: </w:t>
+      </w:r>
+      <w:r>
+        <w:rPr>
+          <w:lang w:val="en-US"/>
+        </w:rPr>
+        <w:t>Whenever the programmer wants.</w:t>
+      </w:r>
+      <w:r>
+        <w:rPr>
+          <w:lang w:val="en-US"/>
+        </w:rPr>
+        <w:t xml:space="preserve"> </w:t>
+      </w:r>
+    </w:p>
+    <w:p>
+      <w:pPr>
+        <w:pStyle w:val="Cabealho2"/>
+        <w:rPr>
+          <w:rStyle w:val="nfase"/>
+          <w:i w:val="0"/>
+          <w:lang w:val="en-US"/>
+        </w:rPr>
+      </w:pPr>
+      <w:bookmarkStart w:id="17" w:name="_Toc375047537"/>
+      <w:proofErr w:type="spellStart"/>
+      <w:proofErr w:type="gramStart"/>
+      <w:r>
+        <w:rPr>
+          <w:rStyle w:val="nfase"/>
+          <w:i w:val="0"/>
+          <w:lang w:val="en-US"/>
+        </w:rPr>
+        <w:t>readPW</w:t>
+      </w:r>
+      <w:proofErr w:type="spellEnd"/>
+      <w:proofErr w:type="gramEnd"/>
+      <w:r>
+        <w:rPr>
+          <w:rStyle w:val="nfase"/>
+          <w:i w:val="0"/>
+          <w:lang w:val="en-US"/>
+        </w:rPr>
+        <w:t xml:space="preserve"> - String</w:t>
+      </w:r>
+      <w:bookmarkEnd w:id="17"/>
+    </w:p>
+    <w:p>
+      <w:pPr>
+        <w:rPr>
+          <w:lang w:val="en-US"/>
+        </w:rPr>
+      </w:pPr>
+    </w:p>
+    <w:p>
+      <w:pPr>
+        <w:rPr>
+          <w:lang w:val="en-US"/>
+        </w:rPr>
+      </w:pPr>
+      <w:r>
+        <w:rPr>
+          <w:lang w:val="en-US"/>
+        </w:rPr>
+        <w:t xml:space="preserve">Arguments: </w:t>
+      </w:r>
+      <w:r>
+        <w:rPr>
+          <w:lang w:val="en-US"/>
+        </w:rPr>
+        <w:t>None</w:t>
+      </w:r>
+    </w:p>
+    <w:p>
+      <w:pPr>
+        <w:rPr>
+          <w:lang w:val="en-US"/>
+        </w:rPr>
+      </w:pPr>
+      <w:r>
+        <w:rPr>
+          <w:lang w:val="en-US"/>
+        </w:rPr>
+        <w:t xml:space="preserve">Return: </w:t>
+      </w:r>
+      <w:r>
+        <w:rPr>
+          <w:lang w:val="en-US"/>
+        </w:rPr>
+        <w:t>String</w:t>
+      </w:r>
+    </w:p>
+    <w:p>
+      <w:pPr>
+        <w:rPr>
+          <w:lang w:val="en-US"/>
+        </w:rPr>
+      </w:pPr>
+      <w:r>
+        <w:rPr>
+          <w:lang w:val="en-US"/>
+        </w:rPr>
+        <w:t xml:space="preserve">Description: </w:t>
+      </w:r>
+      <w:r>
+        <w:rPr>
+          <w:lang w:val="en-US"/>
+        </w:rPr>
+        <w:t>This function allows the user to type in text without it appearing on the screen.</w:t>
+      </w:r>
+    </w:p>
+    <w:p>
+      <w:pPr>
+        <w:rPr>
+          <w:lang w:val="en-US"/>
+        </w:rPr>
+      </w:pPr>
+      <w:r>
+        <w:rPr>
+          <w:lang w:val="en-US"/>
+        </w:rPr>
+        <w:t xml:space="preserve">When should be used: </w:t>
+      </w:r>
+      <w:r>
+        <w:rPr>
+          <w:lang w:val="en-US"/>
+        </w:rPr>
+        <w:t xml:space="preserve">When the user has to type something </w:t>
+      </w:r>
+      <w:r>
+        <w:rPr>
+          <w:lang w:val="en-US"/>
+        </w:rPr>
+        <w:t>private,</w:t>
+      </w:r>
+      <w:r>
+        <w:rPr>
+          <w:lang w:val="en-US"/>
+        </w:rPr>
+        <w:t xml:space="preserve"> like a password.</w:t>
+      </w:r>
+      <w:r>
+        <w:rPr>
+          <w:lang w:val="en-US"/>
+        </w:rPr>
+        <w:t xml:space="preserve"> </w:t>
+      </w:r>
+    </w:p>
+    <w:p>
+      <w:pPr>
+        <w:pStyle w:val="Cabealho2"/>
+        <w:rPr>
+          <w:rStyle w:val="nfase"/>
+          <w:i w:val="0"/>
+          <w:lang w:val="en-US"/>
+        </w:rPr>
+      </w:pPr>
+      <w:bookmarkStart w:id="18" w:name="_Toc375047538"/>
+      <w:proofErr w:type="gramStart"/>
+      <w:r>
+        <w:rPr>
+          <w:rStyle w:val="nfase"/>
+          <w:i w:val="0"/>
+          <w:lang w:val="en-US"/>
+        </w:rPr>
+        <w:t>read</w:t>
+      </w:r>
+      <w:proofErr w:type="gramEnd"/>
+      <w:r>
+        <w:rPr>
+          <w:rStyle w:val="nfase"/>
+          <w:i w:val="0"/>
+          <w:lang w:val="en-US"/>
+        </w:rPr>
+        <w:t xml:space="preserve"> - Integer</w:t>
+      </w:r>
+      <w:bookmarkEnd w:id="18"/>
+    </w:p>
+    <w:p>
+      <w:pPr>
+        <w:rPr>
+          <w:lang w:val="en-US"/>
+        </w:rPr>
+      </w:pPr>
+    </w:p>
+    <w:p>
+      <w:pPr>
+        <w:rPr>
+          <w:lang w:val="en-US"/>
+        </w:rPr>
+      </w:pPr>
+      <w:r>
+        <w:rPr>
+          <w:lang w:val="en-US"/>
+        </w:rPr>
+        <w:t xml:space="preserve">Arguments: </w:t>
+      </w:r>
+      <w:r>
+        <w:rPr>
+          <w:lang w:val="en-US"/>
+        </w:rPr>
+        <w:t>Integer (It requires an integer to assume the output as an integer)</w:t>
+      </w:r>
+    </w:p>
+    <w:p>
+      <w:pPr>
+        <w:rPr>
+          <w:lang w:val="en-US"/>
+        </w:rPr>
+      </w:pPr>
+      <w:r>
+        <w:rPr>
+          <w:lang w:val="en-US"/>
+        </w:rPr>
+        <w:t xml:space="preserve">Return: </w:t>
+      </w:r>
+      <w:r>
+        <w:rPr>
+          <w:lang w:val="en-US"/>
+        </w:rPr>
+        <w:t>Integer</w:t>
+      </w:r>
+    </w:p>
+    <w:p>
+      <w:pPr>
+        <w:rPr>
+          <w:lang w:val="en-US"/>
+        </w:rPr>
+      </w:pPr>
+      <w:r>
+        <w:rPr>
+          <w:lang w:val="en-US"/>
+        </w:rPr>
+        <w:t xml:space="preserve">Description: </w:t>
+      </w:r>
+      <w:r>
+        <w:rPr>
+          <w:lang w:val="en-US"/>
+        </w:rPr>
+        <w:t>This function allows the user to type in only with numbers.</w:t>
+      </w:r>
+    </w:p>
+    <w:p>
+      <w:pPr>
+        <w:rPr>
+          <w:lang w:val="en-US"/>
+        </w:rPr>
+      </w:pPr>
+      <w:r>
+        <w:rPr>
+          <w:lang w:val="en-US"/>
+        </w:rPr>
+        <w:t xml:space="preserve">When should be used: </w:t>
+      </w:r>
+      <w:r>
+        <w:rPr>
+          <w:lang w:val="en-US"/>
+        </w:rPr>
+        <w:t>When it’s needed to get only numbers.</w:t>
+      </w:r>
+      <w:r>
+        <w:rPr>
+          <w:lang w:val="en-US"/>
+        </w:rPr>
+        <w:t xml:space="preserve"> </w:t>
+      </w:r>
+    </w:p>
+    <w:p>
+      <w:pPr>
+        <w:pStyle w:val="Cabealho2"/>
+        <w:rPr>
+          <w:rStyle w:val="nfase"/>
+          <w:i w:val="0"/>
+          <w:lang w:val="en-US"/>
+        </w:rPr>
+      </w:pPr>
+      <w:bookmarkStart w:id="19" w:name="_Toc375047539"/>
+      <w:proofErr w:type="spellStart"/>
+      <w:proofErr w:type="gramStart"/>
+      <w:r>
+        <w:rPr>
+          <w:rStyle w:val="nfase"/>
+          <w:i w:val="0"/>
+          <w:lang w:val="en-US"/>
+        </w:rPr>
+        <w:lastRenderedPageBreak/>
+        <w:t>readln</w:t>
+      </w:r>
+      <w:proofErr w:type="spellEnd"/>
+      <w:proofErr w:type="gramEnd"/>
+      <w:r>
+        <w:rPr>
+          <w:rStyle w:val="nfase"/>
+          <w:i w:val="0"/>
+          <w:lang w:val="en-US"/>
+        </w:rPr>
+        <w:t xml:space="preserve"> - Integer</w:t>
+      </w:r>
+      <w:bookmarkEnd w:id="19"/>
+    </w:p>
+    <w:p>
+      <w:pPr>
+        <w:rPr>
+          <w:lang w:val="en-US"/>
+        </w:rPr>
+      </w:pPr>
+    </w:p>
+    <w:p>
+      <w:pPr>
+        <w:rPr>
+          <w:lang w:val="en-US"/>
+        </w:rPr>
+      </w:pPr>
+      <w:r>
+        <w:rPr>
+          <w:lang w:val="en-US"/>
+        </w:rPr>
+        <w:t xml:space="preserve">Arguments: </w:t>
+      </w:r>
+      <w:r>
+        <w:rPr>
+          <w:lang w:val="en-US"/>
+        </w:rPr>
+        <w:t>Integer (It requires an integer to assume the output as an integer)</w:t>
+      </w:r>
+    </w:p>
+    <w:p>
+      <w:pPr>
+        <w:rPr>
+          <w:lang w:val="en-US"/>
+        </w:rPr>
+      </w:pPr>
+      <w:r>
+        <w:rPr>
+          <w:lang w:val="en-US"/>
+        </w:rPr>
+        <w:t xml:space="preserve">Return: </w:t>
+      </w:r>
+      <w:r>
+        <w:rPr>
+          <w:lang w:val="en-US"/>
+        </w:rPr>
+        <w:t>Integer</w:t>
+      </w:r>
+    </w:p>
+    <w:p>
+      <w:pPr>
+        <w:rPr>
+          <w:lang w:val="en-US"/>
+        </w:rPr>
+      </w:pPr>
+      <w:r>
+        <w:rPr>
+          <w:lang w:val="en-US"/>
+        </w:rPr>
+        <w:t xml:space="preserve">Description: </w:t>
+      </w:r>
+      <w:r>
+        <w:rPr>
+          <w:lang w:val="en-US"/>
+        </w:rPr>
+        <w:t>This function allows the user to type in only numbers on a new line.</w:t>
+      </w:r>
+    </w:p>
+    <w:p>
+      <w:pPr>
+        <w:rPr>
+          <w:lang w:val="en-US"/>
+        </w:rPr>
+      </w:pPr>
+      <w:r>
+        <w:rPr>
+          <w:lang w:val="en-US"/>
+        </w:rPr>
+        <w:t xml:space="preserve">When should be used: </w:t>
+      </w:r>
+      <w:r>
+        <w:rPr>
+          <w:lang w:val="en-US"/>
+        </w:rPr>
+        <w:t>When the programmer wants to read only numbers on a different line.</w:t>
+      </w:r>
+      <w:r>
+        <w:rPr>
+          <w:lang w:val="en-US"/>
+        </w:rPr>
+        <w:t xml:space="preserve"> </w:t>
+      </w:r>
+    </w:p>
+    <w:p>
+      <w:pPr>
+        <w:pStyle w:val="Cabealho2"/>
+        <w:rPr>
+          <w:rStyle w:val="nfase"/>
+          <w:i w:val="0"/>
+          <w:lang w:val="en-US"/>
+        </w:rPr>
+      </w:pPr>
+      <w:bookmarkStart w:id="20" w:name="_Toc375047540"/>
+      <w:proofErr w:type="spellStart"/>
+      <w:proofErr w:type="gramStart"/>
+      <w:r>
+        <w:rPr>
+          <w:rStyle w:val="nfase"/>
+          <w:i w:val="0"/>
+          <w:lang w:val="en-US"/>
+        </w:rPr>
+        <w:t>readPW</w:t>
+      </w:r>
+      <w:proofErr w:type="spellEnd"/>
+      <w:proofErr w:type="gramEnd"/>
+      <w:r>
+        <w:rPr>
+          <w:rStyle w:val="nfase"/>
+          <w:i w:val="0"/>
+          <w:lang w:val="en-US"/>
+        </w:rPr>
+        <w:t xml:space="preserve"> - Integer</w:t>
+      </w:r>
+      <w:bookmarkEnd w:id="20"/>
+    </w:p>
+    <w:p>
+      <w:pPr>
+        <w:rPr>
+          <w:lang w:val="en-US"/>
+        </w:rPr>
+      </w:pPr>
+    </w:p>
+    <w:p>
+      <w:pPr>
+        <w:rPr>
+          <w:lang w:val="en-US"/>
+        </w:rPr>
+      </w:pPr>
+      <w:r>
+        <w:rPr>
+          <w:lang w:val="en-US"/>
+        </w:rPr>
+        <w:t xml:space="preserve">Arguments: </w:t>
+      </w:r>
+      <w:r>
+        <w:rPr>
+          <w:lang w:val="en-US"/>
+        </w:rPr>
+        <w:t>Integer (It requires an integer to assume the output as an integer)</w:t>
+      </w:r>
+    </w:p>
+    <w:p>
+      <w:pPr>
+        <w:rPr>
+          <w:lang w:val="en-US"/>
+        </w:rPr>
+      </w:pPr>
+      <w:r>
+        <w:rPr>
+          <w:lang w:val="en-US"/>
+        </w:rPr>
+        <w:t xml:space="preserve">Return: </w:t>
+      </w:r>
+      <w:r>
+        <w:rPr>
+          <w:lang w:val="en-US"/>
+        </w:rPr>
+        <w:t>Integer</w:t>
+      </w:r>
+    </w:p>
+    <w:p>
+      <w:pPr>
+        <w:rPr>
+          <w:lang w:val="en-US"/>
+        </w:rPr>
+      </w:pPr>
+      <w:r>
+        <w:rPr>
+          <w:lang w:val="en-US"/>
+        </w:rPr>
+        <w:t xml:space="preserve">Description: </w:t>
+      </w:r>
+      <w:r>
+        <w:rPr>
+          <w:lang w:val="en-US"/>
+        </w:rPr>
+        <w:t>This function allows the user to type in numbers without being shown on the screen.</w:t>
+      </w:r>
+    </w:p>
+    <w:p>
+      <w:pPr>
+        <w:rPr>
+          <w:lang w:val="en-US"/>
+        </w:rPr>
+      </w:pPr>
+      <w:r>
+        <w:rPr>
+          <w:lang w:val="en-US"/>
+        </w:rPr>
+        <w:t xml:space="preserve">When should be used: </w:t>
+      </w:r>
+      <w:r>
+        <w:rPr>
+          <w:lang w:val="en-US"/>
+        </w:rPr>
+        <w:t>This function should be used when the programmer wants to get some private info from the user as numbers, like a pin.</w:t>
+      </w:r>
+    </w:p>
+    <w:p>
+      <w:pPr>
+        <w:rPr>
+          <w:lang w:val="en-US"/>
+        </w:rPr>
+      </w:pPr>
+    </w:p>
+    <w:p>
+      <w:pPr>
+        <w:rPr>
+          <w:lang w:val="en-US"/>
+        </w:rPr>
+      </w:pPr>
+    </w:p>
+    <w:p>
+      <w:pPr>
+        <w:pStyle w:val="Cabealho2"/>
+        <w:rPr>
+          <w:rStyle w:val="nfase"/>
+          <w:i w:val="0"/>
+          <w:lang w:val="en-US"/>
+        </w:rPr>
+      </w:pPr>
+      <w:proofErr w:type="spellStart"/>
+      <w:r>
+        <w:rPr>
+          <w:rStyle w:val="nfase"/>
+          <w:i w:val="0"/>
+          <w:lang w:val="en-US"/>
+        </w:rPr>
+        <w:t>Writeln</w:t>
+      </w:r>
+      <w:proofErr w:type="spellEnd"/>
+      <w:r>
+        <w:rPr>
+          <w:rStyle w:val="nfase"/>
+          <w:i w:val="0"/>
+          <w:lang w:val="en-US"/>
+        </w:rPr>
+        <w:t xml:space="preserve"> - void</w:t>
+      </w:r>
+    </w:p>
+    <w:p>
+      <w:pPr>
+        <w:rPr>
+          <w:lang w:val="en-US"/>
+        </w:rPr>
+      </w:pPr>
+    </w:p>
+    <w:p>
+      <w:pPr>
+        <w:rPr>
+          <w:lang w:val="en-US"/>
+        </w:rPr>
+      </w:pPr>
+      <w:r>
+        <w:rPr>
+          <w:lang w:val="en-US"/>
+        </w:rPr>
+        <w:t xml:space="preserve">Arguments: </w:t>
+      </w:r>
+    </w:p>
+    <w:p>
+      <w:pPr>
+        <w:rPr>
+          <w:lang w:val="en-US"/>
+        </w:rPr>
+      </w:pPr>
+      <w:r>
+        <w:rPr>
+          <w:lang w:val="en-US"/>
+        </w:rPr>
+        <w:t xml:space="preserve">Return: </w:t>
+      </w:r>
+    </w:p>
+    <w:p>
+      <w:pPr>
+        <w:rPr>
+          <w:lang w:val="en-US"/>
+        </w:rPr>
+      </w:pPr>
+      <w:r>
+        <w:rPr>
+          <w:lang w:val="en-US"/>
+        </w:rPr>
+        <w:t xml:space="preserve">Description: </w:t>
+      </w:r>
+    </w:p>
+    <w:p>
+      <w:pPr>
+        <w:rPr>
+          <w:lang w:val="en-US"/>
+        </w:rPr>
+      </w:pPr>
+      <w:r>
+        <w:rPr>
+          <w:lang w:val="en-US"/>
+        </w:rPr>
+        <w:t xml:space="preserve">When should be used: </w:t>
+      </w:r>
+    </w:p>
+    <w:p>
+      <w:pPr>
+        <w:rPr>
+          <w:lang w:val="en-US"/>
+        </w:rPr>
+      </w:pPr>
+    </w:p>
+    <w:p>
+      <w:pPr>
+        <w:pStyle w:val="Cabealho2"/>
+        <w:rPr>
+          <w:rStyle w:val="nfase"/>
+          <w:i w:val="0"/>
+          <w:lang w:val="en-US"/>
+        </w:rPr>
+      </w:pPr>
+    </w:p>
+    <w:p>
+      <w:pPr>
+        <w:rPr>
+          <w:lang w:val="en-US"/>
+        </w:rPr>
+      </w:pPr>
+    </w:p>
+    <w:p>
+      <w:pPr>
+        <w:rPr>
+          <w:lang w:val="en-US"/>
+        </w:rPr>
+      </w:pPr>
+      <w:r>
+        <w:rPr>
+          <w:lang w:val="en-US"/>
+        </w:rPr>
+        <w:t xml:space="preserve">Arguments: </w:t>
+      </w:r>
+    </w:p>
+    <w:p>
+      <w:pPr>
+        <w:rPr>
+          <w:lang w:val="en-US"/>
+        </w:rPr>
+      </w:pPr>
+      <w:r>
+        <w:rPr>
+          <w:lang w:val="en-US"/>
+        </w:rPr>
+        <w:t xml:space="preserve">Return: </w:t>
+      </w:r>
+    </w:p>
+    <w:p>
+      <w:pPr>
+        <w:rPr>
+          <w:lang w:val="en-US"/>
+        </w:rPr>
+      </w:pPr>
+      <w:r>
+        <w:rPr>
+          <w:lang w:val="en-US"/>
+        </w:rPr>
+        <w:t xml:space="preserve">Description: </w:t>
+      </w:r>
+    </w:p>
+    <w:p>
+      <w:pPr>
+        <w:rPr>
+          <w:lang w:val="en-US"/>
+        </w:rPr>
+      </w:pPr>
+      <w:r>
+        <w:rPr>
+          <w:lang w:val="en-US"/>
+        </w:rPr>
+        <w:t xml:space="preserve">When should be used: </w:t>
+      </w:r>
+    </w:p>
+    <w:p>
+      <w:pPr>
+        <w:rPr>
+          <w:lang w:val="en-US"/>
+        </w:rPr>
+      </w:pPr>
+    </w:p>
+    <w:p>
+      <w:pPr>
+        <w:pStyle w:val="Cabealho2"/>
+        <w:rPr>
+          <w:rStyle w:val="nfase"/>
+          <w:i w:val="0"/>
+          <w:lang w:val="en-US"/>
+        </w:rPr>
+      </w:pPr>
+    </w:p>
+    <w:p>
+      <w:pPr>
+        <w:rPr>
+          <w:lang w:val="en-US"/>
+        </w:rPr>
+      </w:pPr>
+    </w:p>
+    <w:p>
+      <w:pPr>
+        <w:rPr>
+          <w:lang w:val="en-US"/>
+        </w:rPr>
+      </w:pPr>
+      <w:r>
+        <w:rPr>
+          <w:lang w:val="en-US"/>
+        </w:rPr>
+        <w:t xml:space="preserve">Arguments: </w:t>
+      </w:r>
+    </w:p>
+    <w:p>
+      <w:pPr>
+        <w:rPr>
+          <w:lang w:val="en-US"/>
+        </w:rPr>
+      </w:pPr>
+      <w:r>
+        <w:rPr>
+          <w:lang w:val="en-US"/>
+        </w:rPr>
+        <w:t xml:space="preserve">Return: </w:t>
+      </w:r>
+    </w:p>
+    <w:p>
+      <w:pPr>
+        <w:rPr>
+          <w:lang w:val="en-US"/>
+        </w:rPr>
+      </w:pPr>
+      <w:r>
+        <w:rPr>
+          <w:lang w:val="en-US"/>
+        </w:rPr>
+        <w:t xml:space="preserve">Description: </w:t>
+      </w:r>
+    </w:p>
+    <w:p>
+      <w:pPr>
+        <w:rPr>
+          <w:lang w:val="en-US"/>
+        </w:rPr>
+      </w:pPr>
+      <w:r>
+        <w:rPr>
+          <w:lang w:val="en-US"/>
+        </w:rPr>
+        <w:t xml:space="preserve">When should be used: </w:t>
+      </w:r>
+    </w:p>
+    <w:p>
+      <w:pPr>
+        <w:rPr>
+          <w:lang w:val="en-US"/>
+        </w:rPr>
+      </w:pPr>
+    </w:p>
+    <w:p>
+      <w:pPr>
+        <w:pStyle w:val="Cabealho2"/>
+        <w:rPr>
+          <w:rStyle w:val="nfase"/>
+          <w:i w:val="0"/>
+          <w:lang w:val="en-US"/>
+        </w:rPr>
+      </w:pPr>
+    </w:p>
+    <w:p>
+      <w:pPr>
+        <w:rPr>
+          <w:lang w:val="en-US"/>
+        </w:rPr>
+      </w:pPr>
+    </w:p>
+    <w:p>
+      <w:pPr>
+        <w:rPr>
+          <w:lang w:val="en-US"/>
+        </w:rPr>
+      </w:pPr>
+      <w:r>
+        <w:rPr>
+          <w:lang w:val="en-US"/>
+        </w:rPr>
+        <w:t xml:space="preserve">Arguments: </w:t>
+      </w:r>
+    </w:p>
+    <w:p>
+      <w:pPr>
+        <w:rPr>
+          <w:lang w:val="en-US"/>
+        </w:rPr>
+      </w:pPr>
+      <w:r>
+        <w:rPr>
+          <w:lang w:val="en-US"/>
+        </w:rPr>
+        <w:t xml:space="preserve">Return: </w:t>
+      </w:r>
+    </w:p>
+    <w:p>
+      <w:pPr>
+        <w:rPr>
+          <w:lang w:val="en-US"/>
+        </w:rPr>
+      </w:pPr>
+      <w:r>
+        <w:rPr>
+          <w:lang w:val="en-US"/>
+        </w:rPr>
+        <w:t xml:space="preserve">Description: </w:t>
+      </w:r>
+    </w:p>
+    <w:p>
+      <w:pPr>
+        <w:rPr>
+          <w:lang w:val="en-US"/>
+        </w:rPr>
+      </w:pPr>
+      <w:r>
+        <w:rPr>
+          <w:lang w:val="en-US"/>
+        </w:rPr>
+        <w:t xml:space="preserve">When should be used: </w:t>
+      </w:r>
+    </w:p>
+    <w:p>
+      <w:pPr>
+        <w:rPr>
+          <w:lang w:val="en-US"/>
+        </w:rPr>
+      </w:pPr>
+    </w:p>
+    <w:p>
+      <w:pPr>
+        <w:pStyle w:val="Cabealho2"/>
+        <w:rPr>
+          <w:rStyle w:val="nfase"/>
+          <w:i w:val="0"/>
+          <w:lang w:val="en-US"/>
+        </w:rPr>
+      </w:pPr>
+    </w:p>
+    <w:p>
+      <w:pPr>
+        <w:rPr>
+          <w:lang w:val="en-US"/>
+        </w:rPr>
+      </w:pPr>
+    </w:p>
+    <w:p>
+      <w:pPr>
+        <w:rPr>
+          <w:lang w:val="en-US"/>
+        </w:rPr>
+      </w:pPr>
+      <w:r>
+        <w:rPr>
+          <w:lang w:val="en-US"/>
+        </w:rPr>
+        <w:t xml:space="preserve">Arguments: </w:t>
+      </w:r>
+    </w:p>
+    <w:p>
+      <w:pPr>
+        <w:rPr>
+          <w:lang w:val="en-US"/>
+        </w:rPr>
+      </w:pPr>
+      <w:r>
+        <w:rPr>
+          <w:lang w:val="en-US"/>
+        </w:rPr>
+        <w:t xml:space="preserve">Return: </w:t>
+      </w:r>
+    </w:p>
+    <w:p>
+      <w:pPr>
+        <w:rPr>
+          <w:lang w:val="en-US"/>
+        </w:rPr>
+      </w:pPr>
+      <w:r>
+        <w:rPr>
+          <w:lang w:val="en-US"/>
+        </w:rPr>
+        <w:t xml:space="preserve">Description: </w:t>
+      </w:r>
+    </w:p>
+    <w:p>
+      <w:pPr>
+        <w:rPr>
+          <w:lang w:val="en-US"/>
+        </w:rPr>
+      </w:pPr>
+      <w:r>
+        <w:rPr>
+          <w:lang w:val="en-US"/>
+        </w:rPr>
+        <w:t xml:space="preserve">When should be used: </w:t>
+      </w:r>
+    </w:p>
+    <w:p>
+      <w:pPr>
+        <w:rPr>
+          <w:lang w:val="en-US"/>
+        </w:rPr>
+      </w:pPr>
+    </w:p>
+    <w:p>
+      <w:pPr>
+        <w:rPr>
+          <w:lang w:val="en-US"/>
+        </w:rPr>
+      </w:pPr>
+    </w:p>
+    <w:p>
+      <w:pPr>
+        <w:rPr>
+          <w:lang w:val="en-US"/>
+        </w:rPr>
+      </w:pPr>
+    </w:p>
+    <w:p>
+      <w:pPr>
+        <w:rPr>
+          <w:lang w:val="en-US"/>
+        </w:rPr>
+      </w:pPr>
+    </w:p>
+    <w:p>
+      <w:pPr>
+        <w:rPr>
+          <w:lang w:val="en-US"/>
+        </w:rPr>
+      </w:pPr>
+    </w:p>
+    <w:p>
+      <w:pPr>
+        <w:rPr>
+          <w:lang w:val="en-US"/>
+        </w:rPr>
+      </w:pPr>
+    </w:p>
+    <w:p>
+      <w:pPr>
+        <w:rPr>
+          <w:lang w:val="en-US"/>
+        </w:rPr>
+      </w:pPr>
+    </w:p>
     <w:sectPr>
-      <w:headerReference w:type="default" r:id="rId11"/>
-      <w:footerReference w:type="default" r:id="rId12"/>
+      <w:headerReference w:type="default" r:id="rId13"/>
+      <w:footerReference w:type="default" r:id="rId14"/>
       <w:pgSz w:w="11906" w:h="16838"/>
       <w:pgMar w:top="1417" w:right="1701" w:bottom="1417" w:left="1701" w:header="708" w:footer="708" w:gutter="0"/>
       <w:pgNumType w:start="0"/>
@@ -3425,7 +6407,7 @@
 </file>
 
 <file path=word/endnotes.xml><?xml version="1.0" encoding="utf-8"?>
-<w:endnotes xmlns:ve="http://schemas.openxmlformats.org/markup-compatibility/2006" xmlns:o="urn:schemas-microsoft-com:office:office" xmlns:r="http://schemas.openxmlformats.org/officeDocument/2006/relationships" xmlns:m="http://schemas.openxmlformats.org/officeDocument/2006/math" xmlns:v="urn:schemas-microsoft-com:vml" xmlns:wp="http://schemas.openxmlformats.org/drawingml/2006/wordprocessingDrawing" xmlns:w10="urn:schemas-microsoft-com:office:word" xmlns:w="http://schemas.openxmlformats.org/wordprocessingml/2006/main" xmlns:wne="http://schemas.microsoft.com/office/word/2006/wordml">
+<w:endnotes xmlns:wpc="http://schemas.microsoft.com/office/word/2010/wordprocessingCanvas" xmlns:mc="http://schemas.openxmlformats.org/markup-compatibility/2006" xmlns:o="urn:schemas-microsoft-com:office:office" xmlns:r="http://schemas.openxmlformats.org/officeDocument/2006/relationships" xmlns:m="http://schemas.openxmlformats.org/officeDocument/2006/math" xmlns:v="urn:schemas-microsoft-com:vml" xmlns:wp14="http://schemas.microsoft.com/office/word/2010/wordprocessingDrawing" xmlns:wp="http://schemas.openxmlformats.org/drawingml/2006/wordprocessingDrawing" xmlns:w10="urn:schemas-microsoft-com:office:word" xmlns:w="http://schemas.openxmlformats.org/wordprocessingml/2006/main" xmlns:w14="http://schemas.microsoft.com/office/word/2010/wordml" xmlns:wpg="http://schemas.microsoft.com/office/word/2010/wordprocessingGroup" xmlns:wpi="http://schemas.microsoft.com/office/word/2010/wordprocessingInk" xmlns:wne="http://schemas.microsoft.com/office/word/2006/wordml" xmlns:wps="http://schemas.microsoft.com/office/word/2010/wordprocessingShape" mc:Ignorable="w14 wp14">
   <w:endnote w:type="separator" w:id="-1">
     <w:p>
       <w:pPr>
@@ -3450,7 +6432,7 @@
 </file>
 
 <file path=word/footer1.xml><?xml version="1.0" encoding="utf-8"?>
-<w:ftr xmlns:ve="http://schemas.openxmlformats.org/markup-compatibility/2006" xmlns:o="urn:schemas-microsoft-com:office:office" xmlns:r="http://schemas.openxmlformats.org/officeDocument/2006/relationships" xmlns:m="http://schemas.openxmlformats.org/officeDocument/2006/math" xmlns:v="urn:schemas-microsoft-com:vml" xmlns:wp="http://schemas.openxmlformats.org/drawingml/2006/wordprocessingDrawing" xmlns:w10="urn:schemas-microsoft-com:office:word" xmlns:w="http://schemas.openxmlformats.org/wordprocessingml/2006/main" xmlns:wne="http://schemas.microsoft.com/office/word/2006/wordml">
+<w:ftr xmlns:wpc="http://schemas.microsoft.com/office/word/2010/wordprocessingCanvas" xmlns:mc="http://schemas.openxmlformats.org/markup-compatibility/2006" xmlns:o="urn:schemas-microsoft-com:office:office" xmlns:r="http://schemas.openxmlformats.org/officeDocument/2006/relationships" xmlns:m="http://schemas.openxmlformats.org/officeDocument/2006/math" xmlns:v="urn:schemas-microsoft-com:vml" xmlns:wp14="http://schemas.microsoft.com/office/word/2010/wordprocessingDrawing" xmlns:wp="http://schemas.openxmlformats.org/drawingml/2006/wordprocessingDrawing" xmlns:w10="urn:schemas-microsoft-com:office:word" xmlns:w="http://schemas.openxmlformats.org/wordprocessingml/2006/main" xmlns:w14="http://schemas.microsoft.com/office/word/2010/wordml" xmlns:wpg="http://schemas.microsoft.com/office/word/2010/wordprocessingGroup" xmlns:wpi="http://schemas.microsoft.com/office/word/2010/wordprocessingInk" xmlns:wne="http://schemas.microsoft.com/office/word/2006/wordml" xmlns:wps="http://schemas.microsoft.com/office/word/2010/wordprocessingShape" mc:Ignorable="w14 wp14">
   <w:sdt>
     <w:sdtPr>
       <w:id w:val="569752798"/>
@@ -3459,6 +6441,7 @@
         <w:docPartUnique/>
       </w:docPartObj>
     </w:sdtPr>
+    <w:sdtEndPr/>
     <w:sdtContent>
       <w:sdt>
         <w:sdtPr>
@@ -3468,6 +6451,7 @@
             <w:docPartUnique/>
           </w:docPartObj>
         </w:sdtPr>
+        <w:sdtEndPr/>
         <w:sdtContent>
           <w:p>
             <w:pPr>
@@ -3510,7 +6494,7 @@
                 <w:b/>
                 <w:noProof/>
               </w:rPr>
-              <w:t>4</w:t>
+              <w:t>7</w:t>
             </w:r>
             <w:r>
               <w:rPr>
@@ -3559,7 +6543,7 @@
                 <w:b/>
                 <w:noProof/>
               </w:rPr>
-              <w:t>7</w:t>
+              <w:t>10</w:t>
             </w:r>
             <w:r>
               <w:rPr>
@@ -3581,28 +6565,12 @@
         <w:lang w:val="en-US"/>
       </w:rPr>
     </w:pPr>
-    <w:proofErr w:type="spellStart"/>
     <w:r>
       <w:rPr>
         <w:lang w:val="en-US"/>
       </w:rPr>
-      <w:t>João</w:t>
+      <w:t>João Lourenço</w:t>
     </w:r>
-    <w:proofErr w:type="spellEnd"/>
-    <w:r>
-      <w:rPr>
-        <w:lang w:val="en-US"/>
-      </w:rPr>
-      <w:t xml:space="preserve"> </w:t>
-    </w:r>
-    <w:proofErr w:type="spellStart"/>
-    <w:r>
-      <w:rPr>
-        <w:lang w:val="en-US"/>
-      </w:rPr>
-      <w:t>Lourenço</w:t>
-    </w:r>
-    <w:proofErr w:type="spellEnd"/>
     <w:r>
       <w:rPr>
         <w:lang w:val="en-US"/>
@@ -3621,7 +6589,7 @@
 </file>
 
 <file path=word/footnotes.xml><?xml version="1.0" encoding="utf-8"?>
-<w:footnotes xmlns:ve="http://schemas.openxmlformats.org/markup-compatibility/2006" xmlns:o="urn:schemas-microsoft-com:office:office" xmlns:r="http://schemas.openxmlformats.org/officeDocument/2006/relationships" xmlns:m="http://schemas.openxmlformats.org/officeDocument/2006/math" xmlns:v="urn:schemas-microsoft-com:vml" xmlns:wp="http://schemas.openxmlformats.org/drawingml/2006/wordprocessingDrawing" xmlns:w10="urn:schemas-microsoft-com:office:word" xmlns:w="http://schemas.openxmlformats.org/wordprocessingml/2006/main" xmlns:wne="http://schemas.microsoft.com/office/word/2006/wordml">
+<w:footnotes xmlns:wpc="http://schemas.microsoft.com/office/word/2010/wordprocessingCanvas" xmlns:mc="http://schemas.openxmlformats.org/markup-compatibility/2006" xmlns:o="urn:schemas-microsoft-com:office:office" xmlns:r="http://schemas.openxmlformats.org/officeDocument/2006/relationships" xmlns:m="http://schemas.openxmlformats.org/officeDocument/2006/math" xmlns:v="urn:schemas-microsoft-com:vml" xmlns:wp14="http://schemas.microsoft.com/office/word/2010/wordprocessingDrawing" xmlns:wp="http://schemas.openxmlformats.org/drawingml/2006/wordprocessingDrawing" xmlns:w10="urn:schemas-microsoft-com:office:word" xmlns:w="http://schemas.openxmlformats.org/wordprocessingml/2006/main" xmlns:w14="http://schemas.microsoft.com/office/word/2010/wordml" xmlns:wpg="http://schemas.microsoft.com/office/word/2010/wordprocessingGroup" xmlns:wpi="http://schemas.microsoft.com/office/word/2010/wordprocessingInk" xmlns:wne="http://schemas.microsoft.com/office/word/2006/wordml" xmlns:wps="http://schemas.microsoft.com/office/word/2010/wordprocessingShape" mc:Ignorable="w14 wp14">
   <w:footnote w:type="separator" w:id="-1">
     <w:p>
       <w:pPr>
@@ -3646,7 +6614,7 @@
 </file>
 
 <file path=word/header1.xml><?xml version="1.0" encoding="utf-8"?>
-<w:hdr xmlns:ve="http://schemas.openxmlformats.org/markup-compatibility/2006" xmlns:o="urn:schemas-microsoft-com:office:office" xmlns:r="http://schemas.openxmlformats.org/officeDocument/2006/relationships" xmlns:m="http://schemas.openxmlformats.org/officeDocument/2006/math" xmlns:v="urn:schemas-microsoft-com:vml" xmlns:wp="http://schemas.openxmlformats.org/drawingml/2006/wordprocessingDrawing" xmlns:w10="urn:schemas-microsoft-com:office:word" xmlns:w="http://schemas.openxmlformats.org/wordprocessingml/2006/main" xmlns:wne="http://schemas.microsoft.com/office/word/2006/wordml">
+<w:hdr xmlns:wpc="http://schemas.microsoft.com/office/word/2010/wordprocessingCanvas" xmlns:mc="http://schemas.openxmlformats.org/markup-compatibility/2006" xmlns:o="urn:schemas-microsoft-com:office:office" xmlns:r="http://schemas.openxmlformats.org/officeDocument/2006/relationships" xmlns:m="http://schemas.openxmlformats.org/officeDocument/2006/math" xmlns:v="urn:schemas-microsoft-com:vml" xmlns:wp14="http://schemas.microsoft.com/office/word/2010/wordprocessingDrawing" xmlns:wp="http://schemas.openxmlformats.org/drawingml/2006/wordprocessingDrawing" xmlns:w10="urn:schemas-microsoft-com:office:word" xmlns:w="http://schemas.openxmlformats.org/wordprocessingml/2006/main" xmlns:w14="http://schemas.microsoft.com/office/word/2010/wordml" xmlns:wpg="http://schemas.microsoft.com/office/word/2010/wordprocessingGroup" xmlns:wpi="http://schemas.microsoft.com/office/word/2010/wordprocessingInk" xmlns:wne="http://schemas.microsoft.com/office/word/2006/wordml" xmlns:wps="http://schemas.microsoft.com/office/word/2010/wordprocessingShape" mc:Ignorable="w14 wp14">
   <w:p>
     <w:pPr>
       <w:pStyle w:val="Cabealho"/>
@@ -3660,7 +6628,7 @@
 </file>
 
 <file path=word/styles.xml><?xml version="1.0" encoding="utf-8"?>
-<w:styles xmlns:r="http://schemas.openxmlformats.org/officeDocument/2006/relationships" xmlns:w="http://schemas.openxmlformats.org/wordprocessingml/2006/main">
+<w:styles xmlns:mc="http://schemas.openxmlformats.org/markup-compatibility/2006" xmlns:r="http://schemas.openxmlformats.org/officeDocument/2006/relationships" xmlns:w="http://schemas.openxmlformats.org/wordprocessingml/2006/main" xmlns:w14="http://schemas.microsoft.com/office/word/2010/wordml" mc:Ignorable="w14">
   <w:docDefaults>
     <w:rPrDefault>
       <w:rPr>
@@ -3820,11 +6788,11 @@
     <w:qFormat/>
     <w:rsid w:val="00951A98"/>
   </w:style>
-  <w:style w:type="paragraph" w:styleId="Ttulo1">
+  <w:style w:type="paragraph" w:styleId="Cabealho1">
     <w:name w:val="heading 1"/>
     <w:basedOn w:val="Normal"/>
     <w:next w:val="Normal"/>
-    <w:link w:val="Ttulo1Carcter"/>
+    <w:link w:val="Cabealho1Carcter"/>
     <w:uiPriority w:val="9"/>
     <w:qFormat/>
     <w:rsid w:val="00250ED8"/>
@@ -3843,11 +6811,11 @@
       <w:szCs w:val="28"/>
     </w:rPr>
   </w:style>
-  <w:style w:type="paragraph" w:styleId="Ttulo2">
+  <w:style w:type="paragraph" w:styleId="Cabealho2">
     <w:name w:val="heading 2"/>
     <w:basedOn w:val="Normal"/>
     <w:next w:val="Normal"/>
-    <w:link w:val="Ttulo2Carcter"/>
+    <w:link w:val="Cabealho2Carcter"/>
     <w:uiPriority w:val="9"/>
     <w:unhideWhenUsed/>
     <w:qFormat/>
@@ -3871,11 +6839,11 @@
       <w:szCs w:val="26"/>
     </w:rPr>
   </w:style>
-  <w:style w:type="paragraph" w:styleId="Ttulo3">
+  <w:style w:type="paragraph" w:styleId="Cabealho3">
     <w:name w:val="heading 3"/>
     <w:basedOn w:val="Normal"/>
     <w:next w:val="Normal"/>
-    <w:link w:val="Ttulo3Carcter"/>
+    <w:link w:val="Cabealho3Carcter"/>
     <w:uiPriority w:val="9"/>
     <w:semiHidden/>
     <w:unhideWhenUsed/>
@@ -3894,11 +6862,11 @@
       <w:color w:val="4F81BD" w:themeColor="accent1"/>
     </w:rPr>
   </w:style>
-  <w:style w:type="paragraph" w:styleId="Ttulo4">
+  <w:style w:type="paragraph" w:styleId="Cabealho4">
     <w:name w:val="heading 4"/>
     <w:basedOn w:val="Normal"/>
     <w:next w:val="Normal"/>
-    <w:link w:val="Ttulo4Carcter"/>
+    <w:link w:val="Cabealho4Carcter"/>
     <w:uiPriority w:val="9"/>
     <w:semiHidden/>
     <w:unhideWhenUsed/>
@@ -3919,11 +6887,11 @@
       <w:color w:val="4F81BD" w:themeColor="accent1"/>
     </w:rPr>
   </w:style>
-  <w:style w:type="paragraph" w:styleId="Ttulo5">
+  <w:style w:type="paragraph" w:styleId="Cabealho5">
     <w:name w:val="heading 5"/>
     <w:basedOn w:val="Normal"/>
     <w:next w:val="Normal"/>
-    <w:link w:val="Ttulo5Carcter"/>
+    <w:link w:val="Cabealho5Carcter"/>
     <w:uiPriority w:val="9"/>
     <w:semiHidden/>
     <w:unhideWhenUsed/>
@@ -3940,11 +6908,11 @@
       <w:color w:val="243F60" w:themeColor="accent1" w:themeShade="7F"/>
     </w:rPr>
   </w:style>
-  <w:style w:type="paragraph" w:styleId="Ttulo6">
+  <w:style w:type="paragraph" w:styleId="Cabealho6">
     <w:name w:val="heading 6"/>
     <w:basedOn w:val="Normal"/>
     <w:next w:val="Normal"/>
-    <w:link w:val="Ttulo6Carcter"/>
+    <w:link w:val="Cabealho6Carcter"/>
     <w:uiPriority w:val="9"/>
     <w:semiHidden/>
     <w:unhideWhenUsed/>
@@ -3963,11 +6931,11 @@
       <w:color w:val="243F60" w:themeColor="accent1" w:themeShade="7F"/>
     </w:rPr>
   </w:style>
-  <w:style w:type="paragraph" w:styleId="Ttulo7">
+  <w:style w:type="paragraph" w:styleId="Cabealho7">
     <w:name w:val="heading 7"/>
     <w:basedOn w:val="Normal"/>
     <w:next w:val="Normal"/>
-    <w:link w:val="Ttulo7Carcter"/>
+    <w:link w:val="Cabealho7Carcter"/>
     <w:uiPriority w:val="9"/>
     <w:semiHidden/>
     <w:unhideWhenUsed/>
@@ -3986,11 +6954,11 @@
       <w:color w:val="404040" w:themeColor="text1" w:themeTint="BF"/>
     </w:rPr>
   </w:style>
-  <w:style w:type="paragraph" w:styleId="Ttulo8">
+  <w:style w:type="paragraph" w:styleId="Cabealho8">
     <w:name w:val="heading 8"/>
     <w:basedOn w:val="Normal"/>
     <w:next w:val="Normal"/>
-    <w:link w:val="Ttulo8Carcter"/>
+    <w:link w:val="Cabealho8Carcter"/>
     <w:uiPriority w:val="9"/>
     <w:semiHidden/>
     <w:unhideWhenUsed/>
@@ -4009,11 +6977,11 @@
       <w:szCs w:val="20"/>
     </w:rPr>
   </w:style>
-  <w:style w:type="paragraph" w:styleId="Ttulo9">
+  <w:style w:type="paragraph" w:styleId="Cabealho9">
     <w:name w:val="heading 9"/>
     <w:basedOn w:val="Normal"/>
     <w:next w:val="Normal"/>
-    <w:link w:val="Ttulo9Carcter"/>
+    <w:link w:val="Cabealho9Carcter"/>
     <w:uiPriority w:val="9"/>
     <w:semiHidden/>
     <w:unhideWhenUsed/>
@@ -4045,7 +7013,6 @@
     <w:uiPriority w:val="99"/>
     <w:semiHidden/>
     <w:unhideWhenUsed/>
-    <w:qFormat/>
     <w:tblPr>
       <w:tblInd w:w="0" w:type="dxa"/>
       <w:tblCellMar>
@@ -4111,7 +7078,6 @@
     <w:basedOn w:val="Normal"/>
     <w:link w:val="CabealhoCarcter"/>
     <w:uiPriority w:val="99"/>
-    <w:semiHidden/>
     <w:unhideWhenUsed/>
     <w:rsid w:val="003F03BB"/>
     <w:pPr>
@@ -4127,7 +7093,6 @@
     <w:basedOn w:val="Tipodeletrapredefinidodopargrafo"/>
     <w:link w:val="Cabealho"/>
     <w:uiPriority w:val="99"/>
-    <w:semiHidden/>
     <w:rsid w:val="003F03BB"/>
   </w:style>
   <w:style w:type="paragraph" w:styleId="Rodap">
@@ -4182,10 +7147,10 @@
       <w:szCs w:val="16"/>
     </w:rPr>
   </w:style>
-  <w:style w:type="character" w:customStyle="1" w:styleId="Ttulo1Carcter">
-    <w:name w:val="Título 1 Carácter"/>
+  <w:style w:type="character" w:customStyle="1" w:styleId="Cabealho1Carcter">
+    <w:name w:val="Cabeçalho 1 Carácter"/>
     <w:basedOn w:val="Tipodeletrapredefinidodopargrafo"/>
-    <w:link w:val="Ttulo1"/>
+    <w:link w:val="Cabealho1"/>
     <w:uiPriority w:val="9"/>
     <w:rsid w:val="00250ED8"/>
     <w:rPr>
@@ -4199,7 +7164,7 @@
   </w:style>
   <w:style w:type="paragraph" w:styleId="Ttulodondice">
     <w:name w:val="TOC Heading"/>
-    <w:basedOn w:val="Ttulo1"/>
+    <w:basedOn w:val="Cabealho1"/>
     <w:next w:val="Normal"/>
     <w:uiPriority w:val="39"/>
     <w:unhideWhenUsed/>
@@ -4259,10 +7224,10 @@
       <w:rFonts w:eastAsiaTheme="minorEastAsia"/>
     </w:rPr>
   </w:style>
-  <w:style w:type="character" w:customStyle="1" w:styleId="Ttulo2Carcter">
-    <w:name w:val="Título 2 Carácter"/>
+  <w:style w:type="character" w:customStyle="1" w:styleId="Cabealho2Carcter">
+    <w:name w:val="Cabeçalho 2 Carácter"/>
     <w:basedOn w:val="Tipodeletrapredefinidodopargrafo"/>
-    <w:link w:val="Ttulo2"/>
+    <w:link w:val="Cabealho2"/>
     <w:uiPriority w:val="9"/>
     <w:rsid w:val="00C633FC"/>
     <w:rPr>
@@ -4274,10 +7239,10 @@
       <w:szCs w:val="26"/>
     </w:rPr>
   </w:style>
-  <w:style w:type="character" w:customStyle="1" w:styleId="Ttulo3Carcter">
-    <w:name w:val="Título 3 Carácter"/>
+  <w:style w:type="character" w:customStyle="1" w:styleId="Cabealho3Carcter">
+    <w:name w:val="Cabeçalho 3 Carácter"/>
     <w:basedOn w:val="Tipodeletrapredefinidodopargrafo"/>
-    <w:link w:val="Ttulo3"/>
+    <w:link w:val="Cabealho3"/>
     <w:uiPriority w:val="9"/>
     <w:semiHidden/>
     <w:rsid w:val="00B02CE4"/>
@@ -4387,10 +7352,10 @@
       <w:color w:val="4F81BD" w:themeColor="accent1"/>
     </w:rPr>
   </w:style>
-  <w:style w:type="character" w:customStyle="1" w:styleId="Ttulo9Carcter">
-    <w:name w:val="Título 9 Carácter"/>
+  <w:style w:type="character" w:customStyle="1" w:styleId="Cabealho9Carcter">
+    <w:name w:val="Cabeçalho 9 Carácter"/>
     <w:basedOn w:val="Tipodeletrapredefinidodopargrafo"/>
-    <w:link w:val="Ttulo9"/>
+    <w:link w:val="Cabealho9"/>
     <w:uiPriority w:val="9"/>
     <w:semiHidden/>
     <w:rsid w:val="00AD2AFC"/>
@@ -4403,10 +7368,10 @@
       <w:szCs w:val="20"/>
     </w:rPr>
   </w:style>
-  <w:style w:type="character" w:customStyle="1" w:styleId="Ttulo8Carcter">
-    <w:name w:val="Título 8 Carácter"/>
+  <w:style w:type="character" w:customStyle="1" w:styleId="Cabealho8Carcter">
+    <w:name w:val="Cabeçalho 8 Carácter"/>
     <w:basedOn w:val="Tipodeletrapredefinidodopargrafo"/>
-    <w:link w:val="Ttulo8"/>
+    <w:link w:val="Cabealho8"/>
     <w:uiPriority w:val="9"/>
     <w:semiHidden/>
     <w:rsid w:val="00AD2AFC"/>
@@ -4417,10 +7382,10 @@
       <w:szCs w:val="20"/>
     </w:rPr>
   </w:style>
-  <w:style w:type="character" w:customStyle="1" w:styleId="Ttulo7Carcter">
-    <w:name w:val="Título 7 Carácter"/>
+  <w:style w:type="character" w:customStyle="1" w:styleId="Cabealho7Carcter">
+    <w:name w:val="Cabeçalho 7 Carácter"/>
     <w:basedOn w:val="Tipodeletrapredefinidodopargrafo"/>
-    <w:link w:val="Ttulo7"/>
+    <w:link w:val="Cabealho7"/>
     <w:uiPriority w:val="9"/>
     <w:semiHidden/>
     <w:rsid w:val="00AD2AFC"/>
@@ -4431,10 +7396,10 @@
       <w:color w:val="404040" w:themeColor="text1" w:themeTint="BF"/>
     </w:rPr>
   </w:style>
-  <w:style w:type="character" w:customStyle="1" w:styleId="Ttulo6Carcter">
-    <w:name w:val="Título 6 Carácter"/>
+  <w:style w:type="character" w:customStyle="1" w:styleId="Cabealho6Carcter">
+    <w:name w:val="Cabeçalho 6 Carácter"/>
     <w:basedOn w:val="Tipodeletrapredefinidodopargrafo"/>
-    <w:link w:val="Ttulo6"/>
+    <w:link w:val="Cabealho6"/>
     <w:uiPriority w:val="9"/>
     <w:semiHidden/>
     <w:rsid w:val="00AD2AFC"/>
@@ -4445,10 +7410,10 @@
       <w:color w:val="243F60" w:themeColor="accent1" w:themeShade="7F"/>
     </w:rPr>
   </w:style>
-  <w:style w:type="character" w:customStyle="1" w:styleId="Ttulo5Carcter">
-    <w:name w:val="Título 5 Carácter"/>
+  <w:style w:type="character" w:customStyle="1" w:styleId="Cabealho5Carcter">
+    <w:name w:val="Cabeçalho 5 Carácter"/>
     <w:basedOn w:val="Tipodeletrapredefinidodopargrafo"/>
-    <w:link w:val="Ttulo5"/>
+    <w:link w:val="Cabealho5"/>
     <w:uiPriority w:val="9"/>
     <w:semiHidden/>
     <w:rsid w:val="00AD2AFC"/>
@@ -4457,10 +7422,10 @@
       <w:color w:val="243F60" w:themeColor="accent1" w:themeShade="7F"/>
     </w:rPr>
   </w:style>
-  <w:style w:type="character" w:customStyle="1" w:styleId="Ttulo4Carcter">
-    <w:name w:val="Título 4 Carácter"/>
+  <w:style w:type="character" w:customStyle="1" w:styleId="Cabealho4Carcter">
+    <w:name w:val="Cabeçalho 4 Carácter"/>
     <w:basedOn w:val="Tipodeletrapredefinidodopargrafo"/>
-    <w:link w:val="Ttulo4"/>
+    <w:link w:val="Cabealho4"/>
     <w:uiPriority w:val="9"/>
     <w:semiHidden/>
     <w:rsid w:val="00AD2AFC"/>
@@ -4489,6 +7454,32 @@
     <w:link w:val="SemEspaamento"/>
     <w:uiPriority w:val="1"/>
     <w:rsid w:val="0036093C"/>
+  </w:style>
+  <w:style w:type="table" w:styleId="Tabelacomgrelha">
+    <w:name w:val="Table Grid"/>
+    <w:basedOn w:val="Tabelanormal"/>
+    <w:uiPriority w:val="59"/>
+    <w:rsid w:val="005436B7"/>
+    <w:pPr>
+      <w:spacing w:after="0" w:line="240" w:lineRule="auto"/>
+    </w:pPr>
+    <w:tblPr>
+      <w:tblInd w:w="0" w:type="dxa"/>
+      <w:tblBorders>
+        <w:top w:val="single" w:sz="4" w:space="0" w:color="auto"/>
+        <w:left w:val="single" w:sz="4" w:space="0" w:color="auto"/>
+        <w:bottom w:val="single" w:sz="4" w:space="0" w:color="auto"/>
+        <w:right w:val="single" w:sz="4" w:space="0" w:color="auto"/>
+        <w:insideH w:val="single" w:sz="4" w:space="0" w:color="auto"/>
+        <w:insideV w:val="single" w:sz="4" w:space="0" w:color="auto"/>
+      </w:tblBorders>
+      <w:tblCellMar>
+        <w:top w:w="0" w:type="dxa"/>
+        <w:left w:w="108" w:type="dxa"/>
+        <w:bottom w:w="0" w:type="dxa"/>
+        <w:right w:w="108" w:type="dxa"/>
+      </w:tblCellMar>
+    </w:tblPr>
   </w:style>
 </w:styles>
 </file>
@@ -4971,7 +7962,7 @@
 </file>
 
 <file path=customXml/itemProps1.xml><?xml version="1.0" encoding="utf-8"?>
-<ds:datastoreItem xmlns:ds="http://schemas.openxmlformats.org/officeDocument/2006/customXml" ds:itemID="{234CF32B-2730-4DCF-ACB4-3A6F847F485B}">
+<ds:datastoreItem xmlns:ds="http://schemas.openxmlformats.org/officeDocument/2006/customXml" ds:itemID="{6AB2FAED-2584-4862-BF88-3B090E8675E3}">
   <ds:schemaRefs>
     <ds:schemaRef ds:uri="http://schemas.openxmlformats.org/officeDocument/2006/bibliography"/>
   </ds:schemaRefs>

</xml_diff>

<commit_message>
Cleaning up the code.
</commit_message>
<xml_diff>
--- a/doc/Programmers Guide for TIE.docx
+++ b/doc/Programmers Guide for TIE.docx
@@ -1909,6 +1909,8 @@
         </w:rPr>
         <w:t xml:space="preserve"> </w:t>
       </w:r>
+      <w:bookmarkStart w:id="9" w:name="_GoBack"/>
+      <w:bookmarkEnd w:id="9"/>
     </w:p>
     <w:p>
       <w:pPr>
@@ -1936,7 +1938,21 @@
           <w:color w:val="948A54" w:themeColor="background2" w:themeShade="80"/>
           <w:lang w:val="en-US"/>
         </w:rPr>
-        <w:t>Right-Click on your project -&gt; Properties -&gt; Java Build Path -&gt; Add External JAR's (find the TurnItEasier.jar) -&gt; Open -&gt; OK</w:t>
+        <w:t xml:space="preserve">Right-Click on your project -&gt; Properties -&gt; Java Build Path </w:t>
+      </w:r>
+      <w:r>
+        <w:rPr>
+          <w:color w:val="948A54" w:themeColor="background2" w:themeShade="80"/>
+          <w:lang w:val="en-US"/>
+        </w:rPr>
+        <w:t xml:space="preserve">-&gt; Libraries </w:t>
+      </w:r>
+      <w:r>
+        <w:rPr>
+          <w:color w:val="948A54" w:themeColor="background2" w:themeShade="80"/>
+          <w:lang w:val="en-US"/>
+        </w:rPr>
+        <w:t>-&gt; Add External JAR's (find the TurnItEasier.jar) -&gt; Open -&gt; OK</w:t>
       </w:r>
     </w:p>
     <w:p>
@@ -4135,7 +4151,7 @@
           <w:lang w:val="en-US"/>
         </w:rPr>
       </w:pPr>
-      <w:bookmarkStart w:id="9" w:name="_Toc375047530"/>
+      <w:bookmarkStart w:id="10" w:name="_Toc375047530"/>
       <w:r>
         <w:rPr>
           <w:rStyle w:val="nfase"/>
@@ -4144,7 +4160,7 @@
         </w:rPr>
         <w:t>Dynamic Console</w:t>
       </w:r>
-      <w:bookmarkEnd w:id="9"/>
+      <w:bookmarkEnd w:id="10"/>
     </w:p>
     <w:p>
       <w:pPr>
@@ -4179,7 +4195,7 @@
           <w:lang w:val="en-US"/>
         </w:rPr>
       </w:pPr>
-      <w:bookmarkStart w:id="10" w:name="_Toc375047531"/>
+      <w:bookmarkStart w:id="11" w:name="_Toc375047531"/>
       <w:r>
         <w:rPr>
           <w:rStyle w:val="nfase"/>
@@ -4188,7 +4204,7 @@
         </w:rPr>
         <w:t>Window</w:t>
       </w:r>
-      <w:bookmarkEnd w:id="10"/>
+      <w:bookmarkEnd w:id="11"/>
     </w:p>
     <w:p>
       <w:pPr>
@@ -4533,6 +4549,7 @@
           <w:color w:val="000000"/>
           <w:sz w:val="20"/>
           <w:szCs w:val="20"/>
+          <w:lang w:val="en-US"/>
         </w:rPr>
       </w:pPr>
       <w:r>
@@ -4556,16 +4573,17 @@
         <w:tab/>
       </w:r>
       <w:proofErr w:type="spellStart"/>
-      <w:r>
-        <w:rPr>
-          <w:rFonts w:ascii="Consolas" w:hAnsi="Consolas" w:cs="Consolas"/>
-          <w:color w:val="000000"/>
-          <w:sz w:val="20"/>
-          <w:szCs w:val="20"/>
+      <w:proofErr w:type="gramStart"/>
+      <w:r>
+        <w:rPr>
+          <w:rFonts w:ascii="Consolas" w:hAnsi="Consolas" w:cs="Consolas"/>
+          <w:color w:val="000000"/>
+          <w:sz w:val="20"/>
+          <w:szCs w:val="20"/>
+          <w:lang w:val="en-US"/>
         </w:rPr>
         <w:t>Display.</w:t>
       </w:r>
-      <w:proofErr w:type="gramStart"/>
       <w:r>
         <w:rPr>
           <w:rFonts w:ascii="Consolas" w:hAnsi="Consolas" w:cs="Consolas"/>
@@ -4574,6 +4592,7 @@
           <w:color w:val="000000"/>
           <w:sz w:val="20"/>
           <w:szCs w:val="20"/>
+          <w:lang w:val="en-US"/>
         </w:rPr>
         <w:t>setSize</w:t>
       </w:r>
@@ -4584,8 +4603,9 @@
           <w:color w:val="000000"/>
           <w:sz w:val="20"/>
           <w:szCs w:val="20"/>
-        </w:rPr>
-        <w:t>(500</w:t>
+          <w:lang w:val="en-US"/>
+        </w:rPr>
+        <w:t>(</w:t>
       </w:r>
       <w:proofErr w:type="gramEnd"/>
       <w:r>
@@ -4594,8 +4614,9 @@
           <w:color w:val="000000"/>
           <w:sz w:val="20"/>
           <w:szCs w:val="20"/>
-        </w:rPr>
-        <w:t>, 500);</w:t>
+          <w:lang w:val="en-US"/>
+        </w:rPr>
+        <w:t>500, 500);</w:t>
       </w:r>
     </w:p>
     <w:p>
@@ -4637,6 +4658,7 @@
           <w:rFonts w:ascii="Consolas" w:hAnsi="Consolas" w:cs="Consolas"/>
           <w:sz w:val="20"/>
           <w:szCs w:val="20"/>
+          <w:lang w:val="en-US"/>
         </w:rPr>
       </w:pPr>
       <w:r>
@@ -4660,16 +4682,17 @@
         <w:tab/>
       </w:r>
       <w:proofErr w:type="spellStart"/>
-      <w:r>
-        <w:rPr>
-          <w:rFonts w:ascii="Consolas" w:hAnsi="Consolas" w:cs="Consolas"/>
-          <w:color w:val="000000"/>
-          <w:sz w:val="20"/>
-          <w:szCs w:val="20"/>
+      <w:proofErr w:type="gramStart"/>
+      <w:r>
+        <w:rPr>
+          <w:rFonts w:ascii="Consolas" w:hAnsi="Consolas" w:cs="Consolas"/>
+          <w:color w:val="000000"/>
+          <w:sz w:val="20"/>
+          <w:szCs w:val="20"/>
+          <w:lang w:val="en-US"/>
         </w:rPr>
         <w:t>Display.</w:t>
       </w:r>
-      <w:proofErr w:type="gramStart"/>
       <w:r>
         <w:rPr>
           <w:rFonts w:ascii="Consolas" w:hAnsi="Consolas" w:cs="Consolas"/>
@@ -4678,6 +4701,7 @@
           <w:color w:val="000000"/>
           <w:sz w:val="20"/>
           <w:szCs w:val="20"/>
+          <w:lang w:val="en-US"/>
         </w:rPr>
         <w:t>setTitle</w:t>
       </w:r>
@@ -4688,6 +4712,7 @@
           <w:color w:val="000000"/>
           <w:sz w:val="20"/>
           <w:szCs w:val="20"/>
+          <w:lang w:val="en-US"/>
         </w:rPr>
         <w:t>(</w:t>
       </w:r>
@@ -4698,6 +4723,7 @@
           <w:color w:val="2A00FF"/>
           <w:sz w:val="20"/>
           <w:szCs w:val="20"/>
+          <w:lang w:val="en-US"/>
         </w:rPr>
         <w:t>"TurnItEasier"</w:t>
       </w:r>
@@ -4707,6 +4733,7 @@
           <w:color w:val="000000"/>
           <w:sz w:val="20"/>
           <w:szCs w:val="20"/>
+          <w:lang w:val="en-US"/>
         </w:rPr>
         <w:t>);</w:t>
       </w:r>
@@ -4722,14 +4749,16 @@
           <w:color w:val="000000"/>
           <w:sz w:val="20"/>
           <w:szCs w:val="20"/>
-        </w:rPr>
-      </w:pPr>
-      <w:r>
-        <w:rPr>
-          <w:rFonts w:ascii="Consolas" w:hAnsi="Consolas" w:cs="Consolas"/>
-          <w:color w:val="000000"/>
-          <w:sz w:val="20"/>
-          <w:szCs w:val="20"/>
+          <w:lang w:val="en-US"/>
+        </w:rPr>
+      </w:pPr>
+      <w:r>
+        <w:rPr>
+          <w:rFonts w:ascii="Consolas" w:hAnsi="Consolas" w:cs="Consolas"/>
+          <w:color w:val="000000"/>
+          <w:sz w:val="20"/>
+          <w:szCs w:val="20"/>
+          <w:lang w:val="en-US"/>
         </w:rPr>
         <w:tab/>
       </w:r>
@@ -4739,20 +4768,22 @@
           <w:color w:val="000000"/>
           <w:sz w:val="20"/>
           <w:szCs w:val="20"/>
+          <w:lang w:val="en-US"/>
         </w:rPr>
         <w:tab/>
       </w:r>
       <w:proofErr w:type="spellStart"/>
-      <w:r>
-        <w:rPr>
-          <w:rFonts w:ascii="Consolas" w:hAnsi="Consolas" w:cs="Consolas"/>
-          <w:color w:val="000000"/>
-          <w:sz w:val="20"/>
-          <w:szCs w:val="20"/>
+      <w:proofErr w:type="gramStart"/>
+      <w:r>
+        <w:rPr>
+          <w:rFonts w:ascii="Consolas" w:hAnsi="Consolas" w:cs="Consolas"/>
+          <w:color w:val="000000"/>
+          <w:sz w:val="20"/>
+          <w:szCs w:val="20"/>
+          <w:lang w:val="en-US"/>
         </w:rPr>
         <w:t>Display.</w:t>
       </w:r>
-      <w:proofErr w:type="gramStart"/>
       <w:r>
         <w:rPr>
           <w:rFonts w:ascii="Consolas" w:hAnsi="Consolas" w:cs="Consolas"/>
@@ -4761,6 +4792,7 @@
           <w:color w:val="000000"/>
           <w:sz w:val="20"/>
           <w:szCs w:val="20"/>
+          <w:lang w:val="en-US"/>
         </w:rPr>
         <w:t>show</w:t>
       </w:r>
@@ -4771,6 +4803,7 @@
           <w:color w:val="000000"/>
           <w:sz w:val="20"/>
           <w:szCs w:val="20"/>
+          <w:lang w:val="en-US"/>
         </w:rPr>
         <w:t>(</w:t>
       </w:r>
@@ -4781,6 +4814,7 @@
           <w:color w:val="000000"/>
           <w:sz w:val="20"/>
           <w:szCs w:val="20"/>
+          <w:lang w:val="en-US"/>
         </w:rPr>
         <w:t>);</w:t>
       </w:r>
@@ -4796,6 +4830,7 @@
           <w:color w:val="000000"/>
           <w:sz w:val="20"/>
           <w:szCs w:val="20"/>
+          <w:lang w:val="en-US"/>
         </w:rPr>
       </w:pPr>
     </w:p>
@@ -4880,8 +4915,6 @@
         </w:rPr>
         <w:t>example we are going to add a few buttons and labels to show also how to do it with the API help.</w:t>
       </w:r>
-      <w:bookmarkStart w:id="11" w:name="_GoBack"/>
-      <w:bookmarkEnd w:id="11"/>
     </w:p>
     <w:p>
       <w:pPr>
@@ -5090,32 +5123,20 @@
         <w:rPr>
           <w:lang w:val="en-US"/>
         </w:rPr>
-        <w:t xml:space="preserve">Arguments: </w:t>
-      </w:r>
-      <w:r>
-        <w:rPr>
-          <w:lang w:val="en-US"/>
-        </w:rPr>
-        <w:t>None</w:t>
-      </w:r>
-    </w:p>
-    <w:p>
-      <w:pPr>
-        <w:rPr>
-          <w:lang w:val="en-US"/>
-        </w:rPr>
-      </w:pPr>
-      <w:r>
-        <w:rPr>
-          <w:lang w:val="en-US"/>
-        </w:rPr>
-        <w:t xml:space="preserve">Return: </w:t>
-      </w:r>
-      <w:r>
-        <w:rPr>
-          <w:lang w:val="en-US"/>
-        </w:rPr>
-        <w:t>Byte</w:t>
+        <w:t>Arguments: None</w:t>
+      </w:r>
+    </w:p>
+    <w:p>
+      <w:pPr>
+        <w:rPr>
+          <w:lang w:val="en-US"/>
+        </w:rPr>
+      </w:pPr>
+      <w:r>
+        <w:rPr>
+          <w:lang w:val="en-US"/>
+        </w:rPr>
+        <w:t>Return: Byte</w:t>
       </w:r>
     </w:p>
     <w:p>
@@ -5129,32 +5150,20 @@
           <w:lang w:val="en-US"/>
         </w:rPr>
         <w:lastRenderedPageBreak/>
-        <w:t xml:space="preserve">Description: </w:t>
-      </w:r>
-      <w:r>
-        <w:rPr>
-          <w:lang w:val="en-US"/>
-        </w:rPr>
-        <w:t>This function returns the last key pressed since the moment the program executes it.</w:t>
-      </w:r>
-    </w:p>
-    <w:p>
-      <w:pPr>
-        <w:rPr>
-          <w:lang w:val="en-US"/>
-        </w:rPr>
-      </w:pPr>
-      <w:r>
-        <w:rPr>
-          <w:lang w:val="en-US"/>
-        </w:rPr>
-        <w:t xml:space="preserve">When should be used: </w:t>
-      </w:r>
-      <w:r>
-        <w:rPr>
-          <w:lang w:val="en-US"/>
-        </w:rPr>
-        <w:t xml:space="preserve"> Whenever is needed.</w:t>
+        <w:t>Description: This function returns the last key pressed since the moment the program executes it.</w:t>
+      </w:r>
+    </w:p>
+    <w:p>
+      <w:pPr>
+        <w:rPr>
+          <w:lang w:val="en-US"/>
+        </w:rPr>
+      </w:pPr>
+      <w:r>
+        <w:rPr>
+          <w:lang w:val="en-US"/>
+        </w:rPr>
+        <w:t>When should be used:  Whenever is needed.</w:t>
       </w:r>
     </w:p>
     <w:p>
@@ -5212,51 +5221,33 @@
         <w:rPr>
           <w:lang w:val="en-US"/>
         </w:rPr>
-        <w:t xml:space="preserve">Arguments: </w:t>
-      </w:r>
-      <w:r>
-        <w:rPr>
-          <w:lang w:val="en-US"/>
-        </w:rPr>
-        <w:t>None</w:t>
-      </w:r>
-    </w:p>
-    <w:p>
-      <w:pPr>
-        <w:rPr>
-          <w:lang w:val="en-US"/>
-        </w:rPr>
-      </w:pPr>
-      <w:r>
-        <w:rPr>
-          <w:lang w:val="en-US"/>
-        </w:rPr>
-        <w:t xml:space="preserve">Return: </w:t>
-      </w:r>
-      <w:r>
-        <w:rPr>
-          <w:lang w:val="en-US"/>
-        </w:rPr>
-        <w:t>String</w:t>
-      </w:r>
-    </w:p>
-    <w:p>
-      <w:pPr>
-        <w:rPr>
-          <w:lang w:val="en-US"/>
-        </w:rPr>
-      </w:pPr>
-      <w:r>
-        <w:rPr>
-          <w:lang w:val="en-US"/>
-        </w:rPr>
-        <w:t xml:space="preserve">Description: </w:t>
-      </w:r>
-      <w:r>
-        <w:rPr>
-          <w:lang w:val="en-US"/>
-        </w:rPr>
-        <w:t xml:space="preserve">This </w:t>
+        <w:t>Arguments: None</w:t>
+      </w:r>
+    </w:p>
+    <w:p>
+      <w:pPr>
+        <w:rPr>
+          <w:lang w:val="en-US"/>
+        </w:rPr>
+      </w:pPr>
+      <w:r>
+        <w:rPr>
+          <w:lang w:val="en-US"/>
+        </w:rPr>
+        <w:t>Return: String</w:t>
+      </w:r>
+    </w:p>
+    <w:p>
+      <w:pPr>
+        <w:rPr>
+          <w:lang w:val="en-US"/>
+        </w:rPr>
+      </w:pPr>
+      <w:r>
+        <w:rPr>
+          <w:lang w:val="en-US"/>
+        </w:rPr>
+        <w:t xml:space="preserve">Description: This </w:t>
       </w:r>
       <w:r>
         <w:rPr>
@@ -5305,13 +5296,7 @@
         <w:rPr>
           <w:lang w:val="en-US"/>
         </w:rPr>
-        <w:t xml:space="preserve">When should be used: </w:t>
-      </w:r>
-      <w:r>
-        <w:rPr>
-          <w:lang w:val="en-US"/>
-        </w:rPr>
-        <w:t>Whenever the programmer wants.</w:t>
+        <w:t>When should be used: Whenever the programmer wants.</w:t>
       </w:r>
       <w:r>
         <w:rPr>
@@ -5648,51 +5633,33 @@
         <w:rPr>
           <w:lang w:val="en-US"/>
         </w:rPr>
-        <w:t xml:space="preserve">Return: </w:t>
-      </w:r>
-      <w:r>
-        <w:rPr>
-          <w:lang w:val="en-US"/>
-        </w:rPr>
-        <w:t>Integer</w:t>
-      </w:r>
-    </w:p>
-    <w:p>
-      <w:pPr>
-        <w:rPr>
-          <w:lang w:val="en-US"/>
-        </w:rPr>
-      </w:pPr>
-      <w:r>
-        <w:rPr>
-          <w:lang w:val="en-US"/>
-        </w:rPr>
-        <w:t xml:space="preserve">Description: </w:t>
-      </w:r>
-      <w:r>
-        <w:rPr>
-          <w:lang w:val="en-US"/>
-        </w:rPr>
-        <w:t>This function allows the user to type in only with numbers.</w:t>
-      </w:r>
-    </w:p>
-    <w:p>
-      <w:pPr>
-        <w:rPr>
-          <w:lang w:val="en-US"/>
-        </w:rPr>
-      </w:pPr>
-      <w:r>
-        <w:rPr>
-          <w:lang w:val="en-US"/>
-        </w:rPr>
-        <w:t xml:space="preserve">When should be used: </w:t>
-      </w:r>
-      <w:r>
-        <w:rPr>
-          <w:lang w:val="en-US"/>
-        </w:rPr>
-        <w:t>When it’s needed to get only numbers.</w:t>
+        <w:t>Return: Integer</w:t>
+      </w:r>
+    </w:p>
+    <w:p>
+      <w:pPr>
+        <w:rPr>
+          <w:lang w:val="en-US"/>
+        </w:rPr>
+      </w:pPr>
+      <w:r>
+        <w:rPr>
+          <w:lang w:val="en-US"/>
+        </w:rPr>
+        <w:t>Description: This function allows the user to type in only with numbers.</w:t>
+      </w:r>
+    </w:p>
+    <w:p>
+      <w:pPr>
+        <w:rPr>
+          <w:lang w:val="en-US"/>
+        </w:rPr>
+      </w:pPr>
+      <w:r>
+        <w:rPr>
+          <w:lang w:val="en-US"/>
+        </w:rPr>
+        <w:t>When should be used: When it’s needed to get only numbers.</w:t>
       </w:r>
       <w:r>
         <w:rPr>
@@ -6494,7 +6461,7 @@
                 <w:b/>
                 <w:noProof/>
               </w:rPr>
-              <w:t>7</w:t>
+              <w:t>3</w:t>
             </w:r>
             <w:r>
               <w:rPr>
@@ -7962,7 +7929,7 @@
 </file>
 
 <file path=customXml/itemProps1.xml><?xml version="1.0" encoding="utf-8"?>
-<ds:datastoreItem xmlns:ds="http://schemas.openxmlformats.org/officeDocument/2006/customXml" ds:itemID="{6AB2FAED-2584-4862-BF88-3B090E8675E3}">
+<ds:datastoreItem xmlns:ds="http://schemas.openxmlformats.org/officeDocument/2006/customXml" ds:itemID="{C8DA97B8-DF10-4086-816D-726AB896A7BE}">
   <ds:schemaRefs>
     <ds:schemaRef ds:uri="http://schemas.openxmlformats.org/officeDocument/2006/bibliography"/>
   </ds:schemaRefs>

</xml_diff>